<commit_message>
Ajout des diagrammes de séquences
</commit_message>
<xml_diff>
--- a/Documents Word/Spécifications Techniques.docx
+++ b/Documents Word/Spécifications Techniques.docx
@@ -10,6 +10,7 @@
           <w:docPartUnique/>
         </w:docPartObj>
       </w:sdtPr>
+      <w:sdtEndPr/>
       <w:sdtContent>
         <w:p/>
         <w:p>
@@ -114,6 +115,7 @@
                                     <w:calendar w:val="gregorian"/>
                                   </w:date>
                                 </w:sdtPr>
+                                <w:sdtEndPr/>
                                 <w:sdtContent>
                                   <w:p>
                                     <w:pPr>
@@ -164,7 +166,7 @@
                     <v:stroke joinstyle="miter"/>
                     <v:path gradientshapeok="t" o:connecttype="rect"/>
                   </v:shapetype>
-                  <v:shape id="Zone de texte 111" o:spid="_x0000_s1026" type="#_x0000_t202" style="position:absolute;margin-left:0;margin-top:0;width:288.25pt;height:287.5pt;z-index:251662336;visibility:visible;mso-wrap-style:square;mso-width-percent:734;mso-height-percent:363;mso-left-percent:150;mso-top-percent:91;mso-wrap-distance-left:9pt;mso-wrap-distance-top:0;mso-wrap-distance-right:9pt;mso-wrap-distance-bottom:0;mso-position-horizontal-relative:page;mso-position-vertical-relative:page;mso-width-percent:734;mso-height-percent:363;mso-left-percent:150;mso-top-percent:91;mso-width-relative:page;mso-height-relative:page;v-text-anchor:bottom" o:gfxdata="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" filled="f" stroked="f" strokeweight=".5pt">
+                  <v:shape id="Zone de texte 111" o:spid="_x0000_s1026" type="#_x0000_t202" style="position:absolute;margin-left:0;margin-top:0;width:288.25pt;height:287.5pt;z-index:251662336;visibility:visible;mso-wrap-style:square;mso-width-percent:734;mso-height-percent:363;mso-left-percent:150;mso-top-percent:91;mso-wrap-distance-left:9pt;mso-wrap-distance-top:0;mso-wrap-distance-right:9pt;mso-wrap-distance-bottom:0;mso-position-horizontal-relative:page;mso-position-vertical-relative:page;mso-width-percent:734;mso-height-percent:363;mso-left-percent:150;mso-top-percent:91;mso-width-relative:page;mso-height-relative:page;v-text-anchor:bottom" o:gfxdata="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" filled="f" stroked="f" strokeweight=".5pt">
                     <v:textbox style="mso-fit-shape-to-text:t" inset="0,0,0,0">
                       <w:txbxContent>
                         <w:sdt>
@@ -186,6 +188,7 @@
                               <w:calendar w:val="gregorian"/>
                             </w:date>
                           </w:sdtPr>
+                          <w:sdtEndPr/>
                           <w:sdtContent>
                             <w:p>
                               <w:pPr>
@@ -304,6 +307,7 @@
                                   <w:dataBinding w:prefixMappings="xmlns:ns0='http://purl.org/dc/elements/1.1/' xmlns:ns1='http://schemas.openxmlformats.org/package/2006/metadata/core-properties' " w:xpath="/ns1:coreProperties[1]/ns0:creator[1]" w:storeItemID="{6C3C8BC8-F283-45AE-878A-BAB7291924A1}"/>
                                   <w:text/>
                                 </w:sdtPr>
+                                <w:sdtEndPr/>
                                 <w:sdtContent>
                                   <w:p>
                                     <w:pPr>
@@ -323,7 +327,7 @@
                                         <w:sz w:val="28"/>
                                         <w:szCs w:val="28"/>
                                       </w:rPr>
-                                      <w:t xml:space="preserve">FLENET Matthew, BORIBOUN STEVEN, Enet florian </w:t>
+                                      <w:t>FLENET Matthew, BORIBOUN STEVEN, Enet florian</w:t>
                                     </w:r>
                                   </w:p>
                                 </w:sdtContent>
@@ -353,6 +357,7 @@
                                     <w:dataBinding w:prefixMappings="xmlns:ns0='http://schemas.openxmlformats.org/officeDocument/2006/extended-properties' " w:xpath="/ns0:Properties[1]/ns0:Company[1]" w:storeItemID="{6668398D-A668-4E3E-A5EB-62B293D839F1}"/>
                                     <w:text/>
                                   </w:sdtPr>
+                                  <w:sdtEndPr/>
                                   <w:sdtContent>
                                     <w:r>
                                       <w:rPr>
@@ -390,6 +395,7 @@
                                     <w:dataBinding w:prefixMappings="xmlns:ns0='http://schemas.microsoft.com/office/2006/coverPageProps' " w:xpath="/ns0:CoverPageProperties[1]/ns0:CompanyAddress[1]" w:storeItemID="{55AF091B-3C7A-41E3-B477-F2FDAA23CFDA}"/>
                                     <w:text/>
                                   </w:sdtPr>
+                                  <w:sdtEndPr/>
                                   <w:sdtContent>
                                     <w:r>
                                       <w:rPr>
@@ -432,7 +438,7 @@
               </mc:Choice>
               <mc:Fallback>
                 <w:pict>
-                  <v:shape w14:anchorId="100A6313" id="Zone de texte 112" o:spid="_x0000_s1027" type="#_x0000_t202" style="position:absolute;margin-left:0;margin-top:0;width:453pt;height:51.4pt;z-index:251661312;visibility:visible;mso-wrap-style:square;mso-width-percent:734;mso-height-percent:80;mso-left-percent:150;mso-top-percent:837;mso-wrap-distance-left:9pt;mso-wrap-distance-top:0;mso-wrap-distance-right:9pt;mso-wrap-distance-bottom:0;mso-position-horizontal-relative:page;mso-position-vertical-relative:page;mso-width-percent:734;mso-height-percent:80;mso-left-percent:150;mso-top-percent:837;mso-width-relative:page;mso-height-relative:page;v-text-anchor:bottom" o:gfxdata="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" filled="f" stroked="f" strokeweight=".5pt">
+                  <v:shape w14:anchorId="100A6313" id="Zone de texte 112" o:spid="_x0000_s1027" type="#_x0000_t202" style="position:absolute;margin-left:0;margin-top:0;width:453pt;height:51.4pt;z-index:251661312;visibility:visible;mso-wrap-style:square;mso-width-percent:734;mso-height-percent:80;mso-left-percent:150;mso-top-percent:837;mso-wrap-distance-left:9pt;mso-wrap-distance-top:0;mso-wrap-distance-right:9pt;mso-wrap-distance-bottom:0;mso-position-horizontal-relative:page;mso-position-vertical-relative:page;mso-width-percent:734;mso-height-percent:80;mso-left-percent:150;mso-top-percent:837;mso-width-relative:page;mso-height-relative:page;v-text-anchor:bottom" o:gfxdata="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" filled="f" stroked="f" strokeweight=".5pt">
                     <v:textbox inset="0,0,0,0">
                       <w:txbxContent>
                         <w:sdt>
@@ -449,6 +455,7 @@
                             <w:dataBinding w:prefixMappings="xmlns:ns0='http://purl.org/dc/elements/1.1/' xmlns:ns1='http://schemas.openxmlformats.org/package/2006/metadata/core-properties' " w:xpath="/ns1:coreProperties[1]/ns0:creator[1]" w:storeItemID="{6C3C8BC8-F283-45AE-878A-BAB7291924A1}"/>
                             <w:text/>
                           </w:sdtPr>
+                          <w:sdtEndPr/>
                           <w:sdtContent>
                             <w:p>
                               <w:pPr>
@@ -468,7 +475,7 @@
                                   <w:sz w:val="28"/>
                                   <w:szCs w:val="28"/>
                                 </w:rPr>
-                                <w:t xml:space="preserve">FLENET Matthew, BORIBOUN STEVEN, Enet florian </w:t>
+                                <w:t>FLENET Matthew, BORIBOUN STEVEN, Enet florian</w:t>
                               </w:r>
                             </w:p>
                           </w:sdtContent>
@@ -498,6 +505,7 @@
                               <w:dataBinding w:prefixMappings="xmlns:ns0='http://schemas.openxmlformats.org/officeDocument/2006/extended-properties' " w:xpath="/ns0:Properties[1]/ns0:Company[1]" w:storeItemID="{6668398D-A668-4E3E-A5EB-62B293D839F1}"/>
                               <w:text/>
                             </w:sdtPr>
+                            <w:sdtEndPr/>
                             <w:sdtContent>
                               <w:r>
                                 <w:rPr>
@@ -535,6 +543,7 @@
                               <w:dataBinding w:prefixMappings="xmlns:ns0='http://schemas.microsoft.com/office/2006/coverPageProps' " w:xpath="/ns0:CoverPageProperties[1]/ns0:CompanyAddress[1]" w:storeItemID="{55AF091B-3C7A-41E3-B477-F2FDAA23CFDA}"/>
                               <w:text/>
                             </w:sdtPr>
+                            <w:sdtEndPr/>
                             <w:sdtContent>
                               <w:r>
                                 <w:rPr>
@@ -657,9 +666,11 @@
                                     <w:alias w:val="Titre"/>
                                     <w:tag w:val=""/>
                                     <w:id w:val="-1315561441"/>
+                                    <w:showingPlcHdr/>
                                     <w:dataBinding w:prefixMappings="xmlns:ns0='http://purl.org/dc/elements/1.1/' xmlns:ns1='http://schemas.openxmlformats.org/package/2006/metadata/core-properties' " w:xpath="/ns1:coreProperties[1]/ns0:title[1]" w:storeItemID="{6C3C8BC8-F283-45AE-878A-BAB7291924A1}"/>
                                     <w:text w:multiLine="1"/>
                                   </w:sdtPr>
+                                  <w:sdtEndPr/>
                                   <w:sdtContent>
                                     <w:r>
                                       <w:rPr>
@@ -668,7 +679,7 @@
                                         <w:sz w:val="52"/>
                                         <w:szCs w:val="52"/>
                                       </w:rPr>
-                                      <w:t>Spécifications Techniques et Analyses</w:t>
+                                      <w:t xml:space="preserve">     </w:t>
                                     </w:r>
                                   </w:sdtContent>
                                 </w:sdt>
@@ -684,9 +695,11 @@
                                   <w:alias w:val="Sous-titre"/>
                                   <w:tag w:val=""/>
                                   <w:id w:val="1615247542"/>
+                                  <w:showingPlcHdr/>
                                   <w:dataBinding w:prefixMappings="xmlns:ns0='http://purl.org/dc/elements/1.1/' xmlns:ns1='http://schemas.openxmlformats.org/package/2006/metadata/core-properties' " w:xpath="/ns1:coreProperties[1]/ns0:subject[1]" w:storeItemID="{6C3C8BC8-F283-45AE-878A-BAB7291924A1}"/>
                                   <w:text/>
                                 </w:sdtPr>
+                                <w:sdtEndPr/>
                                 <w:sdtContent>
                                   <w:p>
                                     <w:pPr>
@@ -706,7 +719,7 @@
                                         <w:sz w:val="36"/>
                                         <w:szCs w:val="36"/>
                                       </w:rPr>
-                                      <w:t>SFL-2</w:t>
+                                      <w:t xml:space="preserve">     </w:t>
                                     </w:r>
                                   </w:p>
                                 </w:sdtContent>
@@ -758,9 +771,11 @@
                               <w:alias w:val="Titre"/>
                               <w:tag w:val=""/>
                               <w:id w:val="-1315561441"/>
+                              <w:showingPlcHdr/>
                               <w:dataBinding w:prefixMappings="xmlns:ns0='http://purl.org/dc/elements/1.1/' xmlns:ns1='http://schemas.openxmlformats.org/package/2006/metadata/core-properties' " w:xpath="/ns1:coreProperties[1]/ns0:title[1]" w:storeItemID="{6C3C8BC8-F283-45AE-878A-BAB7291924A1}"/>
                               <w:text w:multiLine="1"/>
                             </w:sdtPr>
+                            <w:sdtEndPr/>
                             <w:sdtContent>
                               <w:r>
                                 <w:rPr>
@@ -769,7 +784,7 @@
                                   <w:sz w:val="52"/>
                                   <w:szCs w:val="52"/>
                                 </w:rPr>
-                                <w:t>Spécifications Techniques et Analyses</w:t>
+                                <w:t xml:space="preserve">     </w:t>
                               </w:r>
                             </w:sdtContent>
                           </w:sdt>
@@ -785,9 +800,11 @@
                             <w:alias w:val="Sous-titre"/>
                             <w:tag w:val=""/>
                             <w:id w:val="1615247542"/>
+                            <w:showingPlcHdr/>
                             <w:dataBinding w:prefixMappings="xmlns:ns0='http://purl.org/dc/elements/1.1/' xmlns:ns1='http://schemas.openxmlformats.org/package/2006/metadata/core-properties' " w:xpath="/ns1:coreProperties[1]/ns0:subject[1]" w:storeItemID="{6C3C8BC8-F283-45AE-878A-BAB7291924A1}"/>
                             <w:text/>
                           </w:sdtPr>
+                          <w:sdtEndPr/>
                           <w:sdtContent>
                             <w:p>
                               <w:pPr>
@@ -807,7 +824,7 @@
                                   <w:sz w:val="36"/>
                                   <w:szCs w:val="36"/>
                                 </w:rPr>
-                                <w:t>SFL-2</w:t>
+                                <w:t xml:space="preserve">     </w:t>
                               </w:r>
                             </w:p>
                           </w:sdtContent>
@@ -979,6 +996,12 @@
     </w:sdt>
     <w:sdt>
       <w:sdtPr>
+        <w:rPr>
+          <w:rFonts w:ascii="Calibri" w:eastAsiaTheme="minorHAnsi" w:hAnsi="Calibri" w:cstheme="minorBidi"/>
+          <w:color w:val="767171" w:themeColor="background2" w:themeShade="80"/>
+          <w:sz w:val="24"/>
+          <w:szCs w:val="22"/>
+        </w:rPr>
         <w:id w:val="-1376232552"/>
         <w:docPartObj>
           <w:docPartGallery w:val="Table of Contents"/>
@@ -987,12 +1010,8 @@
       </w:sdtPr>
       <w:sdtEndPr>
         <w:rPr>
-          <w:rFonts w:ascii="Calibri" w:eastAsiaTheme="minorHAnsi" w:hAnsi="Calibri" w:cstheme="minorBidi"/>
-          <w:b/>
-          <w:bCs/>
-          <w:color w:val="767171" w:themeColor="background2" w:themeShade="80"/>
-          <w:sz w:val="24"/>
-          <w:szCs w:val="22"/>
+          <w:b/>
+          <w:bCs/>
         </w:rPr>
       </w:sdtEndPr>
       <w:sdtContent>
@@ -6007,15 +6026,7 @@
         <w:rPr>
           <w:rFonts w:eastAsia="Calibri" w:cs="Calibri"/>
         </w:rPr>
-        <w:t>Le récepteur GPS BU-353 est pro</w:t>
-      </w:r>
-      <w:bookmarkStart w:id="5" w:name="_GoBack"/>
-      <w:bookmarkEnd w:id="5"/>
-      <w:r>
-        <w:rPr>
-          <w:rFonts w:eastAsia="Calibri" w:cs="Calibri"/>
-        </w:rPr>
-        <w:t xml:space="preserve">duit par </w:t>
+        <w:t xml:space="preserve">Le récepteur GPS BU-353 est produit par </w:t>
       </w:r>
       <w:proofErr w:type="spellStart"/>
       <w:r>
@@ -7032,7 +7043,7 @@
       <w:pPr>
         <w:pStyle w:val="Titre1"/>
       </w:pPr>
-      <w:bookmarkStart w:id="6" w:name="_Toc30148978"/>
+      <w:bookmarkStart w:id="5" w:name="_Toc30148978"/>
       <w:r>
         <w:t xml:space="preserve">2 - </w:t>
       </w:r>
@@ -7042,13 +7053,13 @@
       <w:r>
         <w:t>lyse</w:t>
       </w:r>
-      <w:bookmarkEnd w:id="6"/>
+      <w:bookmarkEnd w:id="5"/>
     </w:p>
     <w:p>
       <w:pPr>
         <w:pStyle w:val="Titre2"/>
       </w:pPr>
-      <w:bookmarkStart w:id="7" w:name="_Toc30148979"/>
+      <w:bookmarkStart w:id="6" w:name="_Toc30148979"/>
       <w:r>
         <w:t>2</w:t>
       </w:r>
@@ -7061,7 +7072,7 @@
       <w:r>
         <w:t xml:space="preserve"> Le diagramme de cas d’utilisation</w:t>
       </w:r>
-      <w:bookmarkEnd w:id="7"/>
+      <w:bookmarkEnd w:id="6"/>
     </w:p>
     <w:p>
       <w:r>
@@ -7180,27 +7191,14 @@
       <w:r>
         <w:t xml:space="preserve">Figure </w:t>
       </w:r>
-      <w:r>
-        <w:fldChar w:fldCharType="begin"/>
-      </w:r>
-      <w:r>
-        <w:instrText xml:space="preserve"> SEQ Figure \* ARABIC </w:instrText>
-      </w:r>
-      <w:r>
-        <w:fldChar w:fldCharType="separate"/>
-      </w:r>
-      <w:r>
-        <w:rPr>
-          <w:noProof/>
-        </w:rPr>
-        <w:t>1</w:t>
-      </w:r>
-      <w:r>
-        <w:rPr>
-          <w:noProof/>
-        </w:rPr>
-        <w:fldChar w:fldCharType="end"/>
-      </w:r>
+      <w:fldSimple w:instr=" SEQ Figure \* ARABIC ">
+        <w:r>
+          <w:rPr>
+            <w:noProof/>
+          </w:rPr>
+          <w:t>1</w:t>
+        </w:r>
+      </w:fldSimple>
       <w:r>
         <w:t xml:space="preserve"> Diagramme de cas d'utilisation du projet</w:t>
       </w:r>
@@ -7209,26 +7207,338 @@
       <w:pPr>
         <w:pStyle w:val="Titre2"/>
       </w:pPr>
-      <w:bookmarkStart w:id="8" w:name="_Toc30148980"/>
+      <w:bookmarkStart w:id="7" w:name="_Toc30148980"/>
       <w:r>
         <w:lastRenderedPageBreak/>
         <w:t>2.2 Les diagrammes de séquences</w:t>
       </w:r>
-      <w:bookmarkEnd w:id="8"/>
+      <w:bookmarkEnd w:id="7"/>
+    </w:p>
+    <w:p/>
+    <w:p/>
+    <w:p>
+      <w:r>
+        <w:rPr>
+          <w:noProof/>
+        </w:rPr>
+        <w:drawing>
+          <wp:anchor distT="0" distB="0" distL="114300" distR="114300" simplePos="0" relativeHeight="251664384" behindDoc="0" locked="0" layoutInCell="1" allowOverlap="1" wp14:anchorId="7396C1F4" wp14:editId="6A07B715">
+            <wp:simplePos x="0" y="0"/>
+            <wp:positionH relativeFrom="column">
+              <wp:posOffset>-62865</wp:posOffset>
+            </wp:positionH>
+            <wp:positionV relativeFrom="paragraph">
+              <wp:posOffset>4067810</wp:posOffset>
+            </wp:positionV>
+            <wp:extent cx="5821045" cy="3508375"/>
+            <wp:effectExtent l="0" t="0" r="8255" b="0"/>
+            <wp:wrapSquare wrapText="bothSides"/>
+            <wp:docPr id="3" name="Image 3"/>
+            <wp:cNvGraphicFramePr>
+              <a:graphicFrameLocks xmlns:a="http://schemas.openxmlformats.org/drawingml/2006/main" noChangeAspect="1"/>
+            </wp:cNvGraphicFramePr>
+            <a:graphic xmlns:a="http://schemas.openxmlformats.org/drawingml/2006/main">
+              <a:graphicData uri="http://schemas.openxmlformats.org/drawingml/2006/picture">
+                <pic:pic xmlns:pic="http://schemas.openxmlformats.org/drawingml/2006/picture">
+                  <pic:nvPicPr>
+                    <pic:cNvPr id="3" name="tracibilité part 2.png"/>
+                    <pic:cNvPicPr/>
+                  </pic:nvPicPr>
+                  <pic:blipFill>
+                    <a:blip r:embed="rId13">
+                      <a:extLst>
+                        <a:ext uri="{28A0092B-C50C-407E-A947-70E740481C1C}">
+                          <a14:useLocalDpi xmlns:a14="http://schemas.microsoft.com/office/drawing/2010/main" val="0"/>
+                        </a:ext>
+                      </a:extLst>
+                    </a:blip>
+                    <a:stretch>
+                      <a:fillRect/>
+                    </a:stretch>
+                  </pic:blipFill>
+                  <pic:spPr>
+                    <a:xfrm>
+                      <a:off x="0" y="0"/>
+                      <a:ext cx="5821045" cy="3508375"/>
+                    </a:xfrm>
+                    <a:prstGeom prst="rect">
+                      <a:avLst/>
+                    </a:prstGeom>
+                  </pic:spPr>
+                </pic:pic>
+              </a:graphicData>
+            </a:graphic>
+            <wp14:sizeRelH relativeFrom="margin">
+              <wp14:pctWidth>0</wp14:pctWidth>
+            </wp14:sizeRelH>
+            <wp14:sizeRelV relativeFrom="margin">
+              <wp14:pctHeight>0</wp14:pctHeight>
+            </wp14:sizeRelV>
+          </wp:anchor>
+        </w:drawing>
+      </w:r>
+      <w:r>
+        <w:rPr>
+          <w:noProof/>
+        </w:rPr>
+        <w:drawing>
+          <wp:anchor distT="0" distB="0" distL="114300" distR="114300" simplePos="0" relativeHeight="251663360" behindDoc="0" locked="0" layoutInCell="1" allowOverlap="1" wp14:anchorId="3C5A1A8A" wp14:editId="2F33F5A6">
+            <wp:simplePos x="0" y="0"/>
+            <wp:positionH relativeFrom="margin">
+              <wp:align>right</wp:align>
+            </wp:positionH>
+            <wp:positionV relativeFrom="paragraph">
+              <wp:posOffset>227330</wp:posOffset>
+            </wp:positionV>
+            <wp:extent cx="5819140" cy="3834130"/>
+            <wp:effectExtent l="0" t="0" r="0" b="0"/>
+            <wp:wrapSquare wrapText="bothSides"/>
+            <wp:docPr id="2" name="Image 2" descr="Une image contenant texte, carte&#10;&#10;Description générée automatiquement"/>
+            <wp:cNvGraphicFramePr>
+              <a:graphicFrameLocks xmlns:a="http://schemas.openxmlformats.org/drawingml/2006/main" noChangeAspect="1"/>
+            </wp:cNvGraphicFramePr>
+            <a:graphic xmlns:a="http://schemas.openxmlformats.org/drawingml/2006/main">
+              <a:graphicData uri="http://schemas.openxmlformats.org/drawingml/2006/picture">
+                <pic:pic xmlns:pic="http://schemas.openxmlformats.org/drawingml/2006/picture">
+                  <pic:nvPicPr>
+                    <pic:cNvPr id="2" name="Tracibilité part 1.png"/>
+                    <pic:cNvPicPr/>
+                  </pic:nvPicPr>
+                  <pic:blipFill rotWithShape="1">
+                    <a:blip r:embed="rId14">
+                      <a:extLst>
+                        <a:ext uri="{28A0092B-C50C-407E-A947-70E740481C1C}">
+                          <a14:useLocalDpi xmlns:a14="http://schemas.microsoft.com/office/drawing/2010/main" val="0"/>
+                        </a:ext>
+                      </a:extLst>
+                    </a:blip>
+                    <a:srcRect l="2646"/>
+                    <a:stretch/>
+                  </pic:blipFill>
+                  <pic:spPr bwMode="auto">
+                    <a:xfrm>
+                      <a:off x="0" y="0"/>
+                      <a:ext cx="5819140" cy="3834130"/>
+                    </a:xfrm>
+                    <a:prstGeom prst="rect">
+                      <a:avLst/>
+                    </a:prstGeom>
+                    <a:ln>
+                      <a:noFill/>
+                    </a:ln>
+                    <a:extLst>
+                      <a:ext uri="{53640926-AAD7-44D8-BBD7-CCE9431645EC}">
+                        <a14:shadowObscured xmlns:a14="http://schemas.microsoft.com/office/drawing/2010/main"/>
+                      </a:ext>
+                    </a:extLst>
+                  </pic:spPr>
+                </pic:pic>
+              </a:graphicData>
+            </a:graphic>
+            <wp14:sizeRelH relativeFrom="margin">
+              <wp14:pctWidth>0</wp14:pctWidth>
+            </wp14:sizeRelH>
+            <wp14:sizeRelV relativeFrom="margin">
+              <wp14:pctHeight>0</wp14:pctHeight>
+            </wp14:sizeRelV>
+          </wp:anchor>
+        </w:drawing>
+      </w:r>
     </w:p>
     <w:p/>
     <w:p/>
     <w:p/>
+    <w:p>
+      <w:r>
+        <w:rPr>
+          <w:noProof/>
+        </w:rPr>
+        <w:drawing>
+          <wp:anchor distT="0" distB="0" distL="114300" distR="114300" simplePos="0" relativeHeight="251666432" behindDoc="0" locked="0" layoutInCell="1" allowOverlap="1" wp14:anchorId="2356C1F5" wp14:editId="562AA87A">
+            <wp:simplePos x="0" y="0"/>
+            <wp:positionH relativeFrom="margin">
+              <wp:posOffset>-473</wp:posOffset>
+            </wp:positionH>
+            <wp:positionV relativeFrom="paragraph">
+              <wp:posOffset>4523105</wp:posOffset>
+            </wp:positionV>
+            <wp:extent cx="5624195" cy="3274060"/>
+            <wp:effectExtent l="0" t="0" r="0" b="2540"/>
+            <wp:wrapSquare wrapText="bothSides"/>
+            <wp:docPr id="6" name="Image 6" descr="Une image contenant texte, carte&#10;&#10;Description générée automatiquement"/>
+            <wp:cNvGraphicFramePr>
+              <a:graphicFrameLocks xmlns:a="http://schemas.openxmlformats.org/drawingml/2006/main" noChangeAspect="1"/>
+            </wp:cNvGraphicFramePr>
+            <a:graphic xmlns:a="http://schemas.openxmlformats.org/drawingml/2006/main">
+              <a:graphicData uri="http://schemas.openxmlformats.org/drawingml/2006/picture">
+                <pic:pic xmlns:pic="http://schemas.openxmlformats.org/drawingml/2006/picture">
+                  <pic:nvPicPr>
+                    <pic:cNvPr id="6" name="tracibilité part 2.png"/>
+                    <pic:cNvPicPr/>
+                  </pic:nvPicPr>
+                  <pic:blipFill>
+                    <a:blip r:embed="rId15">
+                      <a:extLst>
+                        <a:ext uri="{28A0092B-C50C-407E-A947-70E740481C1C}">
+                          <a14:useLocalDpi xmlns:a14="http://schemas.microsoft.com/office/drawing/2010/main" val="0"/>
+                        </a:ext>
+                      </a:extLst>
+                    </a:blip>
+                    <a:stretch>
+                      <a:fillRect/>
+                    </a:stretch>
+                  </pic:blipFill>
+                  <pic:spPr>
+                    <a:xfrm>
+                      <a:off x="0" y="0"/>
+                      <a:ext cx="5624195" cy="3274060"/>
+                    </a:xfrm>
+                    <a:prstGeom prst="rect">
+                      <a:avLst/>
+                    </a:prstGeom>
+                  </pic:spPr>
+                </pic:pic>
+              </a:graphicData>
+            </a:graphic>
+            <wp14:sizeRelH relativeFrom="margin">
+              <wp14:pctWidth>0</wp14:pctWidth>
+            </wp14:sizeRelH>
+            <wp14:sizeRelV relativeFrom="margin">
+              <wp14:pctHeight>0</wp14:pctHeight>
+            </wp14:sizeRelV>
+          </wp:anchor>
+        </w:drawing>
+      </w:r>
+      <w:r>
+        <w:rPr>
+          <w:noProof/>
+        </w:rPr>
+        <w:drawing>
+          <wp:anchor distT="0" distB="0" distL="114300" distR="114300" simplePos="0" relativeHeight="251665408" behindDoc="0" locked="0" layoutInCell="1" allowOverlap="1" wp14:anchorId="5B086949" wp14:editId="5B40EB3B">
+            <wp:simplePos x="0" y="0"/>
+            <wp:positionH relativeFrom="margin">
+              <wp:align>left</wp:align>
+            </wp:positionH>
+            <wp:positionV relativeFrom="paragraph">
+              <wp:posOffset>459740</wp:posOffset>
+            </wp:positionV>
+            <wp:extent cx="5759450" cy="4088130"/>
+            <wp:effectExtent l="0" t="0" r="0" b="7620"/>
+            <wp:wrapSquare wrapText="bothSides"/>
+            <wp:docPr id="4" name="Image 4" descr="Une image contenant texte, carte&#10;&#10;Description générée automatiquement"/>
+            <wp:cNvGraphicFramePr>
+              <a:graphicFrameLocks xmlns:a="http://schemas.openxmlformats.org/drawingml/2006/main" noChangeAspect="1"/>
+            </wp:cNvGraphicFramePr>
+            <a:graphic xmlns:a="http://schemas.openxmlformats.org/drawingml/2006/main">
+              <a:graphicData uri="http://schemas.openxmlformats.org/drawingml/2006/picture">
+                <pic:pic xmlns:pic="http://schemas.openxmlformats.org/drawingml/2006/picture">
+                  <pic:nvPicPr>
+                    <pic:cNvPr id="4" name="Tracibilité part 1.png"/>
+                    <pic:cNvPicPr/>
+                  </pic:nvPicPr>
+                  <pic:blipFill>
+                    <a:blip r:embed="rId16">
+                      <a:extLst>
+                        <a:ext uri="{28A0092B-C50C-407E-A947-70E740481C1C}">
+                          <a14:useLocalDpi xmlns:a14="http://schemas.microsoft.com/office/drawing/2010/main" val="0"/>
+                        </a:ext>
+                      </a:extLst>
+                    </a:blip>
+                    <a:stretch>
+                      <a:fillRect/>
+                    </a:stretch>
+                  </pic:blipFill>
+                  <pic:spPr>
+                    <a:xfrm>
+                      <a:off x="0" y="0"/>
+                      <a:ext cx="5759450" cy="4088130"/>
+                    </a:xfrm>
+                    <a:prstGeom prst="rect">
+                      <a:avLst/>
+                    </a:prstGeom>
+                  </pic:spPr>
+                </pic:pic>
+              </a:graphicData>
+            </a:graphic>
+          </wp:anchor>
+        </w:drawing>
+      </w:r>
+    </w:p>
     <w:p/>
     <w:p/>
     <w:p/>
-    <w:p/>
+    <w:p>
+      <w:bookmarkStart w:id="8" w:name="_GoBack"/>
+      <w:bookmarkEnd w:id="8"/>
+    </w:p>
+    <w:p>
+      <w:r>
+        <w:rPr>
+          <w:noProof/>
+        </w:rPr>
+        <w:drawing>
+          <wp:anchor distT="0" distB="0" distL="114300" distR="114300" simplePos="0" relativeHeight="251667456" behindDoc="0" locked="0" layoutInCell="1" allowOverlap="1" wp14:anchorId="3EF310D2" wp14:editId="36CF2531">
+            <wp:simplePos x="0" y="0"/>
+            <wp:positionH relativeFrom="margin">
+              <wp:align>center</wp:align>
+            </wp:positionH>
+            <wp:positionV relativeFrom="paragraph">
+              <wp:posOffset>410667</wp:posOffset>
+            </wp:positionV>
+            <wp:extent cx="6803390" cy="4203700"/>
+            <wp:effectExtent l="0" t="0" r="0" b="6350"/>
+            <wp:wrapSquare wrapText="bothSides"/>
+            <wp:docPr id="8" name="Image 8" descr="Une image contenant texte, carte&#10;&#10;Description générée automatiquement"/>
+            <wp:cNvGraphicFramePr>
+              <a:graphicFrameLocks xmlns:a="http://schemas.openxmlformats.org/drawingml/2006/main" noChangeAspect="1"/>
+            </wp:cNvGraphicFramePr>
+            <a:graphic xmlns:a="http://schemas.openxmlformats.org/drawingml/2006/main">
+              <a:graphicData uri="http://schemas.openxmlformats.org/drawingml/2006/picture">
+                <pic:pic xmlns:pic="http://schemas.openxmlformats.org/drawingml/2006/picture">
+                  <pic:nvPicPr>
+                    <pic:cNvPr id="8" name="Survaillance température.png"/>
+                    <pic:cNvPicPr/>
+                  </pic:nvPicPr>
+                  <pic:blipFill>
+                    <a:blip r:embed="rId17">
+                      <a:extLst>
+                        <a:ext uri="{28A0092B-C50C-407E-A947-70E740481C1C}">
+                          <a14:useLocalDpi xmlns:a14="http://schemas.microsoft.com/office/drawing/2010/main" val="0"/>
+                        </a:ext>
+                      </a:extLst>
+                    </a:blip>
+                    <a:stretch>
+                      <a:fillRect/>
+                    </a:stretch>
+                  </pic:blipFill>
+                  <pic:spPr>
+                    <a:xfrm>
+                      <a:off x="0" y="0"/>
+                      <a:ext cx="6803390" cy="4203700"/>
+                    </a:xfrm>
+                    <a:prstGeom prst="rect">
+                      <a:avLst/>
+                    </a:prstGeom>
+                  </pic:spPr>
+                </pic:pic>
+              </a:graphicData>
+            </a:graphic>
+            <wp14:sizeRelH relativeFrom="margin">
+              <wp14:pctWidth>0</wp14:pctWidth>
+            </wp14:sizeRelH>
+            <wp14:sizeRelV relativeFrom="margin">
+              <wp14:pctHeight>0</wp14:pctHeight>
+            </wp14:sizeRelV>
+          </wp:anchor>
+        </w:drawing>
+      </w:r>
+    </w:p>
     <w:p/>
     <w:p/>
     <w:p/>
     <w:sectPr>
-      <w:headerReference w:type="default" r:id="rId13"/>
-      <w:footerReference w:type="default" r:id="rId14"/>
+      <w:headerReference w:type="default" r:id="rId18"/>
+      <w:footerReference w:type="default" r:id="rId19"/>
       <w:pgSz w:w="11906" w:h="16838"/>
       <w:pgMar w:top="1418" w:right="1418" w:bottom="1418" w:left="1418" w:header="709" w:footer="709" w:gutter="0"/>
       <w:pgNumType w:start="0"/>
@@ -7278,14 +7588,27 @@
     <w:pPr>
       <w:pStyle w:val="Pieddepage"/>
     </w:pPr>
-    <w:fldSimple w:instr=" DATE   \* MERGEFORMAT ">
-      <w:r>
-        <w:rPr>
-          <w:noProof/>
-        </w:rPr>
-        <w:t>17/01/2020</w:t>
-      </w:r>
-    </w:fldSimple>
+    <w:r>
+      <w:fldChar w:fldCharType="begin"/>
+    </w:r>
+    <w:r>
+      <w:instrText xml:space="preserve"> DATE   \* MERGEFORMAT </w:instrText>
+    </w:r>
+    <w:r>
+      <w:fldChar w:fldCharType="separate"/>
+    </w:r>
+    <w:r>
+      <w:rPr>
+        <w:noProof/>
+      </w:rPr>
+      <w:t>17/01/2020</w:t>
+    </w:r>
+    <w:r>
+      <w:rPr>
+        <w:noProof/>
+      </w:rPr>
+      <w:fldChar w:fldCharType="end"/>
+    </w:r>
     <w:r>
       <w:ptab w:relativeTo="margin" w:alignment="center" w:leader="none"/>
     </w:r>
@@ -7319,27 +7642,14 @@
     <w:r>
       <w:t>/</w:t>
     </w:r>
-    <w:r>
-      <w:fldChar w:fldCharType="begin"/>
-    </w:r>
-    <w:r>
-      <w:instrText xml:space="preserve"> NUMPAGES  \* Arabic  \* MERGEFORMAT </w:instrText>
-    </w:r>
-    <w:r>
-      <w:fldChar w:fldCharType="separate"/>
-    </w:r>
-    <w:r>
-      <w:rPr>
-        <w:noProof/>
-      </w:rPr>
-      <w:t>1</w:t>
-    </w:r>
-    <w:r>
-      <w:rPr>
-        <w:noProof/>
-      </w:rPr>
-      <w:fldChar w:fldCharType="end"/>
-    </w:r>
+    <w:fldSimple w:instr=" NUMPAGES  \* Arabic  \* MERGEFORMAT ">
+      <w:r>
+        <w:rPr>
+          <w:noProof/>
+        </w:rPr>
+        <w:t>1</w:t>
+      </w:r>
+    </w:fldSimple>
   </w:p>
 </w:ftr>
 </file>
@@ -10620,18 +10930,18 @@
 </file>
 
 <file path=customXml/item3.xml><?xml version="1.0" encoding="utf-8"?>
+<p:properties xmlns:p="http://schemas.microsoft.com/office/2006/metadata/properties" xmlns:xsi="http://www.w3.org/2001/XMLSchema-instance" xmlns:pc="http://schemas.microsoft.com/office/infopath/2007/PartnerControls">
+  <documentManagement/>
+</p:properties>
+</file>
+
+<file path=customXml/item4.xml><?xml version="1.0" encoding="utf-8"?>
 <?mso-contentType ?>
 <FormTemplates xmlns="http://schemas.microsoft.com/sharepoint/v3/contenttype/forms">
   <Display>DocumentLibraryForm</Display>
   <Edit>DocumentLibraryForm</Edit>
   <New>DocumentLibraryForm</New>
 </FormTemplates>
-</file>
-
-<file path=customXml/item4.xml><?xml version="1.0" encoding="utf-8"?>
-<p:properties xmlns:p="http://schemas.microsoft.com/office/2006/metadata/properties" xmlns:xsi="http://www.w3.org/2001/XMLSchema-instance" xmlns:pc="http://schemas.microsoft.com/office/infopath/2007/PartnerControls">
-  <documentManagement/>
-</p:properties>
 </file>
 
 <file path=customXml/item5.xml><?xml version="1.0" encoding="utf-8"?>
@@ -10666,14 +10976,6 @@
 </file>
 
 <file path=customXml/itemProps3.xml><?xml version="1.0" encoding="utf-8"?>
-<ds:datastoreItem xmlns:ds="http://schemas.openxmlformats.org/officeDocument/2006/customXml" ds:itemID="{D2E39440-A5CF-401A-B280-A932E0B682AF}">
-  <ds:schemaRefs>
-    <ds:schemaRef ds:uri="http://schemas.microsoft.com/sharepoint/v3/contenttype/forms"/>
-  </ds:schemaRefs>
-</ds:datastoreItem>
-</file>
-
-<file path=customXml/itemProps4.xml><?xml version="1.0" encoding="utf-8"?>
 <ds:datastoreItem xmlns:ds="http://schemas.openxmlformats.org/officeDocument/2006/customXml" ds:itemID="{00F5D373-BCAE-4EE5-8E93-308A6F9F3C7B}">
   <ds:schemaRefs>
     <ds:schemaRef ds:uri="http://schemas.microsoft.com/office/2006/metadata/properties"/>
@@ -10682,8 +10984,16 @@
 </ds:datastoreItem>
 </file>
 
+<file path=customXml/itemProps4.xml><?xml version="1.0" encoding="utf-8"?>
+<ds:datastoreItem xmlns:ds="http://schemas.openxmlformats.org/officeDocument/2006/customXml" ds:itemID="{D2E39440-A5CF-401A-B280-A932E0B682AF}">
+  <ds:schemaRefs>
+    <ds:schemaRef ds:uri="http://schemas.microsoft.com/sharepoint/v3/contenttype/forms"/>
+  </ds:schemaRefs>
+</ds:datastoreItem>
+</file>
+
 <file path=customXml/itemProps5.xml><?xml version="1.0" encoding="utf-8"?>
-<ds:datastoreItem xmlns:ds="http://schemas.openxmlformats.org/officeDocument/2006/customXml" ds:itemID="{EF592417-1015-4577-86B8-05B6A46D0B5B}">
+<ds:datastoreItem xmlns:ds="http://schemas.openxmlformats.org/officeDocument/2006/customXml" ds:itemID="{79401AFB-B447-4AA6-83F3-EC7385722134}">
   <ds:schemaRefs>
     <ds:schemaRef ds:uri="http://schemas.openxmlformats.org/officeDocument/2006/bibliography"/>
   </ds:schemaRefs>

</xml_diff>

<commit_message>
Ajout choix du langage dans le doc spécification technique
- Ajout du Choix de langae dans le document des spécifications techniques entre python et C++
</commit_message>
<xml_diff>
--- a/Documents Word/Spécifications Techniques.docx
+++ b/Documents Word/Spécifications Techniques.docx
@@ -2769,13 +2769,8 @@
               <w:jc w:val="center"/>
             </w:pPr>
             <w:r>
-              <w:t xml:space="preserve">2 </w:t>
-            </w:r>
-            <w:proofErr w:type="spellStart"/>
-            <w:r>
-              <w:t>kB</w:t>
-            </w:r>
-            <w:proofErr w:type="spellEnd"/>
+              <w:t>2 kB</w:t>
+            </w:r>
           </w:p>
         </w:tc>
         <w:tc>
@@ -3511,16 +3506,8 @@
         <w:rPr>
           <w:b/>
         </w:rPr>
-        <w:t xml:space="preserve"> </w:t>
-      </w:r>
-      <w:proofErr w:type="spellStart"/>
-      <w:r>
-        <w:rPr>
-          <w:b/>
-        </w:rPr>
-        <w:t>integrated</w:t>
-      </w:r>
-      <w:proofErr w:type="spellEnd"/>
+        <w:t xml:space="preserve"> integrated</w:t>
+      </w:r>
       <w:r>
         <w:t xml:space="preserve">. </w:t>
       </w:r>
@@ -4565,23 +4552,13 @@
           <w:numId w:val="5"/>
         </w:numPr>
       </w:pPr>
-      <w:proofErr w:type="spellStart"/>
       <w:r>
         <w:rPr>
           <w:rFonts w:eastAsia="Calibri" w:cs="Calibri"/>
           <w:b/>
           <w:bCs/>
         </w:rPr>
-        <w:t>Here</w:t>
-      </w:r>
-      <w:proofErr w:type="spellEnd"/>
-      <w:r>
-        <w:rPr>
-          <w:rFonts w:eastAsia="Calibri" w:cs="Calibri"/>
-          <w:b/>
-          <w:bCs/>
-        </w:rPr>
-        <w:t xml:space="preserve"> 2 </w:t>
+        <w:t xml:space="preserve">Here 2 </w:t>
       </w:r>
     </w:p>
     <w:p>
@@ -4610,7 +4587,6 @@
         </w:rPr>
         <w:t xml:space="preserve"> GPS BU-353 est produit par </w:t>
       </w:r>
-      <w:proofErr w:type="spellStart"/>
       <w:r>
         <w:rPr>
           <w:rFonts w:eastAsia="Calibri" w:cs="Calibri"/>
@@ -4619,7 +4595,6 @@
         </w:rPr>
         <w:t>Globalsat</w:t>
       </w:r>
-      <w:proofErr w:type="spellEnd"/>
       <w:r>
         <w:rPr>
           <w:rFonts w:eastAsia="Calibri" w:cs="Calibri"/>
@@ -4681,23 +4656,13 @@
           <w:rFonts w:eastAsia="Calibri" w:cs="Calibri"/>
         </w:rPr>
       </w:pPr>
-      <w:proofErr w:type="spellStart"/>
       <w:r>
         <w:rPr>
           <w:rFonts w:eastAsia="Calibri" w:cs="Calibri"/>
           <w:b/>
           <w:bCs/>
         </w:rPr>
-        <w:t>Pixhawk</w:t>
-      </w:r>
-      <w:proofErr w:type="spellEnd"/>
-      <w:r>
-        <w:rPr>
-          <w:rFonts w:eastAsia="Calibri" w:cs="Calibri"/>
-          <w:b/>
-          <w:bCs/>
-        </w:rPr>
-        <w:t xml:space="preserve"> 2</w:t>
+        <w:t>Pixhawk 2</w:t>
       </w:r>
       <w:r>
         <w:rPr>
@@ -4850,23 +4815,13 @@
                 <w:color w:val="00B050"/>
               </w:rPr>
             </w:pPr>
-            <w:proofErr w:type="spellStart"/>
             <w:r>
               <w:rPr>
                 <w:rFonts w:eastAsia="Calibri" w:cs="Calibri"/>
                 <w:b/>
                 <w:color w:val="00B050"/>
               </w:rPr>
-              <w:t>Here</w:t>
-            </w:r>
-            <w:proofErr w:type="spellEnd"/>
-            <w:r>
-              <w:rPr>
-                <w:rFonts w:eastAsia="Calibri" w:cs="Calibri"/>
-                <w:b/>
-                <w:color w:val="00B050"/>
-              </w:rPr>
-              <w:t xml:space="preserve"> 2 </w:t>
+              <w:t xml:space="preserve">Here 2 </w:t>
             </w:r>
           </w:p>
         </w:tc>
@@ -4925,21 +4880,7 @@
               <w:rPr>
                 <w:rFonts w:eastAsiaTheme="minorEastAsia"/>
               </w:rPr>
-              <w:t xml:space="preserve">L1 </w:t>
-            </w:r>
-            <w:proofErr w:type="spellStart"/>
-            <w:r>
-              <w:rPr>
-                <w:rFonts w:eastAsiaTheme="minorEastAsia"/>
-              </w:rPr>
-              <w:t>SiRF</w:t>
-            </w:r>
-            <w:proofErr w:type="spellEnd"/>
-            <w:r>
-              <w:rPr>
-                <w:rFonts w:eastAsiaTheme="minorEastAsia"/>
-              </w:rPr>
-              <w:t xml:space="preserve"> Star III</w:t>
+              <w:t>L1 SiRF Star III</w:t>
             </w:r>
           </w:p>
         </w:tc>
@@ -5144,7 +5085,6 @@
                 <w:color w:val="00B050"/>
               </w:rPr>
             </w:pPr>
-            <w:proofErr w:type="spellStart"/>
             <w:r>
               <w:rPr>
                 <w:rFonts w:eastAsia="Calibri" w:cs="Calibri"/>
@@ -5152,17 +5092,7 @@
                 <w:bCs/>
                 <w:color w:val="00B050"/>
               </w:rPr>
-              <w:t>Here</w:t>
-            </w:r>
-            <w:proofErr w:type="spellEnd"/>
-            <w:r>
-              <w:rPr>
-                <w:rFonts w:eastAsia="Calibri" w:cs="Calibri"/>
-                <w:b/>
-                <w:bCs/>
-                <w:color w:val="00B050"/>
-              </w:rPr>
-              <w:t xml:space="preserve"> 2</w:t>
+              <w:t>Here 2</w:t>
             </w:r>
           </w:p>
         </w:tc>
@@ -5244,7 +5174,6 @@
                 <w:color w:val="00B050"/>
               </w:rPr>
             </w:pPr>
-            <w:proofErr w:type="spellStart"/>
             <w:r>
               <w:rPr>
                 <w:rFonts w:eastAsia="Calibri" w:cs="Calibri"/>
@@ -5252,17 +5181,7 @@
                 <w:bCs/>
                 <w:color w:val="00B050"/>
               </w:rPr>
-              <w:t>Here</w:t>
-            </w:r>
-            <w:proofErr w:type="spellEnd"/>
-            <w:r>
-              <w:rPr>
-                <w:rFonts w:eastAsia="Calibri" w:cs="Calibri"/>
-                <w:b/>
-                <w:bCs/>
-                <w:color w:val="00B050"/>
-              </w:rPr>
-              <w:t xml:space="preserve"> 2</w:t>
+              <w:t>Here 2</w:t>
             </w:r>
           </w:p>
         </w:tc>
@@ -5536,7 +5455,6 @@
                 <w:color w:val="00B050"/>
               </w:rPr>
             </w:pPr>
-            <w:proofErr w:type="spellStart"/>
             <w:r>
               <w:rPr>
                 <w:rFonts w:eastAsia="Calibri" w:cs="Calibri"/>
@@ -5544,17 +5462,7 @@
                 <w:bCs/>
                 <w:color w:val="00B050"/>
               </w:rPr>
-              <w:t>Here</w:t>
-            </w:r>
-            <w:proofErr w:type="spellEnd"/>
-            <w:r>
-              <w:rPr>
-                <w:rFonts w:eastAsia="Calibri" w:cs="Calibri"/>
-                <w:b/>
-                <w:bCs/>
-                <w:color w:val="00B050"/>
-              </w:rPr>
-              <w:t xml:space="preserve"> 2</w:t>
+              <w:t>Here 2</w:t>
             </w:r>
           </w:p>
         </w:tc>
@@ -5670,23 +5578,13 @@
         </w:rPr>
         <w:t xml:space="preserve">Le </w:t>
       </w:r>
-      <w:proofErr w:type="spellStart"/>
       <w:r>
         <w:rPr>
           <w:rFonts w:eastAsia="Calibri" w:cs="Calibri"/>
           <w:b/>
           <w:bCs/>
         </w:rPr>
-        <w:t>Globalsat</w:t>
-      </w:r>
-      <w:proofErr w:type="spellEnd"/>
-      <w:r>
-        <w:rPr>
-          <w:rFonts w:eastAsia="Calibri" w:cs="Calibri"/>
-          <w:b/>
-          <w:bCs/>
-        </w:rPr>
-        <w:t xml:space="preserve"> BU-353</w:t>
+        <w:t>Globalsat BU-353</w:t>
       </w:r>
       <w:r>
         <w:rPr>
@@ -5773,17 +5671,12 @@
       <w:pPr>
         <w:pStyle w:val="Titre2"/>
       </w:pPr>
-      <w:bookmarkStart w:id="4" w:name="_Toc30148977"/>
-      <w:r>
-        <w:t>1</w:t>
-      </w:r>
-      <w:r>
-        <w:t>.5</w:t>
-      </w:r>
-      <w:r>
-        <w:t xml:space="preserve"> Afficheur</w:t>
-      </w:r>
-      <w:bookmarkEnd w:id="4"/>
+      <w:bookmarkStart w:id="4" w:name="_Toc30148978"/>
+      <w:bookmarkStart w:id="5" w:name="_Toc30148977"/>
+      <w:r>
+        <w:t>1.5 Afficheur</w:t>
+      </w:r>
+      <w:bookmarkEnd w:id="5"/>
     </w:p>
     <w:p>
       <w:r>
@@ -5797,13 +5690,7 @@
         <w:t>afficheur</w:t>
       </w:r>
       <w:r>
-        <w:t xml:space="preserve"> </w:t>
-      </w:r>
-      <w:r>
-        <w:t>à</w:t>
-      </w:r>
-      <w:r>
-        <w:t xml:space="preserve"> l’entrée de la chambre froide nous donnant toutes les informations que l’on souhaite</w:t>
+        <w:t xml:space="preserve"> à l’entrée de la chambre froide nous donnant toutes les informations que l’on souhaite</w:t>
       </w:r>
     </w:p>
     <w:p>
@@ -5818,13 +5705,7 @@
         <w:t>afficheurs</w:t>
       </w:r>
       <w:r>
-        <w:t xml:space="preserve"> que nous aurons </w:t>
-      </w:r>
-      <w:r>
-        <w:t>à</w:t>
-      </w:r>
-      <w:r>
-        <w:t xml:space="preserve"> choisir devront respecter ces conditions :</w:t>
+        <w:t xml:space="preserve"> que nous aurons à choisir devront respecter ces conditions :</w:t>
       </w:r>
     </w:p>
     <w:p>
@@ -5895,10 +5776,7 @@
         <w:t>moins encombrante possible</w:t>
       </w:r>
       <w:r>
-        <w:t xml:space="preserve"> (plus petite)</w:t>
-      </w:r>
-      <w:r>
-        <w:t>.</w:t>
+        <w:t xml:space="preserve"> (plus petite).</w:t>
       </w:r>
     </w:p>
     <w:p>
@@ -5951,13 +5829,7 @@
     </w:p>
     <w:p>
       <w:r>
-        <w:t xml:space="preserve">Les deux </w:t>
-      </w:r>
-      <w:r>
-        <w:t>afficheurs</w:t>
-      </w:r>
-      <w:r>
-        <w:t xml:space="preserve"> à nos dispositions sont les suivants :</w:t>
+        <w:t>Les deux afficheurs à nos dispositions sont les suivants :</w:t>
       </w:r>
     </w:p>
     <w:p>
@@ -5974,25 +5846,7 @@
           <w:b/>
           <w:bCs/>
         </w:rPr>
-        <w:t xml:space="preserve">Raspberry Pi 7’’ </w:t>
-      </w:r>
-      <w:proofErr w:type="spellStart"/>
-      <w:r>
-        <w:rPr>
-          <w:rFonts w:eastAsia="Calibri" w:cs="Calibri"/>
-          <w:b/>
-          <w:bCs/>
-        </w:rPr>
-        <w:t>Touchscreen</w:t>
-      </w:r>
-      <w:proofErr w:type="spellEnd"/>
-      <w:r>
-        <w:rPr>
-          <w:rFonts w:eastAsia="Calibri" w:cs="Calibri"/>
-          <w:b/>
-          <w:bCs/>
-        </w:rPr>
-        <w:t xml:space="preserve"> Display</w:t>
+        <w:t>Raspberry Pi 7’’ Touchscreen Display</w:t>
       </w:r>
     </w:p>
     <w:p>
@@ -6003,7 +5857,6 @@
           <w:numId w:val="5"/>
         </w:numPr>
       </w:pPr>
-      <w:proofErr w:type="spellStart"/>
       <w:r>
         <w:rPr>
           <w:rFonts w:eastAsia="Calibri" w:cs="Calibri"/>
@@ -6012,7 +5865,6 @@
         </w:rPr>
         <w:t>Raspad</w:t>
       </w:r>
-      <w:proofErr w:type="spellEnd"/>
     </w:p>
     <w:p>
       <w:pPr>
@@ -6028,7 +5880,6 @@
         </w:rPr>
         <w:t xml:space="preserve">Le récepteur GPS BU-353 est produit par </w:t>
       </w:r>
-      <w:proofErr w:type="spellStart"/>
       <w:r>
         <w:rPr>
           <w:rFonts w:eastAsia="Calibri" w:cs="Calibri"/>
@@ -6037,7 +5888,6 @@
         </w:rPr>
         <w:t>Globalsat</w:t>
       </w:r>
-      <w:proofErr w:type="spellEnd"/>
       <w:r>
         <w:rPr>
           <w:rFonts w:eastAsia="Calibri" w:cs="Calibri"/>
@@ -6050,25 +5900,7 @@
           <w:b/>
           <w:bCs/>
         </w:rPr>
-        <w:t xml:space="preserve">GPS Tracker, récepteurs </w:t>
-      </w:r>
-      <w:proofErr w:type="spellStart"/>
-      <w:r>
-        <w:rPr>
-          <w:rFonts w:eastAsia="Calibri" w:cs="Calibri"/>
-          <w:b/>
-          <w:bCs/>
-        </w:rPr>
-        <w:t>Gps</w:t>
-      </w:r>
-      <w:proofErr w:type="spellEnd"/>
-      <w:r>
-        <w:rPr>
-          <w:rFonts w:eastAsia="Calibri" w:cs="Calibri"/>
-          <w:b/>
-          <w:bCs/>
-        </w:rPr>
-        <w:t>...</w:t>
+        <w:t>GPS Tracker, récepteurs Gps...</w:t>
       </w:r>
     </w:p>
     <w:p>
@@ -6077,23 +5909,13 @@
           <w:rFonts w:eastAsia="Calibri" w:cs="Calibri"/>
         </w:rPr>
       </w:pPr>
-      <w:proofErr w:type="spellStart"/>
       <w:r>
         <w:rPr>
           <w:rFonts w:eastAsia="Calibri" w:cs="Calibri"/>
           <w:b/>
           <w:bCs/>
         </w:rPr>
-        <w:t>Pixhawk</w:t>
-      </w:r>
-      <w:proofErr w:type="spellEnd"/>
-      <w:r>
-        <w:rPr>
-          <w:rFonts w:eastAsia="Calibri" w:cs="Calibri"/>
-          <w:b/>
-          <w:bCs/>
-        </w:rPr>
-        <w:t xml:space="preserve"> 2</w:t>
+        <w:t>Pixhawk 2</w:t>
       </w:r>
       <w:r>
         <w:rPr>
@@ -6185,13 +6007,7 @@
     </w:p>
     <w:p>
       <w:r>
-        <w:t xml:space="preserve">Veuillez trouver ci-dessous un comparatif des caractéristiques de chacun des </w:t>
-      </w:r>
-      <w:r>
-        <w:t>afficheurs</w:t>
-      </w:r>
-      <w:r>
-        <w:t xml:space="preserve"> ainsi que celui que nous avons choisi pour ce projet :</w:t>
+        <w:t>Veuillez trouver ci-dessous un comparatif des caractéristiques de chacun des afficheurs ainsi que celui que nous avons choisi pour ce projet :</w:t>
       </w:r>
     </w:p>
     <w:tbl>
@@ -6231,23 +6047,13 @@
                 <w:color w:val="FF0000"/>
               </w:rPr>
             </w:pPr>
-            <w:proofErr w:type="spellStart"/>
             <w:r>
               <w:rPr>
                 <w:b/>
                 <w:bCs/>
                 <w:color w:val="FF0000"/>
               </w:rPr>
-              <w:t>Touchscreen</w:t>
-            </w:r>
-            <w:proofErr w:type="spellEnd"/>
-            <w:r>
-              <w:rPr>
-                <w:b/>
-                <w:bCs/>
-                <w:color w:val="FF0000"/>
-              </w:rPr>
-              <w:t xml:space="preserve"> Display</w:t>
+              <w:t>Touchscreen Display</w:t>
             </w:r>
           </w:p>
         </w:tc>
@@ -6265,7 +6071,6 @@
                 <w:color w:val="00B050"/>
               </w:rPr>
             </w:pPr>
-            <w:proofErr w:type="spellStart"/>
             <w:r>
               <w:rPr>
                 <w:b/>
@@ -6274,7 +6079,6 @@
               </w:rPr>
               <w:t>Raspad</w:t>
             </w:r>
-            <w:proofErr w:type="spellEnd"/>
           </w:p>
         </w:tc>
         <w:tc>
@@ -6330,13 +6134,7 @@
               </w:rPr>
             </w:pPr>
             <w:r>
-              <w:t xml:space="preserve">Avec la </w:t>
-            </w:r>
-            <w:r>
-              <w:t>Raspberry (</w:t>
-            </w:r>
-            <w:r>
-              <w:t>3 à 5,5V)</w:t>
+              <w:t>Avec la Raspberry (3 à 5,5V)</w:t>
             </w:r>
           </w:p>
         </w:tc>
@@ -6371,23 +6169,13 @@
                 <w:color w:val="FF0000"/>
               </w:rPr>
             </w:pPr>
-            <w:proofErr w:type="spellStart"/>
             <w:r>
               <w:rPr>
                 <w:b/>
                 <w:bCs/>
                 <w:color w:val="FF0000"/>
               </w:rPr>
-              <w:t>Touchscreen</w:t>
-            </w:r>
-            <w:proofErr w:type="spellEnd"/>
-            <w:r>
-              <w:rPr>
-                <w:b/>
-                <w:bCs/>
-                <w:color w:val="FF0000"/>
-              </w:rPr>
-              <w:t xml:space="preserve"> Display</w:t>
+              <w:t>Touchscreen Display</w:t>
             </w:r>
           </w:p>
         </w:tc>
@@ -6458,23 +6246,13 @@
                 <w:color w:val="FF0000"/>
               </w:rPr>
             </w:pPr>
-            <w:proofErr w:type="spellStart"/>
             <w:r>
               <w:rPr>
                 <w:b/>
                 <w:bCs/>
                 <w:color w:val="FF0000"/>
               </w:rPr>
-              <w:t>Touchscreen</w:t>
-            </w:r>
-            <w:proofErr w:type="spellEnd"/>
-            <w:r>
-              <w:rPr>
-                <w:b/>
-                <w:bCs/>
-                <w:color w:val="FF0000"/>
-              </w:rPr>
-              <w:t xml:space="preserve"> Display</w:t>
+              <w:t>Touchscreen Display</w:t>
             </w:r>
           </w:p>
         </w:tc>
@@ -6644,23 +6422,13 @@
                 <w:color w:val="00B050"/>
               </w:rPr>
             </w:pPr>
-            <w:proofErr w:type="spellStart"/>
             <w:r>
               <w:rPr>
                 <w:b/>
                 <w:bCs/>
                 <w:color w:val="FF0000"/>
               </w:rPr>
-              <w:t>Touchscreen</w:t>
-            </w:r>
-            <w:proofErr w:type="spellEnd"/>
-            <w:r>
-              <w:rPr>
-                <w:b/>
-                <w:bCs/>
-                <w:color w:val="FF0000"/>
-              </w:rPr>
-              <w:t xml:space="preserve"> Display</w:t>
+              <w:t>Touchscreen Display</w:t>
             </w:r>
           </w:p>
         </w:tc>
@@ -6741,7 +6509,6 @@
                 <w:color w:val="FF0000"/>
               </w:rPr>
             </w:pPr>
-            <w:proofErr w:type="spellStart"/>
             <w:r>
               <w:rPr>
                 <w:b/>
@@ -6750,7 +6517,6 @@
               </w:rPr>
               <w:t>Raspad</w:t>
             </w:r>
-            <w:proofErr w:type="spellEnd"/>
           </w:p>
         </w:tc>
       </w:tr>
@@ -6915,23 +6681,13 @@
                 <w:color w:val="538135" w:themeColor="accent6" w:themeShade="BF"/>
               </w:rPr>
             </w:pPr>
-            <w:proofErr w:type="spellStart"/>
             <w:r>
               <w:rPr>
                 <w:b/>
                 <w:bCs/>
                 <w:color w:val="FF0000"/>
               </w:rPr>
-              <w:t>Touchscreen</w:t>
-            </w:r>
-            <w:proofErr w:type="spellEnd"/>
-            <w:r>
-              <w:rPr>
-                <w:b/>
-                <w:bCs/>
-                <w:color w:val="FF0000"/>
-              </w:rPr>
-              <w:t xml:space="preserve"> Display</w:t>
+              <w:t>Touchscreen Display</w:t>
             </w:r>
           </w:p>
         </w:tc>
@@ -6950,25 +6706,21 @@
           <w:b/>
           <w:bCs/>
         </w:rPr>
-        <w:t xml:space="preserve">Raspberry Pi 7’’ </w:t>
-      </w:r>
-      <w:proofErr w:type="spellStart"/>
+        <w:t>Raspberry Pi 7’’ Touchscreen Display</w:t>
+      </w:r>
       <w:r>
         <w:rPr>
           <w:rFonts w:eastAsia="Calibri" w:cs="Calibri"/>
           <w:b/>
           <w:bCs/>
         </w:rPr>
-        <w:t>Touchscreen</w:t>
-      </w:r>
-      <w:proofErr w:type="spellEnd"/>
+        <w:t xml:space="preserve"> </w:t>
+      </w:r>
       <w:r>
         <w:rPr>
           <w:rFonts w:eastAsia="Calibri" w:cs="Calibri"/>
-          <w:b/>
-          <w:bCs/>
-        </w:rPr>
-        <w:t xml:space="preserve"> Display</w:t>
+        </w:rPr>
+        <w:t xml:space="preserve">car il est plus économique et </w:t>
       </w:r>
       <w:r>
         <w:rPr>
@@ -6976,27 +6728,33 @@
           <w:b/>
           <w:bCs/>
         </w:rPr>
+        <w:t>moins</w:t>
+      </w:r>
+      <w:r>
+        <w:rPr>
+          <w:rFonts w:eastAsia="Calibri" w:cs="Calibri"/>
+        </w:rPr>
         <w:t xml:space="preserve"> </w:t>
       </w:r>
       <w:r>
         <w:rPr>
           <w:rFonts w:eastAsia="Calibri" w:cs="Calibri"/>
-        </w:rPr>
-        <w:t xml:space="preserve">car il est plus économique et </w:t>
+          <w:b/>
+          <w:bCs/>
+        </w:rPr>
+        <w:t>consommateur</w:t>
       </w:r>
       <w:r>
         <w:rPr>
           <w:rFonts w:eastAsia="Calibri" w:cs="Calibri"/>
-          <w:b/>
-          <w:bCs/>
-        </w:rPr>
-        <w:t>moins</w:t>
+        </w:rPr>
+        <w:t xml:space="preserve"> en énergie.</w:t>
       </w:r>
       <w:r>
         <w:rPr>
           <w:rFonts w:eastAsia="Calibri" w:cs="Calibri"/>
         </w:rPr>
-        <w:t xml:space="preserve"> </w:t>
+        <w:t xml:space="preserve"> De plus sa </w:t>
       </w:r>
       <w:r>
         <w:rPr>
@@ -7004,62 +6762,910 @@
           <w:b/>
           <w:bCs/>
         </w:rPr>
-        <w:t>consommateur</w:t>
+        <w:t>connectique</w:t>
       </w:r>
       <w:r>
         <w:rPr>
           <w:rFonts w:eastAsia="Calibri" w:cs="Calibri"/>
         </w:rPr>
-        <w:t xml:space="preserve"> en énergie.</w:t>
-      </w:r>
-      <w:r>
-        <w:rPr>
-          <w:rFonts w:eastAsia="Calibri" w:cs="Calibri"/>
-        </w:rPr>
-        <w:t xml:space="preserve"> De plus sa </w:t>
-      </w:r>
-      <w:r>
-        <w:rPr>
-          <w:rFonts w:eastAsia="Calibri" w:cs="Calibri"/>
-          <w:b/>
-          <w:bCs/>
-        </w:rPr>
-        <w:t>connectique</w:t>
-      </w:r>
-      <w:r>
-        <w:rPr>
-          <w:rFonts w:eastAsia="Calibri" w:cs="Calibri"/>
-        </w:rPr>
-        <w:t xml:space="preserve"> est plus adaptée dans notre contexte</w:t>
-      </w:r>
-      <w:r>
-        <w:rPr>
-          <w:rFonts w:eastAsia="Calibri" w:cs="Calibri"/>
-        </w:rPr>
-        <w:t>.</w:t>
+        <w:t xml:space="preserve"> est plus adaptée dans notre contexte.</w:t>
       </w:r>
     </w:p>
     <w:p>
       <w:pPr>
-        <w:pStyle w:val="Titre1"/>
-      </w:pPr>
-      <w:bookmarkStart w:id="5" w:name="_Toc30148978"/>
-      <w:r>
-        <w:t xml:space="preserve">2 - </w:t>
-      </w:r>
-      <w:r>
-        <w:t>L’ana</w:t>
-      </w:r>
-      <w:r>
-        <w:t>lyse</w:t>
-      </w:r>
-      <w:bookmarkEnd w:id="5"/>
+        <w:pStyle w:val="Titre2"/>
+      </w:pPr>
+      <w:r>
+        <w:t xml:space="preserve">1.5 </w:t>
+      </w:r>
+      <w:r>
+        <w:t>Langage</w:t>
+      </w:r>
+      <w:r>
+        <w:t xml:space="preserve"> De Programmation</w:t>
+      </w:r>
     </w:p>
     <w:p>
+      <w:r>
+        <w:t xml:space="preserve">Enfin la partie la plus importante a nos yeux </w:t>
+      </w:r>
+      <w:r>
+        <w:t>, nous devons choisir un langage de programmation dans lequel</w:t>
+      </w:r>
+    </w:p>
+    <w:p>
+      <w:r>
+        <w:t xml:space="preserve">Les différents </w:t>
+      </w:r>
+      <w:r>
+        <w:rPr>
+          <w:b/>
+          <w:bCs/>
+        </w:rPr>
+        <w:t>afficheurs</w:t>
+      </w:r>
+      <w:r>
+        <w:t xml:space="preserve"> que nous aurons à choisir devront respecter ces conditions :</w:t>
+      </w:r>
+    </w:p>
+    <w:p>
+      <w:pPr>
+        <w:pStyle w:val="Paragraphedeliste"/>
+        <w:numPr>
+          <w:ilvl w:val="0"/>
+          <w:numId w:val="9"/>
+        </w:numPr>
+        <w:spacing w:before="0" w:after="0"/>
+        <w:rPr>
+          <w:rFonts w:asciiTheme="minorHAnsi" w:eastAsiaTheme="minorEastAsia" w:hAnsiTheme="minorHAnsi"/>
+        </w:rPr>
+      </w:pPr>
+      <w:r>
+        <w:t xml:space="preserve">Doit </w:t>
+      </w:r>
+      <w:r>
+        <w:t xml:space="preserve">être </w:t>
+      </w:r>
+      <w:r>
+        <w:rPr>
+          <w:b/>
+          <w:bCs/>
+        </w:rPr>
+        <w:t>facile</w:t>
+      </w:r>
+      <w:r>
+        <w:t xml:space="preserve"> </w:t>
+      </w:r>
+      <w:r>
+        <w:rPr>
+          <w:b/>
+          <w:bCs/>
+        </w:rPr>
+        <w:t>d’utilisation</w:t>
+      </w:r>
+    </w:p>
+    <w:p>
+      <w:pPr>
+        <w:pStyle w:val="Paragraphedeliste"/>
+        <w:numPr>
+          <w:ilvl w:val="0"/>
+          <w:numId w:val="9"/>
+        </w:numPr>
+        <w:rPr>
+          <w:b/>
+          <w:bCs/>
+        </w:rPr>
+      </w:pPr>
+      <w:r>
+        <w:t>Doit être</w:t>
+      </w:r>
+      <w:r>
+        <w:rPr>
+          <w:b/>
+          <w:bCs/>
+        </w:rPr>
+        <w:t xml:space="preserve"> dynamique </w:t>
+      </w:r>
+      <w:r>
+        <w:rPr>
+          <w:b/>
+          <w:bCs/>
+        </w:rPr>
+        <w:t>(</w:t>
+      </w:r>
+      <w:r>
+        <w:t>pour</w:t>
+      </w:r>
+      <w:r>
+        <w:t xml:space="preserve"> le</w:t>
+      </w:r>
+      <w:r>
+        <w:rPr>
+          <w:b/>
+          <w:bCs/>
+        </w:rPr>
+        <w:t xml:space="preserve"> temps réel)</w:t>
+      </w:r>
+    </w:p>
+    <w:p>
+      <w:r>
+        <w:t xml:space="preserve">Les deux </w:t>
+      </w:r>
+      <w:r>
+        <w:t>langages à notre disposition sont</w:t>
+      </w:r>
+      <w:r>
+        <w:t xml:space="preserve"> :</w:t>
+      </w:r>
+    </w:p>
+    <w:p>
+      <w:pPr>
+        <w:pStyle w:val="Paragraphedeliste"/>
+        <w:numPr>
+          <w:ilvl w:val="0"/>
+          <w:numId w:val="5"/>
+        </w:numPr>
+      </w:pPr>
+      <w:r>
+        <w:rPr>
+          <w:rFonts w:eastAsia="Calibri" w:cs="Calibri"/>
+          <w:b/>
+          <w:bCs/>
+        </w:rPr>
+        <w:t>Python</w:t>
+      </w:r>
+    </w:p>
+    <w:p>
+      <w:pPr>
+        <w:pStyle w:val="Paragraphedeliste"/>
+        <w:numPr>
+          <w:ilvl w:val="0"/>
+          <w:numId w:val="5"/>
+        </w:numPr>
+      </w:pPr>
+      <w:r>
+        <w:rPr>
+          <w:rFonts w:eastAsia="Calibri" w:cs="Calibri"/>
+          <w:b/>
+          <w:bCs/>
+        </w:rPr>
+        <w:t>C++</w:t>
+      </w:r>
+    </w:p>
+    <w:p>
+      <w:pPr>
+        <w:rPr>
+          <w:rFonts w:eastAsia="Calibri" w:cs="Calibri"/>
+          <w:b/>
+          <w:bCs/>
+        </w:rPr>
+      </w:pPr>
+      <w:r>
+        <w:rPr>
+          <w:rFonts w:eastAsia="Calibri" w:cs="Calibri"/>
+        </w:rPr>
+        <w:t xml:space="preserve">D’autres langages peuvent être utilisés mais ces </w:t>
+      </w:r>
+      <w:r>
+        <w:rPr>
+          <w:rFonts w:eastAsia="Calibri" w:cs="Calibri"/>
+        </w:rPr>
+        <w:t>deux-là</w:t>
+      </w:r>
+      <w:r>
+        <w:rPr>
+          <w:rFonts w:eastAsia="Calibri" w:cs="Calibri"/>
+        </w:rPr>
+        <w:t xml:space="preserve"> sont les deux </w:t>
+      </w:r>
+      <w:r>
+        <w:rPr>
+          <w:rFonts w:eastAsia="Calibri" w:cs="Calibri"/>
+          <w:b/>
+          <w:bCs/>
+        </w:rPr>
+        <w:t>meilleures options</w:t>
+      </w:r>
+      <w:r>
+        <w:rPr>
+          <w:rFonts w:eastAsia="Calibri" w:cs="Calibri"/>
+        </w:rPr>
+        <w:t xml:space="preserve"> sur un système comme une </w:t>
+      </w:r>
+      <w:r>
+        <w:rPr>
+          <w:rFonts w:eastAsia="Calibri" w:cs="Calibri"/>
+          <w:b/>
+          <w:bCs/>
+        </w:rPr>
+        <w:t>Raspberry</w:t>
+      </w:r>
+    </w:p>
+    <w:p>
+      <w:r>
+        <w:t>Veuillez trouver ci-dessous un comparatif des caractéristiques de chacun des afficheurs ainsi que celui que nous avons choisi pour ce projet :</w:t>
+      </w:r>
+    </w:p>
+    <w:tbl>
+      <w:tblPr>
+        <w:tblStyle w:val="Grilledutableau"/>
+        <w:tblW w:w="9138" w:type="dxa"/>
+        <w:jc w:val="center"/>
+        <w:tblLook w:val="06A0" w:firstRow="1" w:lastRow="0" w:firstColumn="1" w:lastColumn="0" w:noHBand="1" w:noVBand="1"/>
+      </w:tblPr>
+      <w:tblGrid>
+        <w:gridCol w:w="2689"/>
+        <w:gridCol w:w="2121"/>
+        <w:gridCol w:w="2273"/>
+        <w:gridCol w:w="2055"/>
+      </w:tblGrid>
+      <w:tr>
+        <w:trPr>
+          <w:jc w:val="center"/>
+        </w:trPr>
+        <w:tc>
+          <w:tcPr>
+            <w:tcW w:w="2689" w:type="dxa"/>
+          </w:tcPr>
+          <w:p/>
+        </w:tc>
+        <w:tc>
+          <w:tcPr>
+            <w:tcW w:w="2121" w:type="dxa"/>
+          </w:tcPr>
+          <w:p>
+            <w:pPr>
+              <w:jc w:val="center"/>
+              <w:rPr>
+                <w:rFonts w:eastAsia="Calibri" w:cs="Calibri"/>
+                <w:b/>
+                <w:bCs/>
+                <w:color w:val="FF0000"/>
+              </w:rPr>
+            </w:pPr>
+            <w:r>
+              <w:rPr>
+                <w:b/>
+                <w:bCs/>
+                <w:color w:val="FF0000"/>
+              </w:rPr>
+              <w:t>Python</w:t>
+            </w:r>
+          </w:p>
+        </w:tc>
+        <w:tc>
+          <w:tcPr>
+            <w:tcW w:w="2273" w:type="dxa"/>
+          </w:tcPr>
+          <w:p>
+            <w:pPr>
+              <w:jc w:val="center"/>
+              <w:rPr>
+                <w:rFonts w:eastAsia="Calibri" w:cs="Calibri"/>
+                <w:b/>
+                <w:bCs/>
+                <w:color w:val="00B050"/>
+              </w:rPr>
+            </w:pPr>
+            <w:r>
+              <w:rPr>
+                <w:b/>
+                <w:bCs/>
+                <w:color w:val="00B050"/>
+              </w:rPr>
+              <w:t>C++</w:t>
+            </w:r>
+          </w:p>
+        </w:tc>
+        <w:tc>
+          <w:tcPr>
+            <w:tcW w:w="2055" w:type="dxa"/>
+          </w:tcPr>
+          <w:p>
+            <w:pPr>
+              <w:jc w:val="center"/>
+              <w:rPr>
+                <w:b/>
+                <w:bCs/>
+              </w:rPr>
+            </w:pPr>
+            <w:r>
+              <w:rPr>
+                <w:b/>
+                <w:bCs/>
+              </w:rPr>
+              <w:t>Meilleur Choix</w:t>
+            </w:r>
+          </w:p>
+        </w:tc>
+      </w:tr>
+      <w:tr>
+        <w:trPr>
+          <w:trHeight w:val="770"/>
+          <w:jc w:val="center"/>
+        </w:trPr>
+        <w:tc>
+          <w:tcPr>
+            <w:tcW w:w="2689" w:type="dxa"/>
+          </w:tcPr>
+          <w:p>
+            <w:r>
+              <w:rPr>
+                <w:b/>
+                <w:bCs/>
+              </w:rPr>
+              <w:t>Co</w:t>
+            </w:r>
+            <w:r>
+              <w:rPr>
+                <w:b/>
+                <w:bCs/>
+              </w:rPr>
+              <w:t>mpilation</w:t>
+            </w:r>
+          </w:p>
+        </w:tc>
+        <w:tc>
+          <w:tcPr>
+            <w:tcW w:w="2121" w:type="dxa"/>
+          </w:tcPr>
+          <w:p>
+            <w:pPr>
+              <w:jc w:val="center"/>
+              <w:rPr>
+                <w:rFonts w:eastAsiaTheme="minorEastAsia"/>
+              </w:rPr>
+            </w:pPr>
+            <w:r>
+              <w:t>Besoin d’un interpréteur</w:t>
+            </w:r>
+          </w:p>
+        </w:tc>
+        <w:tc>
+          <w:tcPr>
+            <w:tcW w:w="2273" w:type="dxa"/>
+          </w:tcPr>
+          <w:p>
+            <w:pPr>
+              <w:jc w:val="center"/>
+              <w:rPr>
+                <w:rFonts w:eastAsiaTheme="minorEastAsia"/>
+              </w:rPr>
+            </w:pPr>
+            <w:r>
+              <w:rPr>
+                <w:rFonts w:eastAsia="Calibri" w:cs="Calibri"/>
+              </w:rPr>
+              <w:t>Pré-compilé avant exécution</w:t>
+            </w:r>
+          </w:p>
+        </w:tc>
+        <w:tc>
+          <w:tcPr>
+            <w:tcW w:w="2055" w:type="dxa"/>
+          </w:tcPr>
+          <w:p>
+            <w:pPr>
+              <w:jc w:val="center"/>
+              <w:rPr>
+                <w:rFonts w:eastAsia="Calibri" w:cs="Calibri"/>
+                <w:color w:val="FF0000"/>
+              </w:rPr>
+            </w:pPr>
+            <w:r>
+              <w:rPr>
+                <w:b/>
+                <w:bCs/>
+                <w:color w:val="00B050"/>
+              </w:rPr>
+              <w:t>C++</w:t>
+            </w:r>
+          </w:p>
+        </w:tc>
+      </w:tr>
+      <w:tr>
+        <w:trPr>
+          <w:jc w:val="center"/>
+        </w:trPr>
+        <w:tc>
+          <w:tcPr>
+            <w:tcW w:w="2689" w:type="dxa"/>
+          </w:tcPr>
+          <w:p>
+            <w:r>
+              <w:t>Efficience</w:t>
+            </w:r>
+          </w:p>
+        </w:tc>
+        <w:tc>
+          <w:tcPr>
+            <w:tcW w:w="2121" w:type="dxa"/>
+          </w:tcPr>
+          <w:p>
+            <w:pPr>
+              <w:jc w:val="center"/>
+              <w:rPr>
+                <w:rFonts w:eastAsiaTheme="minorEastAsia"/>
+              </w:rPr>
+            </w:pPr>
+            <w:r>
+              <w:rPr>
+                <w:rFonts w:eastAsiaTheme="minorEastAsia"/>
+              </w:rPr>
+              <w:t>Language Simplifié</w:t>
+            </w:r>
+          </w:p>
+        </w:tc>
+        <w:tc>
+          <w:tcPr>
+            <w:tcW w:w="2273" w:type="dxa"/>
+          </w:tcPr>
+          <w:p>
+            <w:pPr>
+              <w:jc w:val="center"/>
+              <w:rPr>
+                <w:rFonts w:eastAsiaTheme="minorEastAsia"/>
+              </w:rPr>
+            </w:pPr>
+            <w:r>
+              <w:t>Language traditionnel</w:t>
+            </w:r>
+          </w:p>
+        </w:tc>
+        <w:tc>
+          <w:tcPr>
+            <w:tcW w:w="2055" w:type="dxa"/>
+          </w:tcPr>
+          <w:p>
+            <w:pPr>
+              <w:jc w:val="center"/>
+              <w:rPr>
+                <w:rFonts w:eastAsia="Calibri" w:cs="Calibri"/>
+                <w:color w:val="FF0000"/>
+              </w:rPr>
+            </w:pPr>
+            <w:r>
+              <w:rPr>
+                <w:b/>
+                <w:bCs/>
+                <w:color w:val="FF0000"/>
+              </w:rPr>
+              <w:t>Python</w:t>
+            </w:r>
+          </w:p>
+        </w:tc>
+      </w:tr>
+      <w:tr>
+        <w:trPr>
+          <w:jc w:val="center"/>
+        </w:trPr>
+        <w:tc>
+          <w:tcPr>
+            <w:tcW w:w="2689" w:type="dxa"/>
+          </w:tcPr>
+          <w:p>
+            <w:pPr>
+              <w:rPr>
+                <w:rFonts w:eastAsiaTheme="minorEastAsia"/>
+                <w:b/>
+                <w:szCs w:val="24"/>
+              </w:rPr>
+            </w:pPr>
+            <w:r>
+              <w:rPr>
+                <w:rFonts w:eastAsiaTheme="minorEastAsia"/>
+                <w:b/>
+                <w:szCs w:val="24"/>
+              </w:rPr>
+              <w:t>Difficulté</w:t>
+            </w:r>
+          </w:p>
+        </w:tc>
+        <w:tc>
+          <w:tcPr>
+            <w:tcW w:w="2121" w:type="dxa"/>
+          </w:tcPr>
+          <w:p>
+            <w:pPr>
+              <w:jc w:val="center"/>
+              <w:rPr>
+                <w:rFonts w:eastAsiaTheme="minorEastAsia"/>
+              </w:rPr>
+            </w:pPr>
+            <w:r>
+              <w:rPr>
+                <w:rFonts w:eastAsiaTheme="minorEastAsia"/>
+              </w:rPr>
+              <w:t>Facile</w:t>
+            </w:r>
+          </w:p>
+        </w:tc>
+        <w:tc>
+          <w:tcPr>
+            <w:tcW w:w="2273" w:type="dxa"/>
+          </w:tcPr>
+          <w:p>
+            <w:pPr>
+              <w:jc w:val="center"/>
+              <w:rPr>
+                <w:rFonts w:eastAsiaTheme="minorEastAsia"/>
+              </w:rPr>
+            </w:pPr>
+            <w:r>
+              <w:rPr>
+                <w:rFonts w:eastAsiaTheme="minorEastAsia"/>
+              </w:rPr>
+              <w:t>Difficile</w:t>
+            </w:r>
+          </w:p>
+        </w:tc>
+        <w:tc>
+          <w:tcPr>
+            <w:tcW w:w="2055" w:type="dxa"/>
+          </w:tcPr>
+          <w:p>
+            <w:pPr>
+              <w:jc w:val="center"/>
+              <w:rPr>
+                <w:rFonts w:eastAsia="Calibri" w:cs="Calibri"/>
+                <w:b/>
+                <w:color w:val="00B050"/>
+              </w:rPr>
+            </w:pPr>
+            <w:r>
+              <w:rPr>
+                <w:b/>
+                <w:bCs/>
+                <w:color w:val="FF0000"/>
+              </w:rPr>
+              <w:t>Python</w:t>
+            </w:r>
+          </w:p>
+        </w:tc>
+      </w:tr>
+      <w:tr>
+        <w:trPr>
+          <w:trHeight w:val="452"/>
+          <w:jc w:val="center"/>
+        </w:trPr>
+        <w:tc>
+          <w:tcPr>
+            <w:tcW w:w="2689" w:type="dxa"/>
+          </w:tcPr>
+          <w:p>
+            <w:pPr>
+              <w:rPr>
+                <w:rFonts w:eastAsia="Calibri" w:cs="Calibri"/>
+                <w:b/>
+              </w:rPr>
+            </w:pPr>
+            <w:r>
+              <w:rPr>
+                <w:rFonts w:eastAsia="Calibri" w:cs="Calibri"/>
+                <w:b/>
+                <w:bCs/>
+              </w:rPr>
+              <w:t>Collection des déchets</w:t>
+            </w:r>
+          </w:p>
+        </w:tc>
+        <w:tc>
+          <w:tcPr>
+            <w:tcW w:w="2121" w:type="dxa"/>
+          </w:tcPr>
+          <w:p>
+            <w:pPr>
+              <w:jc w:val="center"/>
+              <w:rPr>
+                <w:rFonts w:eastAsiaTheme="minorEastAsia"/>
+              </w:rPr>
+            </w:pPr>
+            <w:r>
+              <w:rPr>
+                <w:rFonts w:eastAsiaTheme="minorEastAsia"/>
+              </w:rPr>
+              <w:t>Oui</w:t>
+            </w:r>
+          </w:p>
+        </w:tc>
+        <w:tc>
+          <w:tcPr>
+            <w:tcW w:w="2273" w:type="dxa"/>
+          </w:tcPr>
+          <w:p>
+            <w:pPr>
+              <w:jc w:val="center"/>
+              <w:rPr>
+                <w:rFonts w:eastAsiaTheme="minorEastAsia"/>
+              </w:rPr>
+            </w:pPr>
+            <w:r>
+              <w:rPr>
+                <w:rFonts w:eastAsiaTheme="minorEastAsia"/>
+              </w:rPr>
+              <w:t>Non</w:t>
+            </w:r>
+          </w:p>
+        </w:tc>
+        <w:tc>
+          <w:tcPr>
+            <w:tcW w:w="2055" w:type="dxa"/>
+          </w:tcPr>
+          <w:p>
+            <w:pPr>
+              <w:jc w:val="center"/>
+              <w:rPr>
+                <w:rFonts w:eastAsia="Calibri" w:cs="Calibri"/>
+                <w:b/>
+                <w:color w:val="00B050"/>
+              </w:rPr>
+            </w:pPr>
+            <w:r>
+              <w:rPr>
+                <w:b/>
+                <w:bCs/>
+                <w:color w:val="FF0000"/>
+              </w:rPr>
+              <w:t>Python</w:t>
+            </w:r>
+          </w:p>
+        </w:tc>
+      </w:tr>
+      <w:tr>
+        <w:trPr>
+          <w:jc w:val="center"/>
+        </w:trPr>
+        <w:tc>
+          <w:tcPr>
+            <w:tcW w:w="2689" w:type="dxa"/>
+          </w:tcPr>
+          <w:p>
+            <w:pPr>
+              <w:rPr>
+                <w:rFonts w:eastAsia="Calibri" w:cs="Calibri"/>
+                <w:b/>
+              </w:rPr>
+            </w:pPr>
+            <w:r>
+              <w:rPr>
+                <w:rFonts w:eastAsia="Calibri" w:cs="Calibri"/>
+                <w:b/>
+                <w:bCs/>
+              </w:rPr>
+              <w:t>Cross-platform</w:t>
+            </w:r>
+          </w:p>
+        </w:tc>
+        <w:tc>
+          <w:tcPr>
+            <w:tcW w:w="2121" w:type="dxa"/>
+          </w:tcPr>
+          <w:p>
+            <w:pPr>
+              <w:jc w:val="center"/>
+              <w:rPr>
+                <w:rFonts w:eastAsia="Calibri" w:cs="Calibri"/>
+                <w:color w:val="70AD47" w:themeColor="accent6"/>
+              </w:rPr>
+            </w:pPr>
+            <w:r>
+              <w:rPr>
+                <w:rFonts w:eastAsiaTheme="minorEastAsia"/>
+              </w:rPr>
+              <w:t>Oui</w:t>
+            </w:r>
+          </w:p>
+        </w:tc>
+        <w:tc>
+          <w:tcPr>
+            <w:tcW w:w="2273" w:type="dxa"/>
+          </w:tcPr>
+          <w:p>
+            <w:pPr>
+              <w:jc w:val="center"/>
+              <w:rPr>
+                <w:rFonts w:eastAsiaTheme="minorEastAsia"/>
+              </w:rPr>
+            </w:pPr>
+            <w:r>
+              <w:rPr>
+                <w:rFonts w:eastAsiaTheme="minorEastAsia"/>
+              </w:rPr>
+              <w:t>Non</w:t>
+            </w:r>
+          </w:p>
+        </w:tc>
+        <w:tc>
+          <w:tcPr>
+            <w:tcW w:w="2055" w:type="dxa"/>
+          </w:tcPr>
+          <w:p>
+            <w:pPr>
+              <w:jc w:val="center"/>
+              <w:rPr>
+                <w:rFonts w:eastAsia="Calibri" w:cs="Calibri"/>
+                <w:color w:val="FF0000"/>
+              </w:rPr>
+            </w:pPr>
+            <w:r>
+              <w:rPr>
+                <w:b/>
+                <w:bCs/>
+                <w:color w:val="00B050"/>
+              </w:rPr>
+              <w:t>Raspad</w:t>
+            </w:r>
+          </w:p>
+        </w:tc>
+      </w:tr>
+      <w:tr>
+        <w:trPr>
+          <w:jc w:val="center"/>
+        </w:trPr>
+        <w:tc>
+          <w:tcPr>
+            <w:tcW w:w="2689" w:type="dxa"/>
+          </w:tcPr>
+          <w:p>
+            <w:pPr>
+              <w:rPr>
+                <w:rFonts w:eastAsia="Calibri" w:cs="Calibri"/>
+                <w:b/>
+              </w:rPr>
+            </w:pPr>
+            <w:r>
+              <w:rPr>
+                <w:rFonts w:eastAsia="Calibri" w:cs="Calibri"/>
+                <w:b/>
+                <w:bCs/>
+              </w:rPr>
+              <w:lastRenderedPageBreak/>
+              <w:t>Language Dynamique</w:t>
+            </w:r>
+          </w:p>
+        </w:tc>
+        <w:tc>
+          <w:tcPr>
+            <w:tcW w:w="2121" w:type="dxa"/>
+          </w:tcPr>
+          <w:p>
+            <w:pPr>
+              <w:jc w:val="center"/>
+              <w:rPr>
+                <w:rFonts w:eastAsiaTheme="minorEastAsia"/>
+              </w:rPr>
+            </w:pPr>
+            <w:r>
+              <w:rPr>
+                <w:rFonts w:eastAsiaTheme="minorEastAsia"/>
+              </w:rPr>
+              <w:t>Oui</w:t>
+            </w:r>
+          </w:p>
+        </w:tc>
+        <w:tc>
+          <w:tcPr>
+            <w:tcW w:w="2273" w:type="dxa"/>
+          </w:tcPr>
+          <w:p>
+            <w:pPr>
+              <w:jc w:val="center"/>
+              <w:rPr>
+                <w:rFonts w:eastAsiaTheme="minorEastAsia"/>
+              </w:rPr>
+            </w:pPr>
+            <w:r>
+              <w:rPr>
+                <w:rFonts w:eastAsiaTheme="minorEastAsia"/>
+              </w:rPr>
+              <w:t>Non</w:t>
+            </w:r>
+          </w:p>
+        </w:tc>
+        <w:tc>
+          <w:tcPr>
+            <w:tcW w:w="2055" w:type="dxa"/>
+          </w:tcPr>
+          <w:p>
+            <w:pPr>
+              <w:jc w:val="center"/>
+              <w:rPr>
+                <w:rFonts w:eastAsia="Calibri" w:cs="Calibri"/>
+                <w:color w:val="FF0000"/>
+              </w:rPr>
+            </w:pPr>
+            <w:r>
+              <w:rPr>
+                <w:b/>
+                <w:bCs/>
+                <w:color w:val="FF0000"/>
+              </w:rPr>
+              <w:t>Python</w:t>
+            </w:r>
+          </w:p>
+        </w:tc>
+      </w:tr>
+    </w:tbl>
+    <w:p>
+      <w:r>
+        <w:rPr>
+          <w:rFonts w:eastAsia="Calibri" w:cs="Calibri"/>
+        </w:rPr>
+        <w:t xml:space="preserve">On choisira par conséquent </w:t>
+      </w:r>
+      <w:r>
+        <w:rPr>
+          <w:rFonts w:eastAsia="Calibri" w:cs="Calibri"/>
+        </w:rPr>
+        <w:t xml:space="preserve">Le </w:t>
+      </w:r>
+      <w:r>
+        <w:rPr>
+          <w:rFonts w:eastAsia="Calibri" w:cs="Calibri"/>
+          <w:b/>
+          <w:bCs/>
+        </w:rPr>
+        <w:t>Python</w:t>
+      </w:r>
+      <w:r>
+        <w:rPr>
+          <w:rFonts w:eastAsia="Calibri" w:cs="Calibri"/>
+        </w:rPr>
+        <w:t xml:space="preserve">, car parmi les deux il est le seul langage dynamique, de plus il est beaucoup plus </w:t>
+      </w:r>
+      <w:r>
+        <w:rPr>
+          <w:rFonts w:eastAsia="Calibri" w:cs="Calibri"/>
+          <w:b/>
+          <w:bCs/>
+        </w:rPr>
+        <w:t>simple</w:t>
+      </w:r>
+      <w:r>
+        <w:rPr>
+          <w:rFonts w:eastAsia="Calibri" w:cs="Calibri"/>
+        </w:rPr>
+        <w:t xml:space="preserve"> d’utilisation que le </w:t>
+      </w:r>
+      <w:r>
+        <w:rPr>
+          <w:rFonts w:eastAsia="Calibri" w:cs="Calibri"/>
+          <w:b/>
+          <w:bCs/>
+        </w:rPr>
+        <w:t>C++</w:t>
+      </w:r>
+      <w:r>
+        <w:rPr>
+          <w:rFonts w:eastAsia="Calibri" w:cs="Calibri"/>
+          <w:b/>
+          <w:bCs/>
+        </w:rPr>
+        <w:t>.</w:t>
+      </w:r>
+      <w:bookmarkStart w:id="6" w:name="_GoBack"/>
+      <w:bookmarkEnd w:id="6"/>
+    </w:p>
+    <w:p>
+      <w:pPr>
+        <w:pStyle w:val="Titre1"/>
+      </w:pPr>
+      <w:r>
+        <w:t xml:space="preserve">2 - </w:t>
+      </w:r>
+      <w:r>
+        <w:t>L’ana</w:t>
+      </w:r>
+      <w:r>
+        <w:t>lyse</w:t>
+      </w:r>
+      <w:bookmarkEnd w:id="4"/>
+    </w:p>
+    <w:p>
       <w:pPr>
         <w:pStyle w:val="Titre2"/>
       </w:pPr>
-      <w:bookmarkStart w:id="6" w:name="_Toc30148979"/>
+      <w:bookmarkStart w:id="7" w:name="_Toc30148979"/>
       <w:r>
         <w:t>2</w:t>
       </w:r>
@@ -7072,7 +7678,7 @@
       <w:r>
         <w:t xml:space="preserve"> Le diagramme de cas d’utilisation</w:t>
       </w:r>
-      <w:bookmarkEnd w:id="6"/>
+      <w:bookmarkEnd w:id="7"/>
     </w:p>
     <w:p>
       <w:r>
@@ -7191,27 +7797,14 @@
       <w:r>
         <w:t xml:space="preserve">Figure </w:t>
       </w:r>
-      <w:r>
-        <w:fldChar w:fldCharType="begin"/>
-      </w:r>
-      <w:r>
-        <w:instrText xml:space="preserve"> SEQ Figure \* ARABIC </w:instrText>
-      </w:r>
-      <w:r>
-        <w:fldChar w:fldCharType="separate"/>
-      </w:r>
-      <w:r>
-        <w:rPr>
-          <w:noProof/>
-        </w:rPr>
-        <w:t>1</w:t>
-      </w:r>
-      <w:r>
-        <w:rPr>
-          <w:noProof/>
-        </w:rPr>
-        <w:fldChar w:fldCharType="end"/>
-      </w:r>
+      <w:fldSimple w:instr=" SEQ Figure \* ARABIC ">
+        <w:r>
+          <w:rPr>
+            <w:noProof/>
+          </w:rPr>
+          <w:t>1</w:t>
+        </w:r>
+      </w:fldSimple>
       <w:r>
         <w:t xml:space="preserve"> Diagramme de cas d'utilisation du projet</w:t>
       </w:r>
@@ -7220,12 +7813,11 @@
       <w:pPr>
         <w:pStyle w:val="Titre2"/>
       </w:pPr>
-      <w:bookmarkStart w:id="7" w:name="_Toc30148980"/>
-      <w:r>
-        <w:lastRenderedPageBreak/>
+      <w:bookmarkStart w:id="8" w:name="_Toc30148980"/>
+      <w:r>
         <w:t>2.2 Les diagrammes de séquences</w:t>
       </w:r>
-      <w:bookmarkEnd w:id="7"/>
+      <w:bookmarkEnd w:id="8"/>
     </w:p>
     <w:p/>
     <w:p/>
@@ -7234,6 +7826,7 @@
         <w:rPr>
           <w:noProof/>
         </w:rPr>
+        <w:lastRenderedPageBreak/>
         <w:drawing>
           <wp:anchor distT="0" distB="0" distL="114300" distR="114300" simplePos="0" relativeHeight="251664384" behindDoc="0" locked="0" layoutInCell="1" allowOverlap="1" wp14:anchorId="7396C1F4" wp14:editId="6A07B715">
             <wp:simplePos x="0" y="0"/>
@@ -7366,6 +7959,7 @@
         <w:rPr>
           <w:noProof/>
         </w:rPr>
+        <w:lastRenderedPageBreak/>
         <w:drawing>
           <wp:anchor distT="0" distB="0" distL="114300" distR="114300" simplePos="0" relativeHeight="251666432" behindDoc="0" locked="0" layoutInCell="1" allowOverlap="1" wp14:anchorId="2356C1F5" wp14:editId="562AA87A">
             <wp:simplePos x="0" y="0"/>
@@ -7483,8 +8077,6 @@
     <w:p/>
     <w:p/>
     <w:p>
-      <w:bookmarkStart w:id="8" w:name="_GoBack"/>
-      <w:bookmarkEnd w:id="8"/>
       <w:r>
         <w:rPr>
           <w:noProof/>
@@ -7600,14 +8192,27 @@
     <w:pPr>
       <w:pStyle w:val="Pieddepage"/>
     </w:pPr>
-    <w:fldSimple w:instr=" DATE   \* MERGEFORMAT ">
-      <w:r>
-        <w:rPr>
-          <w:noProof/>
-        </w:rPr>
-        <w:t>17/01/2020</w:t>
-      </w:r>
-    </w:fldSimple>
+    <w:r>
+      <w:fldChar w:fldCharType="begin"/>
+    </w:r>
+    <w:r>
+      <w:instrText xml:space="preserve"> DATE   \* MERGEFORMAT </w:instrText>
+    </w:r>
+    <w:r>
+      <w:fldChar w:fldCharType="separate"/>
+    </w:r>
+    <w:r>
+      <w:rPr>
+        <w:noProof/>
+      </w:rPr>
+      <w:t>17/01/2020</w:t>
+    </w:r>
+    <w:r>
+      <w:rPr>
+        <w:noProof/>
+      </w:rPr>
+      <w:fldChar w:fldCharType="end"/>
+    </w:r>
     <w:r>
       <w:ptab w:relativeTo="margin" w:alignment="center" w:leader="none"/>
     </w:r>
@@ -7641,27 +8246,14 @@
     <w:r>
       <w:t>/</w:t>
     </w:r>
-    <w:r>
-      <w:fldChar w:fldCharType="begin"/>
-    </w:r>
-    <w:r>
-      <w:instrText xml:space="preserve"> NUMPAGES  \* Arabic  \* MERGEFORMAT </w:instrText>
-    </w:r>
-    <w:r>
-      <w:fldChar w:fldCharType="separate"/>
-    </w:r>
-    <w:r>
-      <w:rPr>
-        <w:noProof/>
-      </w:rPr>
-      <w:t>1</w:t>
-    </w:r>
-    <w:r>
-      <w:rPr>
-        <w:noProof/>
-      </w:rPr>
-      <w:fldChar w:fldCharType="end"/>
-    </w:r>
+    <w:fldSimple w:instr=" NUMPAGES  \* Arabic  \* MERGEFORMAT ">
+      <w:r>
+        <w:rPr>
+          <w:noProof/>
+        </w:rPr>
+        <w:t>1</w:t>
+      </w:r>
+    </w:fldSimple>
   </w:p>
 </w:ftr>
 </file>
@@ -10771,12 +11363,6 @@
 </file>
 
 <file path=customXml/item2.xml><?xml version="1.0" encoding="utf-8"?>
-<p:properties xmlns:p="http://schemas.microsoft.com/office/2006/metadata/properties" xmlns:xsi="http://www.w3.org/2001/XMLSchema-instance" xmlns:pc="http://schemas.microsoft.com/office/infopath/2007/PartnerControls">
-  <documentManagement/>
-</p:properties>
-</file>
-
-<file path=customXml/item3.xml><?xml version="1.0" encoding="utf-8"?>
 <ct:contentTypeSchema xmlns:ct="http://schemas.microsoft.com/office/2006/metadata/contentType" xmlns:ma="http://schemas.microsoft.com/office/2006/metadata/properties/metaAttributes" ct:_="" ma:_="" ma:contentTypeName="Document" ma:contentTypeID="0x01010049B64C029DFC7146B92EC8B13441A387" ma:contentTypeVersion="5" ma:contentTypeDescription="Crée un document." ma:contentTypeScope="" ma:versionID="b67437bec75b7a5539e1be515d80bf83">
   <xsd:schema xmlns:xsd="http://www.w3.org/2001/XMLSchema" xmlns:xs="http://www.w3.org/2001/XMLSchema" xmlns:p="http://schemas.microsoft.com/office/2006/metadata/properties" xmlns:ns3="bb49ec10-4b83-46f3-966c-a960cdd8b7eb" xmlns:ns4="d8cf3dac-1a13-45cb-8a21-e6db2b4bdd1c" targetNamespace="http://schemas.microsoft.com/office/2006/metadata/properties" ma:root="true" ma:fieldsID="f24b8158d973d68ee6a57e50fb7345fd" ns3:_="" ns4:_="">
     <xsd:import namespace="bb49ec10-4b83-46f3-966c-a960cdd8b7eb"/>
@@ -10947,6 +11533,12 @@
 </ct:contentTypeSchema>
 </file>
 
+<file path=customXml/item3.xml><?xml version="1.0" encoding="utf-8"?>
+<p:properties xmlns:p="http://schemas.microsoft.com/office/2006/metadata/properties" xmlns:xsi="http://www.w3.org/2001/XMLSchema-instance" xmlns:pc="http://schemas.microsoft.com/office/infopath/2007/PartnerControls">
+  <documentManagement/>
+</p:properties>
+</file>
+
 <file path=customXml/item4.xml><?xml version="1.0" encoding="utf-8"?>
 <?mso-contentType ?>
 <FormTemplates xmlns="http://schemas.microsoft.com/sharepoint/v3/contenttype/forms">
@@ -10969,15 +11561,6 @@
 </file>
 
 <file path=customXml/itemProps2.xml><?xml version="1.0" encoding="utf-8"?>
-<ds:datastoreItem xmlns:ds="http://schemas.openxmlformats.org/officeDocument/2006/customXml" ds:itemID="{00F5D373-BCAE-4EE5-8E93-308A6F9F3C7B}">
-  <ds:schemaRefs>
-    <ds:schemaRef ds:uri="http://schemas.microsoft.com/office/2006/metadata/properties"/>
-    <ds:schemaRef ds:uri="http://schemas.microsoft.com/office/infopath/2007/PartnerControls"/>
-  </ds:schemaRefs>
-</ds:datastoreItem>
-</file>
-
-<file path=customXml/itemProps3.xml><?xml version="1.0" encoding="utf-8"?>
 <ds:datastoreItem xmlns:ds="http://schemas.openxmlformats.org/officeDocument/2006/customXml" ds:itemID="{FB96B99A-CE45-4F48-BEEC-341543621315}">
   <ds:schemaRefs>
     <ds:schemaRef ds:uri="http://schemas.microsoft.com/office/2006/metadata/contentType"/>
@@ -10996,6 +11579,15 @@
 </ds:datastoreItem>
 </file>
 
+<file path=customXml/itemProps3.xml><?xml version="1.0" encoding="utf-8"?>
+<ds:datastoreItem xmlns:ds="http://schemas.openxmlformats.org/officeDocument/2006/customXml" ds:itemID="{00F5D373-BCAE-4EE5-8E93-308A6F9F3C7B}">
+  <ds:schemaRefs>
+    <ds:schemaRef ds:uri="http://schemas.microsoft.com/office/2006/metadata/properties"/>
+    <ds:schemaRef ds:uri="http://schemas.microsoft.com/office/infopath/2007/PartnerControls"/>
+  </ds:schemaRefs>
+</ds:datastoreItem>
+</file>
+
 <file path=customXml/itemProps4.xml><?xml version="1.0" encoding="utf-8"?>
 <ds:datastoreItem xmlns:ds="http://schemas.openxmlformats.org/officeDocument/2006/customXml" ds:itemID="{D2E39440-A5CF-401A-B280-A932E0B682AF}">
   <ds:schemaRefs>
@@ -11005,7 +11597,7 @@
 </file>
 
 <file path=customXml/itemProps5.xml><?xml version="1.0" encoding="utf-8"?>
-<ds:datastoreItem xmlns:ds="http://schemas.openxmlformats.org/officeDocument/2006/customXml" ds:itemID="{27275D6E-B897-4443-82FC-BC71A7EBB0C0}">
+<ds:datastoreItem xmlns:ds="http://schemas.openxmlformats.org/officeDocument/2006/customXml" ds:itemID="{C870762F-5CC3-4B52-968E-BEF4FE5D8607}">
   <ds:schemaRefs>
     <ds:schemaRef ds:uri="http://schemas.openxmlformats.org/officeDocument/2006/bibliography"/>
   </ds:schemaRefs>

</xml_diff>

<commit_message>
Ajout de diagramme de séquence dans le wordo
</commit_message>
<xml_diff>
--- a/Documents Word/Spécifications Techniques.docx
+++ b/Documents Word/Spécifications Techniques.docx
@@ -2769,8 +2769,13 @@
               <w:jc w:val="center"/>
             </w:pPr>
             <w:r>
-              <w:t>2 kB</w:t>
-            </w:r>
+              <w:t xml:space="preserve">2 </w:t>
+            </w:r>
+            <w:proofErr w:type="spellStart"/>
+            <w:r>
+              <w:t>kB</w:t>
+            </w:r>
+            <w:proofErr w:type="spellEnd"/>
           </w:p>
         </w:tc>
         <w:tc>
@@ -3506,8 +3511,16 @@
         <w:rPr>
           <w:b/>
         </w:rPr>
-        <w:t xml:space="preserve"> integrated</w:t>
-      </w:r>
+        <w:t xml:space="preserve"> </w:t>
+      </w:r>
+      <w:proofErr w:type="spellStart"/>
+      <w:r>
+        <w:rPr>
+          <w:b/>
+        </w:rPr>
+        <w:t>integrated</w:t>
+      </w:r>
+      <w:proofErr w:type="spellEnd"/>
       <w:r>
         <w:t xml:space="preserve">. </w:t>
       </w:r>
@@ -4552,13 +4565,23 @@
           <w:numId w:val="5"/>
         </w:numPr>
       </w:pPr>
+      <w:proofErr w:type="spellStart"/>
       <w:r>
         <w:rPr>
           <w:rFonts w:eastAsia="Calibri" w:cs="Calibri"/>
           <w:b/>
           <w:bCs/>
         </w:rPr>
-        <w:t xml:space="preserve">Here 2 </w:t>
+        <w:t>Here</w:t>
+      </w:r>
+      <w:proofErr w:type="spellEnd"/>
+      <w:r>
+        <w:rPr>
+          <w:rFonts w:eastAsia="Calibri" w:cs="Calibri"/>
+          <w:b/>
+          <w:bCs/>
+        </w:rPr>
+        <w:t xml:space="preserve"> 2 </w:t>
       </w:r>
     </w:p>
     <w:p>
@@ -4587,6 +4610,7 @@
         </w:rPr>
         <w:t xml:space="preserve"> GPS BU-353 est produit par </w:t>
       </w:r>
+      <w:proofErr w:type="spellStart"/>
       <w:r>
         <w:rPr>
           <w:rFonts w:eastAsia="Calibri" w:cs="Calibri"/>
@@ -4595,6 +4619,7 @@
         </w:rPr>
         <w:t>Globalsat</w:t>
       </w:r>
+      <w:proofErr w:type="spellEnd"/>
       <w:r>
         <w:rPr>
           <w:rFonts w:eastAsia="Calibri" w:cs="Calibri"/>
@@ -4656,13 +4681,23 @@
           <w:rFonts w:eastAsia="Calibri" w:cs="Calibri"/>
         </w:rPr>
       </w:pPr>
+      <w:proofErr w:type="spellStart"/>
       <w:r>
         <w:rPr>
           <w:rFonts w:eastAsia="Calibri" w:cs="Calibri"/>
           <w:b/>
           <w:bCs/>
         </w:rPr>
-        <w:t>Pixhawk 2</w:t>
+        <w:t>Pixhawk</w:t>
+      </w:r>
+      <w:proofErr w:type="spellEnd"/>
+      <w:r>
+        <w:rPr>
+          <w:rFonts w:eastAsia="Calibri" w:cs="Calibri"/>
+          <w:b/>
+          <w:bCs/>
+        </w:rPr>
+        <w:t xml:space="preserve"> 2</w:t>
       </w:r>
       <w:r>
         <w:rPr>
@@ -4815,13 +4850,23 @@
                 <w:color w:val="00B050"/>
               </w:rPr>
             </w:pPr>
+            <w:proofErr w:type="spellStart"/>
             <w:r>
               <w:rPr>
                 <w:rFonts w:eastAsia="Calibri" w:cs="Calibri"/>
                 <w:b/>
                 <w:color w:val="00B050"/>
               </w:rPr>
-              <w:t xml:space="preserve">Here 2 </w:t>
+              <w:t>Here</w:t>
+            </w:r>
+            <w:proofErr w:type="spellEnd"/>
+            <w:r>
+              <w:rPr>
+                <w:rFonts w:eastAsia="Calibri" w:cs="Calibri"/>
+                <w:b/>
+                <w:color w:val="00B050"/>
+              </w:rPr>
+              <w:t xml:space="preserve"> 2 </w:t>
             </w:r>
           </w:p>
         </w:tc>
@@ -4880,7 +4925,21 @@
               <w:rPr>
                 <w:rFonts w:eastAsiaTheme="minorEastAsia"/>
               </w:rPr>
-              <w:t>L1 SiRF Star III</w:t>
+              <w:t xml:space="preserve">L1 </w:t>
+            </w:r>
+            <w:proofErr w:type="spellStart"/>
+            <w:r>
+              <w:rPr>
+                <w:rFonts w:eastAsiaTheme="minorEastAsia"/>
+              </w:rPr>
+              <w:t>SiRF</w:t>
+            </w:r>
+            <w:proofErr w:type="spellEnd"/>
+            <w:r>
+              <w:rPr>
+                <w:rFonts w:eastAsiaTheme="minorEastAsia"/>
+              </w:rPr>
+              <w:t xml:space="preserve"> Star III</w:t>
             </w:r>
           </w:p>
         </w:tc>
@@ -5085,6 +5144,7 @@
                 <w:color w:val="00B050"/>
               </w:rPr>
             </w:pPr>
+            <w:proofErr w:type="spellStart"/>
             <w:r>
               <w:rPr>
                 <w:rFonts w:eastAsia="Calibri" w:cs="Calibri"/>
@@ -5092,7 +5152,17 @@
                 <w:bCs/>
                 <w:color w:val="00B050"/>
               </w:rPr>
-              <w:t>Here 2</w:t>
+              <w:t>Here</w:t>
+            </w:r>
+            <w:proofErr w:type="spellEnd"/>
+            <w:r>
+              <w:rPr>
+                <w:rFonts w:eastAsia="Calibri" w:cs="Calibri"/>
+                <w:b/>
+                <w:bCs/>
+                <w:color w:val="00B050"/>
+              </w:rPr>
+              <w:t xml:space="preserve"> 2</w:t>
             </w:r>
           </w:p>
         </w:tc>
@@ -5174,6 +5244,7 @@
                 <w:color w:val="00B050"/>
               </w:rPr>
             </w:pPr>
+            <w:proofErr w:type="spellStart"/>
             <w:r>
               <w:rPr>
                 <w:rFonts w:eastAsia="Calibri" w:cs="Calibri"/>
@@ -5181,7 +5252,17 @@
                 <w:bCs/>
                 <w:color w:val="00B050"/>
               </w:rPr>
-              <w:t>Here 2</w:t>
+              <w:t>Here</w:t>
+            </w:r>
+            <w:proofErr w:type="spellEnd"/>
+            <w:r>
+              <w:rPr>
+                <w:rFonts w:eastAsia="Calibri" w:cs="Calibri"/>
+                <w:b/>
+                <w:bCs/>
+                <w:color w:val="00B050"/>
+              </w:rPr>
+              <w:t xml:space="preserve"> 2</w:t>
             </w:r>
           </w:p>
         </w:tc>
@@ -5455,6 +5536,7 @@
                 <w:color w:val="00B050"/>
               </w:rPr>
             </w:pPr>
+            <w:proofErr w:type="spellStart"/>
             <w:r>
               <w:rPr>
                 <w:rFonts w:eastAsia="Calibri" w:cs="Calibri"/>
@@ -5462,7 +5544,17 @@
                 <w:bCs/>
                 <w:color w:val="00B050"/>
               </w:rPr>
-              <w:t>Here 2</w:t>
+              <w:t>Here</w:t>
+            </w:r>
+            <w:proofErr w:type="spellEnd"/>
+            <w:r>
+              <w:rPr>
+                <w:rFonts w:eastAsia="Calibri" w:cs="Calibri"/>
+                <w:b/>
+                <w:bCs/>
+                <w:color w:val="00B050"/>
+              </w:rPr>
+              <w:t xml:space="preserve"> 2</w:t>
             </w:r>
           </w:p>
         </w:tc>
@@ -5578,13 +5670,23 @@
         </w:rPr>
         <w:t xml:space="preserve">Le </w:t>
       </w:r>
+      <w:proofErr w:type="spellStart"/>
       <w:r>
         <w:rPr>
           <w:rFonts w:eastAsia="Calibri" w:cs="Calibri"/>
           <w:b/>
           <w:bCs/>
         </w:rPr>
-        <w:t>Globalsat BU-353</w:t>
+        <w:t>Globalsat</w:t>
+      </w:r>
+      <w:proofErr w:type="spellEnd"/>
+      <w:r>
+        <w:rPr>
+          <w:rFonts w:eastAsia="Calibri" w:cs="Calibri"/>
+          <w:b/>
+          <w:bCs/>
+        </w:rPr>
+        <w:t xml:space="preserve"> BU-353</w:t>
       </w:r>
       <w:r>
         <w:rPr>
@@ -5671,12 +5773,12 @@
       <w:pPr>
         <w:pStyle w:val="Titre2"/>
       </w:pPr>
-      <w:bookmarkStart w:id="4" w:name="_Toc30148978"/>
-      <w:bookmarkStart w:id="5" w:name="_Toc30148977"/>
+      <w:bookmarkStart w:id="4" w:name="_Toc30148977"/>
+      <w:bookmarkStart w:id="5" w:name="_Toc30148978"/>
       <w:r>
         <w:t>1.5 Afficheur</w:t>
       </w:r>
-      <w:bookmarkEnd w:id="5"/>
+      <w:bookmarkEnd w:id="4"/>
     </w:p>
     <w:p>
       <w:r>
@@ -5846,7 +5948,25 @@
           <w:b/>
           <w:bCs/>
         </w:rPr>
-        <w:t>Raspberry Pi 7’’ Touchscreen Display</w:t>
+        <w:t xml:space="preserve">Raspberry Pi 7’’ </w:t>
+      </w:r>
+      <w:proofErr w:type="spellStart"/>
+      <w:r>
+        <w:rPr>
+          <w:rFonts w:eastAsia="Calibri" w:cs="Calibri"/>
+          <w:b/>
+          <w:bCs/>
+        </w:rPr>
+        <w:t>Touchscreen</w:t>
+      </w:r>
+      <w:proofErr w:type="spellEnd"/>
+      <w:r>
+        <w:rPr>
+          <w:rFonts w:eastAsia="Calibri" w:cs="Calibri"/>
+          <w:b/>
+          <w:bCs/>
+        </w:rPr>
+        <w:t xml:space="preserve"> Display</w:t>
       </w:r>
     </w:p>
     <w:p>
@@ -5857,6 +5977,7 @@
           <w:numId w:val="5"/>
         </w:numPr>
       </w:pPr>
+      <w:proofErr w:type="spellStart"/>
       <w:r>
         <w:rPr>
           <w:rFonts w:eastAsia="Calibri" w:cs="Calibri"/>
@@ -5865,6 +5986,7 @@
         </w:rPr>
         <w:t>Raspad</w:t>
       </w:r>
+      <w:proofErr w:type="spellEnd"/>
     </w:p>
     <w:p>
       <w:pPr>
@@ -5880,6 +6002,7 @@
         </w:rPr>
         <w:t xml:space="preserve">Le récepteur GPS BU-353 est produit par </w:t>
       </w:r>
+      <w:proofErr w:type="spellStart"/>
       <w:r>
         <w:rPr>
           <w:rFonts w:eastAsia="Calibri" w:cs="Calibri"/>
@@ -5888,6 +6011,7 @@
         </w:rPr>
         <w:t>Globalsat</w:t>
       </w:r>
+      <w:proofErr w:type="spellEnd"/>
       <w:r>
         <w:rPr>
           <w:rFonts w:eastAsia="Calibri" w:cs="Calibri"/>
@@ -5900,7 +6024,25 @@
           <w:b/>
           <w:bCs/>
         </w:rPr>
-        <w:t>GPS Tracker, récepteurs Gps...</w:t>
+        <w:t xml:space="preserve">GPS Tracker, récepteurs </w:t>
+      </w:r>
+      <w:proofErr w:type="spellStart"/>
+      <w:r>
+        <w:rPr>
+          <w:rFonts w:eastAsia="Calibri" w:cs="Calibri"/>
+          <w:b/>
+          <w:bCs/>
+        </w:rPr>
+        <w:t>Gps</w:t>
+      </w:r>
+      <w:proofErr w:type="spellEnd"/>
+      <w:r>
+        <w:rPr>
+          <w:rFonts w:eastAsia="Calibri" w:cs="Calibri"/>
+          <w:b/>
+          <w:bCs/>
+        </w:rPr>
+        <w:t>...</w:t>
       </w:r>
     </w:p>
     <w:p>
@@ -5909,13 +6051,23 @@
           <w:rFonts w:eastAsia="Calibri" w:cs="Calibri"/>
         </w:rPr>
       </w:pPr>
+      <w:proofErr w:type="spellStart"/>
       <w:r>
         <w:rPr>
           <w:rFonts w:eastAsia="Calibri" w:cs="Calibri"/>
           <w:b/>
           <w:bCs/>
         </w:rPr>
-        <w:t>Pixhawk 2</w:t>
+        <w:t>Pixhawk</w:t>
+      </w:r>
+      <w:proofErr w:type="spellEnd"/>
+      <w:r>
+        <w:rPr>
+          <w:rFonts w:eastAsia="Calibri" w:cs="Calibri"/>
+          <w:b/>
+          <w:bCs/>
+        </w:rPr>
+        <w:t xml:space="preserve"> 2</w:t>
       </w:r>
       <w:r>
         <w:rPr>
@@ -6047,13 +6199,23 @@
                 <w:color w:val="FF0000"/>
               </w:rPr>
             </w:pPr>
+            <w:proofErr w:type="spellStart"/>
             <w:r>
               <w:rPr>
                 <w:b/>
                 <w:bCs/>
                 <w:color w:val="FF0000"/>
               </w:rPr>
-              <w:t>Touchscreen Display</w:t>
+              <w:t>Touchscreen</w:t>
+            </w:r>
+            <w:proofErr w:type="spellEnd"/>
+            <w:r>
+              <w:rPr>
+                <w:b/>
+                <w:bCs/>
+                <w:color w:val="FF0000"/>
+              </w:rPr>
+              <w:t xml:space="preserve"> Display</w:t>
             </w:r>
           </w:p>
         </w:tc>
@@ -6071,6 +6233,7 @@
                 <w:color w:val="00B050"/>
               </w:rPr>
             </w:pPr>
+            <w:proofErr w:type="spellStart"/>
             <w:r>
               <w:rPr>
                 <w:b/>
@@ -6079,6 +6242,7 @@
               </w:rPr>
               <w:t>Raspad</w:t>
             </w:r>
+            <w:proofErr w:type="spellEnd"/>
           </w:p>
         </w:tc>
         <w:tc>
@@ -6169,13 +6333,23 @@
                 <w:color w:val="FF0000"/>
               </w:rPr>
             </w:pPr>
+            <w:proofErr w:type="spellStart"/>
             <w:r>
               <w:rPr>
                 <w:b/>
                 <w:bCs/>
                 <w:color w:val="FF0000"/>
               </w:rPr>
-              <w:t>Touchscreen Display</w:t>
+              <w:t>Touchscreen</w:t>
+            </w:r>
+            <w:proofErr w:type="spellEnd"/>
+            <w:r>
+              <w:rPr>
+                <w:b/>
+                <w:bCs/>
+                <w:color w:val="FF0000"/>
+              </w:rPr>
+              <w:t xml:space="preserve"> Display</w:t>
             </w:r>
           </w:p>
         </w:tc>
@@ -6246,13 +6420,23 @@
                 <w:color w:val="FF0000"/>
               </w:rPr>
             </w:pPr>
+            <w:proofErr w:type="spellStart"/>
             <w:r>
               <w:rPr>
                 <w:b/>
                 <w:bCs/>
                 <w:color w:val="FF0000"/>
               </w:rPr>
-              <w:t>Touchscreen Display</w:t>
+              <w:t>Touchscreen</w:t>
+            </w:r>
+            <w:proofErr w:type="spellEnd"/>
+            <w:r>
+              <w:rPr>
+                <w:b/>
+                <w:bCs/>
+                <w:color w:val="FF0000"/>
+              </w:rPr>
+              <w:t xml:space="preserve"> Display</w:t>
             </w:r>
           </w:p>
         </w:tc>
@@ -6422,13 +6606,23 @@
                 <w:color w:val="00B050"/>
               </w:rPr>
             </w:pPr>
+            <w:proofErr w:type="spellStart"/>
             <w:r>
               <w:rPr>
                 <w:b/>
                 <w:bCs/>
                 <w:color w:val="FF0000"/>
               </w:rPr>
-              <w:t>Touchscreen Display</w:t>
+              <w:t>Touchscreen</w:t>
+            </w:r>
+            <w:proofErr w:type="spellEnd"/>
+            <w:r>
+              <w:rPr>
+                <w:b/>
+                <w:bCs/>
+                <w:color w:val="FF0000"/>
+              </w:rPr>
+              <w:t xml:space="preserve"> Display</w:t>
             </w:r>
           </w:p>
         </w:tc>
@@ -6509,6 +6703,7 @@
                 <w:color w:val="FF0000"/>
               </w:rPr>
             </w:pPr>
+            <w:proofErr w:type="spellStart"/>
             <w:r>
               <w:rPr>
                 <w:b/>
@@ -6517,6 +6712,7 @@
               </w:rPr>
               <w:t>Raspad</w:t>
             </w:r>
+            <w:proofErr w:type="spellEnd"/>
           </w:p>
         </w:tc>
       </w:tr>
@@ -6681,13 +6877,23 @@
                 <w:color w:val="538135" w:themeColor="accent6" w:themeShade="BF"/>
               </w:rPr>
             </w:pPr>
+            <w:proofErr w:type="spellStart"/>
             <w:r>
               <w:rPr>
                 <w:b/>
                 <w:bCs/>
                 <w:color w:val="FF0000"/>
               </w:rPr>
-              <w:t>Touchscreen Display</w:t>
+              <w:t>Touchscreen</w:t>
+            </w:r>
+            <w:proofErr w:type="spellEnd"/>
+            <w:r>
+              <w:rPr>
+                <w:b/>
+                <w:bCs/>
+                <w:color w:val="FF0000"/>
+              </w:rPr>
+              <w:t xml:space="preserve"> Display</w:t>
             </w:r>
           </w:p>
         </w:tc>
@@ -6706,7 +6912,25 @@
           <w:b/>
           <w:bCs/>
         </w:rPr>
-        <w:t>Raspberry Pi 7’’ Touchscreen Display</w:t>
+        <w:t xml:space="preserve">Raspberry Pi 7’’ </w:t>
+      </w:r>
+      <w:proofErr w:type="spellStart"/>
+      <w:r>
+        <w:rPr>
+          <w:rFonts w:eastAsia="Calibri" w:cs="Calibri"/>
+          <w:b/>
+          <w:bCs/>
+        </w:rPr>
+        <w:t>Touchscreen</w:t>
+      </w:r>
+      <w:proofErr w:type="spellEnd"/>
+      <w:r>
+        <w:rPr>
+          <w:rFonts w:eastAsia="Calibri" w:cs="Calibri"/>
+          <w:b/>
+          <w:bCs/>
+        </w:rPr>
+        <w:t xml:space="preserve"> Display</w:t>
       </w:r>
       <w:r>
         <w:rPr>
@@ -6787,10 +7011,26 @@
     </w:p>
     <w:p>
       <w:r>
-        <w:t xml:space="preserve">Enfin la partie la plus importante a nos yeux </w:t>
-      </w:r>
-      <w:r>
-        <w:t>, nous devons choisir un langage de programmation dans lequel</w:t>
+        <w:t xml:space="preserve">Enfin la partie la plus importante </w:t>
+      </w:r>
+      <w:proofErr w:type="spellStart"/>
+      <w:r>
+        <w:t>a</w:t>
+      </w:r>
+      <w:proofErr w:type="spellEnd"/>
+      <w:r>
+        <w:t xml:space="preserve"> nos </w:t>
+      </w:r>
+      <w:proofErr w:type="gramStart"/>
+      <w:r>
+        <w:t xml:space="preserve">yeux </w:t>
+      </w:r>
+      <w:r>
+        <w:t>,</w:t>
+      </w:r>
+      <w:proofErr w:type="gramEnd"/>
+      <w:r>
+        <w:t xml:space="preserve"> nous devons choisir un langage de programmation dans lequel</w:t>
       </w:r>
     </w:p>
     <w:p>
@@ -7094,14 +7334,7 @@
                 <w:b/>
                 <w:bCs/>
               </w:rPr>
-              <w:t>Co</w:t>
-            </w:r>
-            <w:r>
-              <w:rPr>
-                <w:b/>
-                <w:bCs/>
-              </w:rPr>
-              <w:t>mpilation</w:t>
+              <w:t>Compilation</w:t>
             </w:r>
           </w:p>
         </w:tc>
@@ -7132,11 +7365,19 @@
                 <w:rFonts w:eastAsiaTheme="minorEastAsia"/>
               </w:rPr>
             </w:pPr>
+            <w:proofErr w:type="spellStart"/>
             <w:r>
               <w:rPr>
                 <w:rFonts w:eastAsia="Calibri" w:cs="Calibri"/>
               </w:rPr>
-              <w:t>Pré-compilé avant exécution</w:t>
+              <w:t>Pré-compilé</w:t>
+            </w:r>
+            <w:proofErr w:type="spellEnd"/>
+            <w:r>
+              <w:rPr>
+                <w:rFonts w:eastAsia="Calibri" w:cs="Calibri"/>
+              </w:rPr>
+              <w:t xml:space="preserve"> avant exécution</w:t>
             </w:r>
           </w:p>
         </w:tc>
@@ -7188,11 +7429,19 @@
                 <w:rFonts w:eastAsiaTheme="minorEastAsia"/>
               </w:rPr>
             </w:pPr>
+            <w:proofErr w:type="spellStart"/>
             <w:r>
               <w:rPr>
                 <w:rFonts w:eastAsiaTheme="minorEastAsia"/>
               </w:rPr>
-              <w:t>Language Simplifié</w:t>
+              <w:t>Language</w:t>
+            </w:r>
+            <w:proofErr w:type="spellEnd"/>
+            <w:r>
+              <w:rPr>
+                <w:rFonts w:eastAsiaTheme="minorEastAsia"/>
+              </w:rPr>
+              <w:t xml:space="preserve"> Simplifié</w:t>
             </w:r>
           </w:p>
         </w:tc>
@@ -7207,8 +7456,13 @@
                 <w:rFonts w:eastAsiaTheme="minorEastAsia"/>
               </w:rPr>
             </w:pPr>
-            <w:r>
-              <w:t>Language traditionnel</w:t>
+            <w:proofErr w:type="spellStart"/>
+            <w:r>
+              <w:t>Language</w:t>
+            </w:r>
+            <w:proofErr w:type="spellEnd"/>
+            <w:r>
+              <w:t xml:space="preserve"> traditionnel</w:t>
             </w:r>
           </w:p>
         </w:tc>
@@ -7487,6 +7741,7 @@
                 <w:color w:val="FF0000"/>
               </w:rPr>
             </w:pPr>
+            <w:proofErr w:type="spellStart"/>
             <w:r>
               <w:rPr>
                 <w:b/>
@@ -7495,6 +7750,7 @@
               </w:rPr>
               <w:t>Raspad</w:t>
             </w:r>
+            <w:proofErr w:type="spellEnd"/>
           </w:p>
         </w:tc>
       </w:tr>
@@ -7513,6 +7769,7 @@
                 <w:b/>
               </w:rPr>
             </w:pPr>
+            <w:proofErr w:type="spellStart"/>
             <w:r>
               <w:rPr>
                 <w:rFonts w:eastAsia="Calibri" w:cs="Calibri"/>
@@ -7520,7 +7777,16 @@
                 <w:bCs/>
               </w:rPr>
               <w:lastRenderedPageBreak/>
-              <w:t>Language Dynamique</w:t>
+              <w:t>Language</w:t>
+            </w:r>
+            <w:proofErr w:type="spellEnd"/>
+            <w:r>
+              <w:rPr>
+                <w:rFonts w:eastAsia="Calibri" w:cs="Calibri"/>
+                <w:b/>
+                <w:bCs/>
+              </w:rPr>
+              <w:t xml:space="preserve"> Dynamique</w:t>
             </w:r>
           </w:p>
         </w:tc>
@@ -7643,8 +7909,6 @@
         </w:rPr>
         <w:t>.</w:t>
       </w:r>
-      <w:bookmarkStart w:id="6" w:name="_GoBack"/>
-      <w:bookmarkEnd w:id="6"/>
     </w:p>
     <w:p>
       <w:pPr>
@@ -7659,13 +7923,13 @@
       <w:r>
         <w:t>lyse</w:t>
       </w:r>
-      <w:bookmarkEnd w:id="4"/>
+      <w:bookmarkEnd w:id="5"/>
     </w:p>
     <w:p>
       <w:pPr>
         <w:pStyle w:val="Titre2"/>
       </w:pPr>
-      <w:bookmarkStart w:id="7" w:name="_Toc30148979"/>
+      <w:bookmarkStart w:id="6" w:name="_Toc30148979"/>
       <w:r>
         <w:t>2</w:t>
       </w:r>
@@ -7678,7 +7942,7 @@
       <w:r>
         <w:t xml:space="preserve"> Le diagramme de cas d’utilisation</w:t>
       </w:r>
-      <w:bookmarkEnd w:id="7"/>
+      <w:bookmarkEnd w:id="6"/>
     </w:p>
     <w:p>
       <w:r>
@@ -7813,32 +8077,106 @@
       <w:pPr>
         <w:pStyle w:val="Titre2"/>
       </w:pPr>
-      <w:bookmarkStart w:id="8" w:name="_Toc30148980"/>
+      <w:bookmarkStart w:id="7" w:name="_Toc30148980"/>
       <w:r>
         <w:t>2.2 Les diagrammes de séquences</w:t>
       </w:r>
-      <w:bookmarkEnd w:id="8"/>
+      <w:bookmarkEnd w:id="7"/>
     </w:p>
-    <w:p/>
-    <w:p/>
     <w:p>
+      <w:r>
+        <w:t>Les diagrammes de séquences sont la représentation graphique des interactions entre les acteurs et le système selon un ordre chronologique</w:t>
+      </w:r>
+      <w:r>
+        <w:t>. Voici le premier diagramme permettant</w:t>
+      </w:r>
+      <w:r>
+        <w:t xml:space="preserve"> à la gérante de consulter les données sur le site WEB.</w:t>
+      </w:r>
+    </w:p>
+    <w:p>
+      <w:pPr>
+        <w:keepNext/>
+      </w:pPr>
       <w:r>
         <w:rPr>
           <w:noProof/>
         </w:rPr>
         <w:lastRenderedPageBreak/>
         <w:drawing>
-          <wp:anchor distT="0" distB="0" distL="114300" distR="114300" simplePos="0" relativeHeight="251664384" behindDoc="0" locked="0" layoutInCell="1" allowOverlap="1" wp14:anchorId="7396C1F4" wp14:editId="6A07B715">
-            <wp:simplePos x="0" y="0"/>
-            <wp:positionH relativeFrom="column">
-              <wp:posOffset>-62865</wp:posOffset>
-            </wp:positionH>
-            <wp:positionV relativeFrom="paragraph">
-              <wp:posOffset>4067810</wp:posOffset>
-            </wp:positionV>
-            <wp:extent cx="5821045" cy="3508375"/>
-            <wp:effectExtent l="0" t="0" r="8255" b="0"/>
-            <wp:wrapSquare wrapText="bothSides"/>
+          <wp:inline distT="0" distB="0" distL="0" distR="0" wp14:anchorId="5CEE1BA1" wp14:editId="35A6E880">
+            <wp:extent cx="5676900" cy="5343525"/>
+            <wp:effectExtent l="0" t="0" r="0" b="9525"/>
+            <wp:docPr id="2" name="Image 2"/>
+            <wp:cNvGraphicFramePr>
+              <a:graphicFrameLocks xmlns:a="http://schemas.openxmlformats.org/drawingml/2006/main" noChangeAspect="1"/>
+            </wp:cNvGraphicFramePr>
+            <a:graphic xmlns:a="http://schemas.openxmlformats.org/drawingml/2006/main">
+              <a:graphicData uri="http://schemas.openxmlformats.org/drawingml/2006/picture">
+                <pic:pic xmlns:pic="http://schemas.openxmlformats.org/drawingml/2006/picture">
+                  <pic:nvPicPr>
+                    <pic:cNvPr id="1" name=""/>
+                    <pic:cNvPicPr/>
+                  </pic:nvPicPr>
+                  <pic:blipFill>
+                    <a:blip r:embed="rId13"/>
+                    <a:stretch>
+                      <a:fillRect/>
+                    </a:stretch>
+                  </pic:blipFill>
+                  <pic:spPr>
+                    <a:xfrm>
+                      <a:off x="0" y="0"/>
+                      <a:ext cx="5676900" cy="5343525"/>
+                    </a:xfrm>
+                    <a:prstGeom prst="rect">
+                      <a:avLst/>
+                    </a:prstGeom>
+                  </pic:spPr>
+                </pic:pic>
+              </a:graphicData>
+            </a:graphic>
+          </wp:inline>
+        </w:drawing>
+      </w:r>
+    </w:p>
+    <w:p>
+      <w:pPr>
+        <w:pStyle w:val="Lgende"/>
+      </w:pPr>
+      <w:r>
+        <w:t xml:space="preserve">Figure </w:t>
+      </w:r>
+      <w:fldSimple w:instr=" SEQ Figure \* ARABIC ">
+        <w:r>
+          <w:rPr>
+            <w:noProof/>
+          </w:rPr>
+          <w:t>2</w:t>
+        </w:r>
+      </w:fldSimple>
+      <w:r>
+        <w:t xml:space="preserve"> Diagramme de séquence pour la consultation des données</w:t>
+      </w:r>
+    </w:p>
+    <w:p>
+      <w:r>
+        <w:t>Les deux prochains diagrammes de séquence ci-dessous permettront de visualiser comment les données sont envoyées vers la base de données.</w:t>
+      </w:r>
+    </w:p>
+    <w:p>
+      <w:pPr>
+        <w:keepNext/>
+      </w:pPr>
+      <w:r>
+        <w:rPr>
+          <w:noProof/>
+        </w:rPr>
+        <w:lastRenderedPageBreak/>
+        <w:drawing>
+          <wp:inline distT="0" distB="0" distL="0" distR="0" wp14:anchorId="5868FAA4" wp14:editId="2D87036E">
+            <wp:extent cx="5427507" cy="4381500"/>
+            <wp:effectExtent l="0" t="0" r="1905" b="0"/>
             <wp:docPr id="3" name="Image 3"/>
             <wp:cNvGraphicFramePr>
               <a:graphicFrameLocks xmlns:a="http://schemas.openxmlformats.org/drawingml/2006/main" noChangeAspect="1"/>
@@ -7847,17 +8185,11 @@
               <a:graphicData uri="http://schemas.openxmlformats.org/drawingml/2006/picture">
                 <pic:pic xmlns:pic="http://schemas.openxmlformats.org/drawingml/2006/picture">
                   <pic:nvPicPr>
-                    <pic:cNvPr id="3" name="tracibilité part 2.png"/>
+                    <pic:cNvPr id="1" name=""/>
                     <pic:cNvPicPr/>
                   </pic:nvPicPr>
                   <pic:blipFill>
-                    <a:blip r:embed="rId13">
-                      <a:extLst>
-                        <a:ext uri="{28A0092B-C50C-407E-A947-70E740481C1C}">
-                          <a14:useLocalDpi xmlns:a14="http://schemas.microsoft.com/office/drawing/2010/main" val="0"/>
-                        </a:ext>
-                      </a:extLst>
-                    </a:blip>
+                    <a:blip r:embed="rId14"/>
                     <a:stretch>
                       <a:fillRect/>
                     </a:stretch>
@@ -7865,7 +8197,7 @@
                   <pic:spPr>
                     <a:xfrm>
                       <a:off x="0" y="0"/>
-                      <a:ext cx="5821045" cy="3508375"/>
+                      <a:ext cx="5437405" cy="4389491"/>
                     </a:xfrm>
                     <a:prstGeom prst="rect">
                       <a:avLst/>
@@ -7874,32 +8206,60 @@
                 </pic:pic>
               </a:graphicData>
             </a:graphic>
-            <wp14:sizeRelH relativeFrom="margin">
-              <wp14:pctWidth>0</wp14:pctWidth>
-            </wp14:sizeRelH>
-            <wp14:sizeRelV relativeFrom="margin">
-              <wp14:pctHeight>0</wp14:pctHeight>
-            </wp14:sizeRelV>
-          </wp:anchor>
+          </wp:inline>
         </w:drawing>
       </w:r>
-      <w:r>
+    </w:p>
+    <w:p>
+      <w:pPr>
+        <w:pStyle w:val="Lgende"/>
         <w:rPr>
           <w:noProof/>
         </w:rPr>
+      </w:pPr>
+      <w:r>
+        <w:t xml:space="preserve">Figure </w:t>
+      </w:r>
+      <w:fldSimple w:instr=" SEQ Figure \* ARABIC ">
+        <w:r>
+          <w:rPr>
+            <w:noProof/>
+          </w:rPr>
+          <w:t>3</w:t>
+        </w:r>
+      </w:fldSimple>
+      <w:r>
+        <w:rPr>
+          <w:noProof/>
+        </w:rPr>
+        <w:t xml:space="preserve"> Diagramme de séquence pour l'envoie des données </w:t>
+      </w:r>
+      <w:r>
+        <w:rPr>
+          <w:noProof/>
+        </w:rPr>
+        <w:t xml:space="preserve">depuis </w:t>
+      </w:r>
+      <w:r>
+        <w:rPr>
+          <w:noProof/>
+        </w:rPr>
+        <w:t>la chambre froide</w:t>
+      </w:r>
+    </w:p>
+    <w:p>
+      <w:pPr>
+        <w:keepNext/>
+      </w:pPr>
+      <w:r>
+        <w:rPr>
+          <w:noProof/>
+        </w:rPr>
         <w:drawing>
-          <wp:anchor distT="0" distB="0" distL="114300" distR="114300" simplePos="0" relativeHeight="251663360" behindDoc="0" locked="0" layoutInCell="1" allowOverlap="1" wp14:anchorId="3C5A1A8A" wp14:editId="2F33F5A6">
-            <wp:simplePos x="0" y="0"/>
-            <wp:positionH relativeFrom="margin">
-              <wp:align>right</wp:align>
-            </wp:positionH>
-            <wp:positionV relativeFrom="paragraph">
-              <wp:posOffset>227330</wp:posOffset>
-            </wp:positionV>
-            <wp:extent cx="5819140" cy="3834130"/>
+          <wp:inline distT="0" distB="0" distL="0" distR="0" wp14:anchorId="7D1F7586" wp14:editId="6A84CF7E">
+            <wp:extent cx="5759450" cy="3735070"/>
             <wp:effectExtent l="0" t="0" r="0" b="0"/>
-            <wp:wrapSquare wrapText="bothSides"/>
-            <wp:docPr id="2" name="Image 2" descr="Une image contenant texte, carte&#10;&#10;Description générée automatiquement"/>
+            <wp:docPr id="4" name="Image 4"/>
             <wp:cNvGraphicFramePr>
               <a:graphicFrameLocks xmlns:a="http://schemas.openxmlformats.org/drawingml/2006/main" noChangeAspect="1"/>
             </wp:cNvGraphicFramePr>
@@ -7907,90 +8267,11 @@
               <a:graphicData uri="http://schemas.openxmlformats.org/drawingml/2006/picture">
                 <pic:pic xmlns:pic="http://schemas.openxmlformats.org/drawingml/2006/picture">
                   <pic:nvPicPr>
-                    <pic:cNvPr id="2" name="Tracibilité part 1.png"/>
-                    <pic:cNvPicPr/>
-                  </pic:nvPicPr>
-                  <pic:blipFill rotWithShape="1">
-                    <a:blip r:embed="rId14">
-                      <a:extLst>
-                        <a:ext uri="{28A0092B-C50C-407E-A947-70E740481C1C}">
-                          <a14:useLocalDpi xmlns:a14="http://schemas.microsoft.com/office/drawing/2010/main" val="0"/>
-                        </a:ext>
-                      </a:extLst>
-                    </a:blip>
-                    <a:srcRect l="2646"/>
-                    <a:stretch/>
-                  </pic:blipFill>
-                  <pic:spPr bwMode="auto">
-                    <a:xfrm>
-                      <a:off x="0" y="0"/>
-                      <a:ext cx="5819140" cy="3834130"/>
-                    </a:xfrm>
-                    <a:prstGeom prst="rect">
-                      <a:avLst/>
-                    </a:prstGeom>
-                    <a:ln>
-                      <a:noFill/>
-                    </a:ln>
-                    <a:extLst>
-                      <a:ext uri="{53640926-AAD7-44D8-BBD7-CCE9431645EC}">
-                        <a14:shadowObscured xmlns:a14="http://schemas.microsoft.com/office/drawing/2010/main"/>
-                      </a:ext>
-                    </a:extLst>
-                  </pic:spPr>
-                </pic:pic>
-              </a:graphicData>
-            </a:graphic>
-            <wp14:sizeRelH relativeFrom="margin">
-              <wp14:pctWidth>0</wp14:pctWidth>
-            </wp14:sizeRelH>
-            <wp14:sizeRelV relativeFrom="margin">
-              <wp14:pctHeight>0</wp14:pctHeight>
-            </wp14:sizeRelV>
-          </wp:anchor>
-        </w:drawing>
-      </w:r>
-    </w:p>
-    <w:p/>
-    <w:p/>
-    <w:p/>
-    <w:p>
-      <w:r>
-        <w:rPr>
-          <w:noProof/>
-        </w:rPr>
-        <w:lastRenderedPageBreak/>
-        <w:drawing>
-          <wp:anchor distT="0" distB="0" distL="114300" distR="114300" simplePos="0" relativeHeight="251666432" behindDoc="0" locked="0" layoutInCell="1" allowOverlap="1" wp14:anchorId="2356C1F5" wp14:editId="562AA87A">
-            <wp:simplePos x="0" y="0"/>
-            <wp:positionH relativeFrom="margin">
-              <wp:posOffset>-473</wp:posOffset>
-            </wp:positionH>
-            <wp:positionV relativeFrom="paragraph">
-              <wp:posOffset>4523105</wp:posOffset>
-            </wp:positionV>
-            <wp:extent cx="5624195" cy="3274060"/>
-            <wp:effectExtent l="0" t="0" r="0" b="2540"/>
-            <wp:wrapSquare wrapText="bothSides"/>
-            <wp:docPr id="6" name="Image 6" descr="Une image contenant texte, carte&#10;&#10;Description générée automatiquement"/>
-            <wp:cNvGraphicFramePr>
-              <a:graphicFrameLocks xmlns:a="http://schemas.openxmlformats.org/drawingml/2006/main" noChangeAspect="1"/>
-            </wp:cNvGraphicFramePr>
-            <a:graphic xmlns:a="http://schemas.openxmlformats.org/drawingml/2006/main">
-              <a:graphicData uri="http://schemas.openxmlformats.org/drawingml/2006/picture">
-                <pic:pic xmlns:pic="http://schemas.openxmlformats.org/drawingml/2006/picture">
-                  <pic:nvPicPr>
-                    <pic:cNvPr id="6" name="tracibilité part 2.png"/>
+                    <pic:cNvPr id="1" name=""/>
                     <pic:cNvPicPr/>
                   </pic:nvPicPr>
                   <pic:blipFill>
-                    <a:blip r:embed="rId15">
-                      <a:extLst>
-                        <a:ext uri="{28A0092B-C50C-407E-A947-70E740481C1C}">
-                          <a14:useLocalDpi xmlns:a14="http://schemas.microsoft.com/office/drawing/2010/main" val="0"/>
-                        </a:ext>
-                      </a:extLst>
-                    </a:blip>
+                    <a:blip r:embed="rId15"/>
                     <a:stretch>
                       <a:fillRect/>
                     </a:stretch>
@@ -7998,7 +8279,7 @@
                   <pic:spPr>
                     <a:xfrm>
                       <a:off x="0" y="0"/>
-                      <a:ext cx="5624195" cy="3274060"/>
+                      <a:ext cx="5759450" cy="3735070"/>
                     </a:xfrm>
                     <a:prstGeom prst="rect">
                       <a:avLst/>
@@ -8007,32 +8288,49 @@
                 </pic:pic>
               </a:graphicData>
             </a:graphic>
-            <wp14:sizeRelH relativeFrom="margin">
-              <wp14:pctWidth>0</wp14:pctWidth>
-            </wp14:sizeRelH>
-            <wp14:sizeRelV relativeFrom="margin">
-              <wp14:pctHeight>0</wp14:pctHeight>
-            </wp14:sizeRelV>
-          </wp:anchor>
+          </wp:inline>
         </w:drawing>
       </w:r>
-      <w:r>
+    </w:p>
+    <w:p>
+      <w:pPr>
+        <w:pStyle w:val="Lgende"/>
         <w:rPr>
           <w:noProof/>
         </w:rPr>
+      </w:pPr>
+      <w:r>
+        <w:t xml:space="preserve">Figure </w:t>
+      </w:r>
+      <w:fldSimple w:instr=" SEQ Figure \* ARABIC ">
+        <w:r>
+          <w:rPr>
+            <w:noProof/>
+          </w:rPr>
+          <w:t>4</w:t>
+        </w:r>
+      </w:fldSimple>
+      <w:r>
+        <w:rPr>
+          <w:noProof/>
+        </w:rPr>
+        <w:t xml:space="preserve"> Diagramme de séquence pour l'envoie des données depuis un véhicule</w:t>
+      </w:r>
+    </w:p>
+    <w:p>
+      <w:pPr>
+        <w:keepNext/>
+      </w:pPr>
+      <w:r>
+        <w:rPr>
+          <w:noProof/>
+        </w:rPr>
+        <w:lastRenderedPageBreak/>
         <w:drawing>
-          <wp:anchor distT="0" distB="0" distL="114300" distR="114300" simplePos="0" relativeHeight="251665408" behindDoc="0" locked="0" layoutInCell="1" allowOverlap="1" wp14:anchorId="5B086949" wp14:editId="5B40EB3B">
-            <wp:simplePos x="0" y="0"/>
-            <wp:positionH relativeFrom="margin">
-              <wp:align>left</wp:align>
-            </wp:positionH>
-            <wp:positionV relativeFrom="paragraph">
-              <wp:posOffset>459740</wp:posOffset>
-            </wp:positionV>
-            <wp:extent cx="5759450" cy="4088130"/>
-            <wp:effectExtent l="0" t="0" r="0" b="7620"/>
-            <wp:wrapSquare wrapText="bothSides"/>
-            <wp:docPr id="4" name="Image 4" descr="Une image contenant texte, carte&#10;&#10;Description générée automatiquement"/>
+          <wp:inline distT="0" distB="0" distL="0" distR="0" wp14:anchorId="257AAAA6" wp14:editId="11F43040">
+            <wp:extent cx="5759450" cy="4200525"/>
+            <wp:effectExtent l="0" t="0" r="0" b="9525"/>
+            <wp:docPr id="6" name="Image 6"/>
             <wp:cNvGraphicFramePr>
               <a:graphicFrameLocks xmlns:a="http://schemas.openxmlformats.org/drawingml/2006/main" noChangeAspect="1"/>
             </wp:cNvGraphicFramePr>
@@ -8040,17 +8338,11 @@
               <a:graphicData uri="http://schemas.openxmlformats.org/drawingml/2006/picture">
                 <pic:pic xmlns:pic="http://schemas.openxmlformats.org/drawingml/2006/picture">
                   <pic:nvPicPr>
-                    <pic:cNvPr id="4" name="Tracibilité part 1.png"/>
+                    <pic:cNvPr id="1" name=""/>
                     <pic:cNvPicPr/>
                   </pic:nvPicPr>
                   <pic:blipFill>
-                    <a:blip r:embed="rId16">
-                      <a:extLst>
-                        <a:ext uri="{28A0092B-C50C-407E-A947-70E740481C1C}">
-                          <a14:useLocalDpi xmlns:a14="http://schemas.microsoft.com/office/drawing/2010/main" val="0"/>
-                        </a:ext>
-                      </a:extLst>
-                    </a:blip>
+                    <a:blip r:embed="rId16"/>
                     <a:stretch>
                       <a:fillRect/>
                     </a:stretch>
@@ -8058,7 +8350,7 @@
                   <pic:spPr>
                     <a:xfrm>
                       <a:off x="0" y="0"/>
-                      <a:ext cx="5759450" cy="4088130"/>
+                      <a:ext cx="5759450" cy="4200525"/>
                     </a:xfrm>
                     <a:prstGeom prst="rect">
                       <a:avLst/>
@@ -8067,33 +8359,65 @@
                 </pic:pic>
               </a:graphicData>
             </a:graphic>
-          </wp:anchor>
+          </wp:inline>
         </w:drawing>
       </w:r>
     </w:p>
-    <w:p/>
-    <w:p/>
-    <w:p/>
-    <w:p/>
-    <w:p/>
     <w:p>
-      <w:r>
+      <w:pPr>
+        <w:pStyle w:val="Lgende"/>
         <w:rPr>
           <w:noProof/>
         </w:rPr>
+      </w:pPr>
+      <w:r>
+        <w:t xml:space="preserve">Figure </w:t>
+      </w:r>
+      <w:fldSimple w:instr=" SEQ Figure \* ARABIC ">
+        <w:r>
+          <w:rPr>
+            <w:noProof/>
+          </w:rPr>
+          <w:t>5</w:t>
+        </w:r>
+      </w:fldSimple>
+      <w:r>
+        <w:t xml:space="preserve"> </w:t>
+      </w:r>
+      <w:r>
+        <w:rPr>
+          <w:noProof/>
+        </w:rPr>
+        <w:t>Diagramme de séquence pour alerter la gérante</w:t>
+      </w:r>
+    </w:p>
+    <w:p>
+      <w:r>
+        <w:t>Les deux prochains diagrammes de séquences de faire l’</w:t>
+      </w:r>
+      <w:r>
+        <w:t>acquisition</w:t>
+      </w:r>
+      <w:r>
+        <w:t xml:space="preserve"> des données GPS et d’enregistrer </w:t>
+      </w:r>
+      <w:r>
+        <w:t xml:space="preserve">ces données. </w:t>
+      </w:r>
+    </w:p>
+    <w:p>
+      <w:pPr>
+        <w:keepNext/>
+      </w:pPr>
+      <w:r>
+        <w:rPr>
+          <w:noProof/>
+        </w:rPr>
         <w:drawing>
-          <wp:anchor distT="0" distB="0" distL="114300" distR="114300" simplePos="0" relativeHeight="251667456" behindDoc="0" locked="0" layoutInCell="1" allowOverlap="1" wp14:anchorId="70B95D98" wp14:editId="5A6AC8E6">
-            <wp:simplePos x="0" y="0"/>
-            <wp:positionH relativeFrom="margin">
-              <wp:align>center</wp:align>
-            </wp:positionH>
-            <wp:positionV relativeFrom="paragraph">
-              <wp:posOffset>235157</wp:posOffset>
-            </wp:positionV>
-            <wp:extent cx="6664325" cy="4156710"/>
-            <wp:effectExtent l="0" t="0" r="3175" b="0"/>
-            <wp:wrapSquare wrapText="bothSides"/>
-            <wp:docPr id="9" name="Image 9" descr="Une image contenant texte, carte&#10;&#10;Description générée automatiquement"/>
+          <wp:inline distT="0" distB="0" distL="0" distR="0" wp14:anchorId="684572C1" wp14:editId="5822E43C">
+            <wp:extent cx="5705475" cy="3523829"/>
+            <wp:effectExtent l="0" t="0" r="0" b="635"/>
+            <wp:docPr id="8" name="Image 8"/>
             <wp:cNvGraphicFramePr>
               <a:graphicFrameLocks xmlns:a="http://schemas.openxmlformats.org/drawingml/2006/main" noChangeAspect="1"/>
             </wp:cNvGraphicFramePr>
@@ -8101,17 +8425,11 @@
               <a:graphicData uri="http://schemas.openxmlformats.org/drawingml/2006/picture">
                 <pic:pic xmlns:pic="http://schemas.openxmlformats.org/drawingml/2006/picture">
                   <pic:nvPicPr>
-                    <pic:cNvPr id="9" name="Survaillance température.png"/>
+                    <pic:cNvPr id="1" name=""/>
                     <pic:cNvPicPr/>
                   </pic:nvPicPr>
                   <pic:blipFill>
-                    <a:blip r:embed="rId17">
-                      <a:extLst>
-                        <a:ext uri="{28A0092B-C50C-407E-A947-70E740481C1C}">
-                          <a14:useLocalDpi xmlns:a14="http://schemas.microsoft.com/office/drawing/2010/main" val="0"/>
-                        </a:ext>
-                      </a:extLst>
-                    </a:blip>
+                    <a:blip r:embed="rId17"/>
                     <a:stretch>
                       <a:fillRect/>
                     </a:stretch>
@@ -8119,7 +8437,7 @@
                   <pic:spPr>
                     <a:xfrm>
                       <a:off x="0" y="0"/>
-                      <a:ext cx="6664325" cy="4156710"/>
+                      <a:ext cx="5728690" cy="3538167"/>
                     </a:xfrm>
                     <a:prstGeom prst="rect">
                       <a:avLst/>
@@ -8128,21 +8446,105 @@
                 </pic:pic>
               </a:graphicData>
             </a:graphic>
-            <wp14:sizeRelH relativeFrom="margin">
-              <wp14:pctWidth>0</wp14:pctWidth>
-            </wp14:sizeRelH>
-            <wp14:sizeRelV relativeFrom="margin">
-              <wp14:pctHeight>0</wp14:pctHeight>
-            </wp14:sizeRelV>
-          </wp:anchor>
+          </wp:inline>
         </w:drawing>
       </w:r>
     </w:p>
-    <w:p/>
-    <w:p/>
+    <w:p>
+      <w:pPr>
+        <w:pStyle w:val="Lgende"/>
+      </w:pPr>
+      <w:r>
+        <w:t xml:space="preserve">Figure </w:t>
+      </w:r>
+      <w:fldSimple w:instr=" SEQ Figure \* ARABIC ">
+        <w:r>
+          <w:rPr>
+            <w:noProof/>
+          </w:rPr>
+          <w:t>6</w:t>
+        </w:r>
+      </w:fldSimple>
+      <w:r>
+        <w:rPr>
+          <w:noProof/>
+        </w:rPr>
+        <w:t xml:space="preserve"> Diagramme de séquence pour acquérir les données GPS</w:t>
+      </w:r>
+    </w:p>
+    <w:p>
+      <w:pPr>
+        <w:keepNext/>
+      </w:pPr>
+      <w:r>
+        <w:rPr>
+          <w:noProof/>
+        </w:rPr>
+        <w:lastRenderedPageBreak/>
+        <w:drawing>
+          <wp:inline distT="0" distB="0" distL="0" distR="0" wp14:anchorId="19480AED" wp14:editId="10E6B2E7">
+            <wp:extent cx="5759450" cy="5448300"/>
+            <wp:effectExtent l="0" t="0" r="0" b="0"/>
+            <wp:docPr id="9" name="Image 9"/>
+            <wp:cNvGraphicFramePr>
+              <a:graphicFrameLocks xmlns:a="http://schemas.openxmlformats.org/drawingml/2006/main" noChangeAspect="1"/>
+            </wp:cNvGraphicFramePr>
+            <a:graphic xmlns:a="http://schemas.openxmlformats.org/drawingml/2006/main">
+              <a:graphicData uri="http://schemas.openxmlformats.org/drawingml/2006/picture">
+                <pic:pic xmlns:pic="http://schemas.openxmlformats.org/drawingml/2006/picture">
+                  <pic:nvPicPr>
+                    <pic:cNvPr id="1" name=""/>
+                    <pic:cNvPicPr/>
+                  </pic:nvPicPr>
+                  <pic:blipFill>
+                    <a:blip r:embed="rId18"/>
+                    <a:stretch>
+                      <a:fillRect/>
+                    </a:stretch>
+                  </pic:blipFill>
+                  <pic:spPr>
+                    <a:xfrm>
+                      <a:off x="0" y="0"/>
+                      <a:ext cx="5759450" cy="5448300"/>
+                    </a:xfrm>
+                    <a:prstGeom prst="rect">
+                      <a:avLst/>
+                    </a:prstGeom>
+                  </pic:spPr>
+                </pic:pic>
+              </a:graphicData>
+            </a:graphic>
+          </wp:inline>
+        </w:drawing>
+      </w:r>
+    </w:p>
+    <w:p>
+      <w:pPr>
+        <w:pStyle w:val="Lgende"/>
+      </w:pPr>
+      <w:r>
+        <w:t xml:space="preserve">Figure </w:t>
+      </w:r>
+      <w:fldSimple w:instr=" SEQ Figure \* ARABIC ">
+        <w:r>
+          <w:rPr>
+            <w:noProof/>
+          </w:rPr>
+          <w:t>7</w:t>
+        </w:r>
+      </w:fldSimple>
+      <w:r>
+        <w:rPr>
+          <w:noProof/>
+        </w:rPr>
+        <w:t xml:space="preserve"> Diagramme de séquence afin de faire une synchronisation des données</w:t>
+      </w:r>
+      <w:bookmarkStart w:id="8" w:name="_GoBack"/>
+      <w:bookmarkEnd w:id="8"/>
+    </w:p>
     <w:sectPr>
-      <w:headerReference w:type="default" r:id="rId18"/>
-      <w:footerReference w:type="default" r:id="rId19"/>
+      <w:headerReference w:type="default" r:id="rId19"/>
+      <w:footerReference w:type="default" r:id="rId20"/>
       <w:pgSz w:w="11906" w:h="16838"/>
       <w:pgMar w:top="1418" w:right="1418" w:bottom="1418" w:left="1418" w:header="709" w:footer="709" w:gutter="0"/>
       <w:pgNumType w:start="0"/>
@@ -11597,7 +11999,7 @@
 </file>
 
 <file path=customXml/itemProps5.xml><?xml version="1.0" encoding="utf-8"?>
-<ds:datastoreItem xmlns:ds="http://schemas.openxmlformats.org/officeDocument/2006/customXml" ds:itemID="{C870762F-5CC3-4B52-968E-BEF4FE5D8607}">
+<ds:datastoreItem xmlns:ds="http://schemas.openxmlformats.org/officeDocument/2006/customXml" ds:itemID="{FA52399B-99B4-4C2F-9F5E-16518C93FA15}">
   <ds:schemaRefs>
     <ds:schemaRef ds:uri="http://schemas.openxmlformats.org/officeDocument/2006/bibliography"/>
   </ds:schemaRefs>

</xml_diff>

<commit_message>
Tableau comparatif à finir d'API
</commit_message>
<xml_diff>
--- a/Documents Word/Spécifications Techniques.docx
+++ b/Documents Word/Spécifications Techniques.docx
@@ -7000,230 +7000,34 @@
         <w:pStyle w:val="Titre2"/>
       </w:pPr>
       <w:r>
-        <w:t xml:space="preserve">1.5 </w:t>
-      </w:r>
-      <w:r>
-        <w:t>Langage</w:t>
-      </w:r>
-      <w:r>
-        <w:t xml:space="preserve"> De Programmation</w:t>
+        <w:t>1.5 API de localisation</w:t>
       </w:r>
     </w:p>
     <w:p>
       <w:r>
-        <w:t xml:space="preserve">Enfin la partie la plus importante </w:t>
+        <w:t xml:space="preserve">Afin de permettre la géolocalisation de nos livreurs, il va nous falloir un Application </w:t>
       </w:r>
       <w:proofErr w:type="spellStart"/>
       <w:r>
-        <w:t>a</w:t>
+        <w:t>Programming</w:t>
       </w:r>
       <w:proofErr w:type="spellEnd"/>
       <w:r>
-        <w:t xml:space="preserve"> nos </w:t>
-      </w:r>
-      <w:proofErr w:type="gramStart"/>
-      <w:r>
-        <w:t xml:space="preserve">yeux </w:t>
-      </w:r>
-      <w:r>
-        <w:t>,</w:t>
-      </w:r>
-      <w:proofErr w:type="gramEnd"/>
-      <w:r>
-        <w:t xml:space="preserve"> nous devons choisir un langage de programmation dans lequel</w:t>
+        <w:t xml:space="preserve"> Interface ou une interface de programmation et d’application. Cette API permettra d’afficher les différents livreurs lors de leurs tournées</w:t>
+      </w:r>
+      <w:r>
+        <w:t xml:space="preserve"> sur une carte en temps réel</w:t>
+      </w:r>
+      <w:r>
+        <w:t>.</w:t>
+      </w:r>
+      <w:r>
+        <w:t xml:space="preserve"> Il y a plusieurs possibilités d’API pour la géolocalisation. Vous trouverez ci-dessous un tableau comparatif de deux API utilisable pour ce projet : </w:t>
       </w:r>
     </w:p>
     <w:p>
       <w:r>
-        <w:t xml:space="preserve">Les différents </w:t>
-      </w:r>
-      <w:r>
-        <w:rPr>
-          <w:b/>
-          <w:bCs/>
-        </w:rPr>
-        <w:t>afficheurs</w:t>
-      </w:r>
-      <w:r>
-        <w:t xml:space="preserve"> que nous aurons à choisir devront respecter ces conditions :</w:t>
-      </w:r>
-    </w:p>
-    <w:p>
-      <w:pPr>
-        <w:pStyle w:val="Paragraphedeliste"/>
-        <w:numPr>
-          <w:ilvl w:val="0"/>
-          <w:numId w:val="9"/>
-        </w:numPr>
-        <w:spacing w:before="0" w:after="0"/>
-        <w:rPr>
-          <w:rFonts w:asciiTheme="minorHAnsi" w:eastAsiaTheme="minorEastAsia" w:hAnsiTheme="minorHAnsi"/>
-        </w:rPr>
-      </w:pPr>
-      <w:r>
-        <w:t xml:space="preserve">Doit </w:t>
-      </w:r>
-      <w:r>
-        <w:t xml:space="preserve">être </w:t>
-      </w:r>
-      <w:r>
-        <w:rPr>
-          <w:b/>
-          <w:bCs/>
-        </w:rPr>
-        <w:t>facile</w:t>
-      </w:r>
-      <w:r>
         <w:t xml:space="preserve"> </w:t>
-      </w:r>
-      <w:r>
-        <w:rPr>
-          <w:b/>
-          <w:bCs/>
-        </w:rPr>
-        <w:t>d’utilisation</w:t>
-      </w:r>
-    </w:p>
-    <w:p>
-      <w:pPr>
-        <w:pStyle w:val="Paragraphedeliste"/>
-        <w:numPr>
-          <w:ilvl w:val="0"/>
-          <w:numId w:val="9"/>
-        </w:numPr>
-        <w:rPr>
-          <w:b/>
-          <w:bCs/>
-        </w:rPr>
-      </w:pPr>
-      <w:r>
-        <w:t>Doit être</w:t>
-      </w:r>
-      <w:r>
-        <w:rPr>
-          <w:b/>
-          <w:bCs/>
-        </w:rPr>
-        <w:t xml:space="preserve"> dynamique </w:t>
-      </w:r>
-      <w:r>
-        <w:rPr>
-          <w:b/>
-          <w:bCs/>
-        </w:rPr>
-        <w:t>(</w:t>
-      </w:r>
-      <w:r>
-        <w:t>pour</w:t>
-      </w:r>
-      <w:r>
-        <w:t xml:space="preserve"> le</w:t>
-      </w:r>
-      <w:r>
-        <w:rPr>
-          <w:b/>
-          <w:bCs/>
-        </w:rPr>
-        <w:t xml:space="preserve"> temps réel)</w:t>
-      </w:r>
-    </w:p>
-    <w:p>
-      <w:r>
-        <w:t xml:space="preserve">Les deux </w:t>
-      </w:r>
-      <w:r>
-        <w:t>langages à notre disposition sont</w:t>
-      </w:r>
-      <w:r>
-        <w:t xml:space="preserve"> :</w:t>
-      </w:r>
-    </w:p>
-    <w:p>
-      <w:pPr>
-        <w:pStyle w:val="Paragraphedeliste"/>
-        <w:numPr>
-          <w:ilvl w:val="0"/>
-          <w:numId w:val="5"/>
-        </w:numPr>
-      </w:pPr>
-      <w:r>
-        <w:rPr>
-          <w:rFonts w:eastAsia="Calibri" w:cs="Calibri"/>
-          <w:b/>
-          <w:bCs/>
-        </w:rPr>
-        <w:t>Python</w:t>
-      </w:r>
-    </w:p>
-    <w:p>
-      <w:pPr>
-        <w:pStyle w:val="Paragraphedeliste"/>
-        <w:numPr>
-          <w:ilvl w:val="0"/>
-          <w:numId w:val="5"/>
-        </w:numPr>
-      </w:pPr>
-      <w:r>
-        <w:rPr>
-          <w:rFonts w:eastAsia="Calibri" w:cs="Calibri"/>
-          <w:b/>
-          <w:bCs/>
-        </w:rPr>
-        <w:t>C++</w:t>
-      </w:r>
-    </w:p>
-    <w:p>
-      <w:pPr>
-        <w:rPr>
-          <w:rFonts w:eastAsia="Calibri" w:cs="Calibri"/>
-          <w:b/>
-          <w:bCs/>
-        </w:rPr>
-      </w:pPr>
-      <w:r>
-        <w:rPr>
-          <w:rFonts w:eastAsia="Calibri" w:cs="Calibri"/>
-        </w:rPr>
-        <w:t xml:space="preserve">D’autres langages peuvent être utilisés mais ces </w:t>
-      </w:r>
-      <w:r>
-        <w:rPr>
-          <w:rFonts w:eastAsia="Calibri" w:cs="Calibri"/>
-        </w:rPr>
-        <w:t>deux-là</w:t>
-      </w:r>
-      <w:r>
-        <w:rPr>
-          <w:rFonts w:eastAsia="Calibri" w:cs="Calibri"/>
-        </w:rPr>
-        <w:t xml:space="preserve"> sont les deux </w:t>
-      </w:r>
-      <w:r>
-        <w:rPr>
-          <w:rFonts w:eastAsia="Calibri" w:cs="Calibri"/>
-          <w:b/>
-          <w:bCs/>
-        </w:rPr>
-        <w:t>meilleures options</w:t>
-      </w:r>
-      <w:r>
-        <w:rPr>
-          <w:rFonts w:eastAsia="Calibri" w:cs="Calibri"/>
-        </w:rPr>
-        <w:t xml:space="preserve"> sur un système comme une </w:t>
-      </w:r>
-      <w:r>
-        <w:rPr>
-          <w:rFonts w:eastAsia="Calibri" w:cs="Calibri"/>
-          <w:b/>
-          <w:bCs/>
-        </w:rPr>
-        <w:t>Raspberry</w:t>
-      </w:r>
-    </w:p>
-    <w:p>
-      <w:r>
-        <w:t>Veuillez trouver ci-dessous un comparatif des caractéristiques de chacun des afficheurs ainsi que celui que nous avons choisi pour ce projet :</w:t>
       </w:r>
     </w:p>
     <w:tbl>
@@ -7269,7 +7073,7 @@
                 <w:bCs/>
                 <w:color w:val="FF0000"/>
               </w:rPr>
-              <w:t>Python</w:t>
+              <w:t>TomTom</w:t>
             </w:r>
           </w:p>
         </w:tc>
@@ -7287,14 +7091,16 @@
                 <w:color w:val="00B050"/>
               </w:rPr>
             </w:pPr>
+            <w:proofErr w:type="spellStart"/>
             <w:r>
               <w:rPr>
                 <w:b/>
                 <w:bCs/>
                 <w:color w:val="00B050"/>
               </w:rPr>
-              <w:t>C++</w:t>
-            </w:r>
+              <w:t>OpenLayers</w:t>
+            </w:r>
+            <w:proofErr w:type="spellEnd"/>
           </w:p>
         </w:tc>
         <w:tc>
@@ -7329,12 +7135,20 @@
             <w:tcW w:w="2689" w:type="dxa"/>
           </w:tcPr>
           <w:p>
-            <w:r>
+            <w:pPr>
               <w:rPr>
                 <w:b/>
                 <w:bCs/>
               </w:rPr>
-              <w:t>Compilation</w:t>
+            </w:pPr>
+          </w:p>
+          <w:p>
+            <w:r>
+              <w:rPr>
+                <w:b/>
+                <w:bCs/>
+              </w:rPr>
+              <w:t>Envoie gratuit par jour</w:t>
             </w:r>
           </w:p>
         </w:tc>
@@ -7350,7 +7164,7 @@
               </w:rPr>
             </w:pPr>
             <w:r>
-              <w:t>Besoin d’un interpréteur</w:t>
+              <w:t>Jusqu’à 2500</w:t>
             </w:r>
           </w:p>
         </w:tc>
@@ -7365,19 +7179,11 @@
                 <w:rFonts w:eastAsiaTheme="minorEastAsia"/>
               </w:rPr>
             </w:pPr>
-            <w:proofErr w:type="spellStart"/>
             <w:r>
               <w:rPr>
                 <w:rFonts w:eastAsia="Calibri" w:cs="Calibri"/>
               </w:rPr>
-              <w:t>Pré-compilé</w:t>
-            </w:r>
-            <w:proofErr w:type="spellEnd"/>
-            <w:r>
-              <w:rPr>
-                <w:rFonts w:eastAsia="Calibri" w:cs="Calibri"/>
-              </w:rPr>
-              <w:t xml:space="preserve"> avant exécution</w:t>
+              <w:t>Illimité</w:t>
             </w:r>
           </w:p>
         </w:tc>
@@ -7393,14 +7199,18 @@
                 <w:color w:val="FF0000"/>
               </w:rPr>
             </w:pPr>
+            <w:bookmarkStart w:id="6" w:name="_GoBack"/>
+            <w:bookmarkEnd w:id="6"/>
+            <w:proofErr w:type="spellStart"/>
             <w:r>
               <w:rPr>
                 <w:b/>
                 <w:bCs/>
                 <w:color w:val="00B050"/>
               </w:rPr>
-              <w:t>C++</w:t>
-            </w:r>
+              <w:t>OpenLayers</w:t>
+            </w:r>
+            <w:proofErr w:type="spellEnd"/>
           </w:p>
         </w:tc>
       </w:tr>
@@ -7414,7 +7224,11 @@
           </w:tcPr>
           <w:p>
             <w:r>
-              <w:t>Efficience</w:t>
+              <w:rPr>
+                <w:b/>
+                <w:bCs/>
+              </w:rPr>
+              <w:t>Dimension</w:t>
             </w:r>
           </w:p>
         </w:tc>
@@ -7429,40 +7243,27 @@
                 <w:rFonts w:eastAsiaTheme="minorEastAsia"/>
               </w:rPr>
             </w:pPr>
-            <w:proofErr w:type="spellStart"/>
-            <w:r>
+            <w:r>
+              <w:rPr>
+                <w:rFonts w:eastAsia="Calibri" w:cs="Calibri"/>
+              </w:rPr>
+              <w:t>194mm x 110mm x 20mm</w:t>
+            </w:r>
+          </w:p>
+        </w:tc>
+        <w:tc>
+          <w:tcPr>
+            <w:tcW w:w="2273" w:type="dxa"/>
+          </w:tcPr>
+          <w:p>
+            <w:pPr>
+              <w:jc w:val="center"/>
               <w:rPr>
                 <w:rFonts w:eastAsiaTheme="minorEastAsia"/>
               </w:rPr>
-              <w:t>Language</w:t>
-            </w:r>
-            <w:proofErr w:type="spellEnd"/>
-            <w:r>
-              <w:rPr>
-                <w:rFonts w:eastAsiaTheme="minorEastAsia"/>
-              </w:rPr>
-              <w:t xml:space="preserve"> Simplifié</w:t>
-            </w:r>
-          </w:p>
-        </w:tc>
-        <w:tc>
-          <w:tcPr>
-            <w:tcW w:w="2273" w:type="dxa"/>
-          </w:tcPr>
-          <w:p>
-            <w:pPr>
-              <w:jc w:val="center"/>
-              <w:rPr>
-                <w:rFonts w:eastAsiaTheme="minorEastAsia"/>
-              </w:rPr>
-            </w:pPr>
-            <w:proofErr w:type="spellStart"/>
-            <w:r>
-              <w:t>Language</w:t>
-            </w:r>
-            <w:proofErr w:type="spellEnd"/>
-            <w:r>
-              <w:t xml:space="preserve"> traditionnel</w:t>
+            </w:pPr>
+            <w:r>
+              <w:t>25,4 cm de diagonale</w:t>
             </w:r>
           </w:p>
         </w:tc>
@@ -7478,13 +7279,23 @@
                 <w:color w:val="FF0000"/>
               </w:rPr>
             </w:pPr>
+            <w:proofErr w:type="spellStart"/>
             <w:r>
               <w:rPr>
                 <w:b/>
                 <w:bCs/>
                 <w:color w:val="FF0000"/>
               </w:rPr>
-              <w:t>Python</w:t>
+              <w:t>Touchscreen</w:t>
+            </w:r>
+            <w:proofErr w:type="spellEnd"/>
+            <w:r>
+              <w:rPr>
+                <w:b/>
+                <w:bCs/>
+                <w:color w:val="FF0000"/>
+              </w:rPr>
+              <w:t xml:space="preserve"> Display</w:t>
             </w:r>
           </w:p>
         </w:tc>
@@ -7511,7 +7322,7 @@
                 <w:b/>
                 <w:szCs w:val="24"/>
               </w:rPr>
-              <w:t>Difficulté</w:t>
+              <w:t>Tactile</w:t>
             </w:r>
           </w:p>
         </w:tc>
@@ -7530,7 +7341,7 @@
               <w:rPr>
                 <w:rFonts w:eastAsiaTheme="minorEastAsia"/>
               </w:rPr>
-              <w:t>Facile</w:t>
+              <w:t>Oui</w:t>
             </w:r>
           </w:p>
         </w:tc>
@@ -7549,7 +7360,7 @@
               <w:rPr>
                 <w:rFonts w:eastAsiaTheme="minorEastAsia"/>
               </w:rPr>
-              <w:t>Difficile</w:t>
+              <w:t>Oui</w:t>
             </w:r>
           </w:p>
         </w:tc>
@@ -7568,11 +7379,11 @@
             </w:pPr>
             <w:r>
               <w:rPr>
-                <w:b/>
-                <w:bCs/>
-                <w:color w:val="FF0000"/>
-              </w:rPr>
-              <w:t>Python</w:t>
+                <w:rFonts w:eastAsiaTheme="minorEastAsia"/>
+                <w:b/>
+                <w:szCs w:val="24"/>
+              </w:rPr>
+              <w:t>Equivalent</w:t>
             </w:r>
           </w:p>
         </w:tc>
@@ -7599,7 +7410,7 @@
                 <w:b/>
                 <w:bCs/>
               </w:rPr>
-              <w:t>Collection des déchets</w:t>
+              <w:t>Connectique</w:t>
             </w:r>
           </w:p>
         </w:tc>
@@ -7618,7 +7429,7 @@
               <w:rPr>
                 <w:rFonts w:eastAsiaTheme="minorEastAsia"/>
               </w:rPr>
-              <w:t>Oui</w:t>
+              <w:t>DSI port</w:t>
             </w:r>
           </w:p>
         </w:tc>
@@ -7637,7 +7448,7 @@
               <w:rPr>
                 <w:rFonts w:eastAsiaTheme="minorEastAsia"/>
               </w:rPr>
-              <w:t>Non</w:t>
+              <w:t>USB</w:t>
             </w:r>
           </w:p>
         </w:tc>
@@ -7654,13 +7465,23 @@
                 <w:color w:val="00B050"/>
               </w:rPr>
             </w:pPr>
+            <w:proofErr w:type="spellStart"/>
             <w:r>
               <w:rPr>
                 <w:b/>
                 <w:bCs/>
                 <w:color w:val="FF0000"/>
               </w:rPr>
-              <w:t>Python</w:t>
+              <w:t>Touchscreen</w:t>
+            </w:r>
+            <w:proofErr w:type="spellEnd"/>
+            <w:r>
+              <w:rPr>
+                <w:b/>
+                <w:bCs/>
+                <w:color w:val="FF0000"/>
+              </w:rPr>
+              <w:t xml:space="preserve"> Display</w:t>
             </w:r>
           </w:p>
         </w:tc>
@@ -7686,7 +7507,7 @@
                 <w:b/>
                 <w:bCs/>
               </w:rPr>
-              <w:t>Cross-platform</w:t>
+              <w:t>Résolution</w:t>
             </w:r>
           </w:p>
         </w:tc>
@@ -7706,7 +7527,7 @@
               <w:rPr>
                 <w:rFonts w:eastAsiaTheme="minorEastAsia"/>
               </w:rPr>
-              <w:t>Oui</w:t>
+              <w:t>800*480 pixels</w:t>
             </w:r>
           </w:p>
         </w:tc>
@@ -7725,7 +7546,7 @@
               <w:rPr>
                 <w:rFonts w:eastAsiaTheme="minorEastAsia"/>
               </w:rPr>
-              <w:t>Non</w:t>
+              <w:t>1280*800 pixels</w:t>
             </w:r>
           </w:p>
         </w:tc>
@@ -7769,14 +7590,956 @@
                 <w:b/>
               </w:rPr>
             </w:pPr>
+            <w:r>
+              <w:rPr>
+                <w:rFonts w:eastAsia="Calibri" w:cs="Calibri"/>
+                <w:b/>
+                <w:bCs/>
+              </w:rPr>
+              <w:t>Fréquence</w:t>
+            </w:r>
+          </w:p>
+        </w:tc>
+        <w:tc>
+          <w:tcPr>
+            <w:tcW w:w="2121" w:type="dxa"/>
+          </w:tcPr>
+          <w:p>
+            <w:pPr>
+              <w:jc w:val="center"/>
+              <w:rPr>
+                <w:rFonts w:eastAsiaTheme="minorEastAsia"/>
+              </w:rPr>
+            </w:pPr>
+            <w:r>
+              <w:rPr>
+                <w:rFonts w:eastAsiaTheme="minorEastAsia"/>
+              </w:rPr>
+              <w:t>60Hz</w:t>
+            </w:r>
+          </w:p>
+        </w:tc>
+        <w:tc>
+          <w:tcPr>
+            <w:tcW w:w="2273" w:type="dxa"/>
+          </w:tcPr>
+          <w:p>
+            <w:pPr>
+              <w:jc w:val="center"/>
+              <w:rPr>
+                <w:rFonts w:eastAsiaTheme="minorEastAsia"/>
+              </w:rPr>
+            </w:pPr>
+            <w:r>
+              <w:rPr>
+                <w:rFonts w:eastAsiaTheme="minorEastAsia"/>
+              </w:rPr>
+              <w:t>60Hz</w:t>
+            </w:r>
+          </w:p>
+        </w:tc>
+        <w:tc>
+          <w:tcPr>
+            <w:tcW w:w="2055" w:type="dxa"/>
+          </w:tcPr>
+          <w:p>
+            <w:pPr>
+              <w:jc w:val="center"/>
+              <w:rPr>
+                <w:rFonts w:eastAsia="Calibri" w:cs="Calibri"/>
+                <w:color w:val="FF0000"/>
+              </w:rPr>
+            </w:pPr>
+            <w:r>
+              <w:rPr>
+                <w:rFonts w:eastAsiaTheme="minorEastAsia"/>
+                <w:b/>
+                <w:szCs w:val="24"/>
+              </w:rPr>
+              <w:t>Equivalent</w:t>
+            </w:r>
+          </w:p>
+        </w:tc>
+      </w:tr>
+      <w:tr>
+        <w:trPr>
+          <w:jc w:val="center"/>
+        </w:trPr>
+        <w:tc>
+          <w:tcPr>
+            <w:tcW w:w="2689" w:type="dxa"/>
+          </w:tcPr>
+          <w:p>
+            <w:pPr>
+              <w:rPr>
+                <w:rFonts w:eastAsia="Calibri" w:cs="Calibri"/>
+                <w:b/>
+                <w:bCs/>
+              </w:rPr>
+            </w:pPr>
+            <w:r>
+              <w:rPr>
+                <w:rFonts w:eastAsia="Calibri" w:cs="Calibri"/>
+                <w:b/>
+                <w:bCs/>
+              </w:rPr>
+              <w:t>Prix</w:t>
+            </w:r>
+          </w:p>
+        </w:tc>
+        <w:tc>
+          <w:tcPr>
+            <w:tcW w:w="2121" w:type="dxa"/>
+          </w:tcPr>
+          <w:p>
+            <w:pPr>
+              <w:jc w:val="center"/>
+              <w:rPr>
+                <w:rFonts w:eastAsiaTheme="minorEastAsia"/>
+              </w:rPr>
+            </w:pPr>
+            <w:r>
+              <w:rPr>
+                <w:rFonts w:eastAsiaTheme="minorEastAsia"/>
+              </w:rPr>
+              <w:t>60€</w:t>
+            </w:r>
+          </w:p>
+        </w:tc>
+        <w:tc>
+          <w:tcPr>
+            <w:tcW w:w="2273" w:type="dxa"/>
+          </w:tcPr>
+          <w:p>
+            <w:pPr>
+              <w:jc w:val="center"/>
+              <w:rPr>
+                <w:rFonts w:eastAsiaTheme="minorEastAsia"/>
+              </w:rPr>
+            </w:pPr>
+            <w:r>
+              <w:rPr>
+                <w:rFonts w:eastAsiaTheme="minorEastAsia"/>
+              </w:rPr>
+              <w:t>200€</w:t>
+            </w:r>
+          </w:p>
+        </w:tc>
+        <w:tc>
+          <w:tcPr>
+            <w:tcW w:w="2055" w:type="dxa"/>
+          </w:tcPr>
+          <w:p>
+            <w:pPr>
+              <w:jc w:val="center"/>
+              <w:rPr>
+                <w:color w:val="538135" w:themeColor="accent6" w:themeShade="BF"/>
+              </w:rPr>
+            </w:pPr>
             <w:proofErr w:type="spellStart"/>
             <w:r>
               <w:rPr>
+                <w:b/>
+                <w:bCs/>
+                <w:color w:val="FF0000"/>
+              </w:rPr>
+              <w:t>Touchscreen</w:t>
+            </w:r>
+            <w:proofErr w:type="spellEnd"/>
+            <w:r>
+              <w:rPr>
+                <w:b/>
+                <w:bCs/>
+                <w:color w:val="FF0000"/>
+              </w:rPr>
+              <w:t xml:space="preserve"> Display</w:t>
+            </w:r>
+          </w:p>
+        </w:tc>
+      </w:tr>
+    </w:tbl>
+    <w:p/>
+    <w:p>
+      <w:pPr>
+        <w:pStyle w:val="Titre2"/>
+      </w:pPr>
+      <w:r>
+        <w:lastRenderedPageBreak/>
+        <w:t>1.</w:t>
+      </w:r>
+      <w:r>
+        <w:t>6</w:t>
+      </w:r>
+      <w:r>
+        <w:t xml:space="preserve"> </w:t>
+      </w:r>
+      <w:r>
+        <w:t>Langage</w:t>
+      </w:r>
+      <w:r>
+        <w:t xml:space="preserve"> De Programmation</w:t>
+      </w:r>
+    </w:p>
+    <w:p>
+      <w:r>
+        <w:t xml:space="preserve">Enfin la partie la plus importante </w:t>
+      </w:r>
+      <w:r>
+        <w:t>à</w:t>
+      </w:r>
+      <w:r>
+        <w:t xml:space="preserve"> nos yeux</w:t>
+      </w:r>
+      <w:r>
+        <w:t>, nous devons choisir un langage de programmation dans lequel</w:t>
+      </w:r>
+      <w:r>
+        <w:t xml:space="preserve"> : </w:t>
+      </w:r>
+    </w:p>
+    <w:p>
+      <w:r>
+        <w:t xml:space="preserve">Les différents </w:t>
+      </w:r>
+      <w:r>
+        <w:rPr>
+          <w:b/>
+          <w:bCs/>
+        </w:rPr>
+        <w:t>afficheurs</w:t>
+      </w:r>
+      <w:r>
+        <w:t xml:space="preserve"> que nous aurons à choisir devront respecter ces conditions :</w:t>
+      </w:r>
+    </w:p>
+    <w:p>
+      <w:pPr>
+        <w:pStyle w:val="Paragraphedeliste"/>
+        <w:numPr>
+          <w:ilvl w:val="0"/>
+          <w:numId w:val="9"/>
+        </w:numPr>
+        <w:spacing w:before="0" w:after="0"/>
+        <w:rPr>
+          <w:rFonts w:asciiTheme="minorHAnsi" w:eastAsiaTheme="minorEastAsia" w:hAnsiTheme="minorHAnsi"/>
+        </w:rPr>
+      </w:pPr>
+      <w:r>
+        <w:t xml:space="preserve">Doit </w:t>
+      </w:r>
+      <w:r>
+        <w:t xml:space="preserve">être </w:t>
+      </w:r>
+      <w:r>
+        <w:rPr>
+          <w:b/>
+          <w:bCs/>
+        </w:rPr>
+        <w:t>facile</w:t>
+      </w:r>
+      <w:r>
+        <w:t xml:space="preserve"> </w:t>
+      </w:r>
+      <w:r>
+        <w:rPr>
+          <w:b/>
+          <w:bCs/>
+        </w:rPr>
+        <w:t>d’utilisation</w:t>
+      </w:r>
+    </w:p>
+    <w:p>
+      <w:pPr>
+        <w:pStyle w:val="Paragraphedeliste"/>
+        <w:numPr>
+          <w:ilvl w:val="0"/>
+          <w:numId w:val="9"/>
+        </w:numPr>
+        <w:rPr>
+          <w:b/>
+          <w:bCs/>
+        </w:rPr>
+      </w:pPr>
+      <w:r>
+        <w:t>Doit être</w:t>
+      </w:r>
+      <w:r>
+        <w:rPr>
+          <w:b/>
+          <w:bCs/>
+        </w:rPr>
+        <w:t xml:space="preserve"> dynamique </w:t>
+      </w:r>
+      <w:r>
+        <w:rPr>
+          <w:b/>
+          <w:bCs/>
+        </w:rPr>
+        <w:t>(</w:t>
+      </w:r>
+      <w:r>
+        <w:t>pour</w:t>
+      </w:r>
+      <w:r>
+        <w:t xml:space="preserve"> le</w:t>
+      </w:r>
+      <w:r>
+        <w:rPr>
+          <w:b/>
+          <w:bCs/>
+        </w:rPr>
+        <w:t xml:space="preserve"> temps réel)</w:t>
+      </w:r>
+    </w:p>
+    <w:p>
+      <w:r>
+        <w:t xml:space="preserve">Les deux </w:t>
+      </w:r>
+      <w:r>
+        <w:t>langages à notre disposition sont</w:t>
+      </w:r>
+      <w:r>
+        <w:t xml:space="preserve"> :</w:t>
+      </w:r>
+    </w:p>
+    <w:p>
+      <w:pPr>
+        <w:pStyle w:val="Paragraphedeliste"/>
+        <w:numPr>
+          <w:ilvl w:val="0"/>
+          <w:numId w:val="5"/>
+        </w:numPr>
+      </w:pPr>
+      <w:r>
+        <w:rPr>
+          <w:rFonts w:eastAsia="Calibri" w:cs="Calibri"/>
+          <w:b/>
+          <w:bCs/>
+        </w:rPr>
+        <w:t>Python</w:t>
+      </w:r>
+    </w:p>
+    <w:p>
+      <w:pPr>
+        <w:pStyle w:val="Paragraphedeliste"/>
+        <w:numPr>
+          <w:ilvl w:val="0"/>
+          <w:numId w:val="5"/>
+        </w:numPr>
+      </w:pPr>
+      <w:r>
+        <w:rPr>
+          <w:rFonts w:eastAsia="Calibri" w:cs="Calibri"/>
+          <w:b/>
+          <w:bCs/>
+        </w:rPr>
+        <w:t>C++</w:t>
+      </w:r>
+    </w:p>
+    <w:p>
+      <w:pPr>
+        <w:rPr>
+          <w:rFonts w:eastAsia="Calibri" w:cs="Calibri"/>
+          <w:b/>
+          <w:bCs/>
+        </w:rPr>
+      </w:pPr>
+      <w:r>
+        <w:rPr>
+          <w:rFonts w:eastAsia="Calibri" w:cs="Calibri"/>
+        </w:rPr>
+        <w:t xml:space="preserve">D’autres langages peuvent être utilisés mais ces </w:t>
+      </w:r>
+      <w:r>
+        <w:rPr>
+          <w:rFonts w:eastAsia="Calibri" w:cs="Calibri"/>
+        </w:rPr>
+        <w:t>deux-là</w:t>
+      </w:r>
+      <w:r>
+        <w:rPr>
+          <w:rFonts w:eastAsia="Calibri" w:cs="Calibri"/>
+        </w:rPr>
+        <w:t xml:space="preserve"> sont les deux </w:t>
+      </w:r>
+      <w:r>
+        <w:rPr>
+          <w:rFonts w:eastAsia="Calibri" w:cs="Calibri"/>
+          <w:b/>
+          <w:bCs/>
+        </w:rPr>
+        <w:t>meilleures options</w:t>
+      </w:r>
+      <w:r>
+        <w:rPr>
+          <w:rFonts w:eastAsia="Calibri" w:cs="Calibri"/>
+        </w:rPr>
+        <w:t xml:space="preserve"> sur un système comme une </w:t>
+      </w:r>
+      <w:r>
+        <w:rPr>
+          <w:rFonts w:eastAsia="Calibri" w:cs="Calibri"/>
+          <w:b/>
+          <w:bCs/>
+        </w:rPr>
+        <w:t>Raspberry</w:t>
+      </w:r>
+    </w:p>
+    <w:p>
+      <w:r>
+        <w:t>Veuillez trouver ci-dessous un comparatif des caractéristiques de chacun des afficheurs ainsi que celui que nous avons choisi pour ce projet :</w:t>
+      </w:r>
+    </w:p>
+    <w:tbl>
+      <w:tblPr>
+        <w:tblStyle w:val="Grilledutableau"/>
+        <w:tblW w:w="9138" w:type="dxa"/>
+        <w:jc w:val="center"/>
+        <w:tblLook w:val="06A0" w:firstRow="1" w:lastRow="0" w:firstColumn="1" w:lastColumn="0" w:noHBand="1" w:noVBand="1"/>
+      </w:tblPr>
+      <w:tblGrid>
+        <w:gridCol w:w="2689"/>
+        <w:gridCol w:w="2121"/>
+        <w:gridCol w:w="2273"/>
+        <w:gridCol w:w="2055"/>
+      </w:tblGrid>
+      <w:tr>
+        <w:trPr>
+          <w:jc w:val="center"/>
+        </w:trPr>
+        <w:tc>
+          <w:tcPr>
+            <w:tcW w:w="2689" w:type="dxa"/>
+          </w:tcPr>
+          <w:p/>
+        </w:tc>
+        <w:tc>
+          <w:tcPr>
+            <w:tcW w:w="2121" w:type="dxa"/>
+          </w:tcPr>
+          <w:p>
+            <w:pPr>
+              <w:jc w:val="center"/>
+              <w:rPr>
                 <w:rFonts w:eastAsia="Calibri" w:cs="Calibri"/>
                 <w:b/>
                 <w:bCs/>
-              </w:rPr>
-              <w:lastRenderedPageBreak/>
+                <w:color w:val="FF0000"/>
+              </w:rPr>
+            </w:pPr>
+            <w:r>
+              <w:rPr>
+                <w:b/>
+                <w:bCs/>
+                <w:color w:val="FF0000"/>
+              </w:rPr>
+              <w:t>Python</w:t>
+            </w:r>
+          </w:p>
+        </w:tc>
+        <w:tc>
+          <w:tcPr>
+            <w:tcW w:w="2273" w:type="dxa"/>
+          </w:tcPr>
+          <w:p>
+            <w:pPr>
+              <w:jc w:val="center"/>
+              <w:rPr>
+                <w:rFonts w:eastAsia="Calibri" w:cs="Calibri"/>
+                <w:b/>
+                <w:bCs/>
+                <w:color w:val="00B050"/>
+              </w:rPr>
+            </w:pPr>
+            <w:r>
+              <w:rPr>
+                <w:b/>
+                <w:bCs/>
+                <w:color w:val="00B050"/>
+              </w:rPr>
+              <w:t>C++</w:t>
+            </w:r>
+          </w:p>
+        </w:tc>
+        <w:tc>
+          <w:tcPr>
+            <w:tcW w:w="2055" w:type="dxa"/>
+          </w:tcPr>
+          <w:p>
+            <w:pPr>
+              <w:jc w:val="center"/>
+              <w:rPr>
+                <w:b/>
+                <w:bCs/>
+              </w:rPr>
+            </w:pPr>
+            <w:r>
+              <w:rPr>
+                <w:b/>
+                <w:bCs/>
+              </w:rPr>
+              <w:t>Meilleur Choix</w:t>
+            </w:r>
+          </w:p>
+        </w:tc>
+      </w:tr>
+      <w:tr>
+        <w:trPr>
+          <w:trHeight w:val="770"/>
+          <w:jc w:val="center"/>
+        </w:trPr>
+        <w:tc>
+          <w:tcPr>
+            <w:tcW w:w="2689" w:type="dxa"/>
+          </w:tcPr>
+          <w:p>
+            <w:r>
+              <w:rPr>
+                <w:b/>
+                <w:bCs/>
+              </w:rPr>
+              <w:t>Compilation</w:t>
+            </w:r>
+          </w:p>
+        </w:tc>
+        <w:tc>
+          <w:tcPr>
+            <w:tcW w:w="2121" w:type="dxa"/>
+          </w:tcPr>
+          <w:p>
+            <w:pPr>
+              <w:jc w:val="center"/>
+              <w:rPr>
+                <w:rFonts w:eastAsiaTheme="minorEastAsia"/>
+              </w:rPr>
+            </w:pPr>
+            <w:r>
+              <w:t>Besoin d’un interpréteur</w:t>
+            </w:r>
+          </w:p>
+        </w:tc>
+        <w:tc>
+          <w:tcPr>
+            <w:tcW w:w="2273" w:type="dxa"/>
+          </w:tcPr>
+          <w:p>
+            <w:pPr>
+              <w:jc w:val="center"/>
+              <w:rPr>
+                <w:rFonts w:eastAsiaTheme="minorEastAsia"/>
+              </w:rPr>
+            </w:pPr>
+            <w:proofErr w:type="spellStart"/>
+            <w:r>
+              <w:rPr>
+                <w:rFonts w:eastAsia="Calibri" w:cs="Calibri"/>
+              </w:rPr>
+              <w:t>Pré-compilé</w:t>
+            </w:r>
+            <w:proofErr w:type="spellEnd"/>
+            <w:r>
+              <w:rPr>
+                <w:rFonts w:eastAsia="Calibri" w:cs="Calibri"/>
+              </w:rPr>
+              <w:t xml:space="preserve"> avant exécution</w:t>
+            </w:r>
+          </w:p>
+        </w:tc>
+        <w:tc>
+          <w:tcPr>
+            <w:tcW w:w="2055" w:type="dxa"/>
+          </w:tcPr>
+          <w:p>
+            <w:pPr>
+              <w:jc w:val="center"/>
+              <w:rPr>
+                <w:rFonts w:eastAsia="Calibri" w:cs="Calibri"/>
+                <w:color w:val="FF0000"/>
+              </w:rPr>
+            </w:pPr>
+            <w:r>
+              <w:rPr>
+                <w:b/>
+                <w:bCs/>
+                <w:color w:val="00B050"/>
+              </w:rPr>
+              <w:t>C++</w:t>
+            </w:r>
+          </w:p>
+        </w:tc>
+      </w:tr>
+      <w:tr>
+        <w:trPr>
+          <w:jc w:val="center"/>
+        </w:trPr>
+        <w:tc>
+          <w:tcPr>
+            <w:tcW w:w="2689" w:type="dxa"/>
+          </w:tcPr>
+          <w:p>
+            <w:r>
+              <w:t>Efficience</w:t>
+            </w:r>
+          </w:p>
+        </w:tc>
+        <w:tc>
+          <w:tcPr>
+            <w:tcW w:w="2121" w:type="dxa"/>
+          </w:tcPr>
+          <w:p>
+            <w:pPr>
+              <w:jc w:val="center"/>
+              <w:rPr>
+                <w:rFonts w:eastAsiaTheme="minorEastAsia"/>
+              </w:rPr>
+            </w:pPr>
+            <w:proofErr w:type="spellStart"/>
+            <w:r>
+              <w:rPr>
+                <w:rFonts w:eastAsiaTheme="minorEastAsia"/>
+              </w:rPr>
+              <w:t>Language</w:t>
+            </w:r>
+            <w:proofErr w:type="spellEnd"/>
+            <w:r>
+              <w:rPr>
+                <w:rFonts w:eastAsiaTheme="minorEastAsia"/>
+              </w:rPr>
+              <w:t xml:space="preserve"> Simplifié</w:t>
+            </w:r>
+          </w:p>
+        </w:tc>
+        <w:tc>
+          <w:tcPr>
+            <w:tcW w:w="2273" w:type="dxa"/>
+          </w:tcPr>
+          <w:p>
+            <w:pPr>
+              <w:jc w:val="center"/>
+              <w:rPr>
+                <w:rFonts w:eastAsiaTheme="minorEastAsia"/>
+              </w:rPr>
+            </w:pPr>
+            <w:proofErr w:type="spellStart"/>
+            <w:r>
+              <w:t>Language</w:t>
+            </w:r>
+            <w:proofErr w:type="spellEnd"/>
+            <w:r>
+              <w:t xml:space="preserve"> traditionnel</w:t>
+            </w:r>
+          </w:p>
+        </w:tc>
+        <w:tc>
+          <w:tcPr>
+            <w:tcW w:w="2055" w:type="dxa"/>
+          </w:tcPr>
+          <w:p>
+            <w:pPr>
+              <w:jc w:val="center"/>
+              <w:rPr>
+                <w:rFonts w:eastAsia="Calibri" w:cs="Calibri"/>
+                <w:color w:val="FF0000"/>
+              </w:rPr>
+            </w:pPr>
+            <w:r>
+              <w:rPr>
+                <w:b/>
+                <w:bCs/>
+                <w:color w:val="FF0000"/>
+              </w:rPr>
+              <w:t>Python</w:t>
+            </w:r>
+          </w:p>
+        </w:tc>
+      </w:tr>
+      <w:tr>
+        <w:trPr>
+          <w:jc w:val="center"/>
+        </w:trPr>
+        <w:tc>
+          <w:tcPr>
+            <w:tcW w:w="2689" w:type="dxa"/>
+          </w:tcPr>
+          <w:p>
+            <w:pPr>
+              <w:rPr>
+                <w:rFonts w:eastAsiaTheme="minorEastAsia"/>
+                <w:b/>
+                <w:szCs w:val="24"/>
+              </w:rPr>
+            </w:pPr>
+            <w:r>
+              <w:rPr>
+                <w:rFonts w:eastAsiaTheme="minorEastAsia"/>
+                <w:b/>
+                <w:szCs w:val="24"/>
+              </w:rPr>
+              <w:t>Difficulté</w:t>
+            </w:r>
+          </w:p>
+        </w:tc>
+        <w:tc>
+          <w:tcPr>
+            <w:tcW w:w="2121" w:type="dxa"/>
+          </w:tcPr>
+          <w:p>
+            <w:pPr>
+              <w:jc w:val="center"/>
+              <w:rPr>
+                <w:rFonts w:eastAsiaTheme="minorEastAsia"/>
+              </w:rPr>
+            </w:pPr>
+            <w:r>
+              <w:rPr>
+                <w:rFonts w:eastAsiaTheme="minorEastAsia"/>
+              </w:rPr>
+              <w:t>Facile</w:t>
+            </w:r>
+          </w:p>
+        </w:tc>
+        <w:tc>
+          <w:tcPr>
+            <w:tcW w:w="2273" w:type="dxa"/>
+          </w:tcPr>
+          <w:p>
+            <w:pPr>
+              <w:jc w:val="center"/>
+              <w:rPr>
+                <w:rFonts w:eastAsiaTheme="minorEastAsia"/>
+              </w:rPr>
+            </w:pPr>
+            <w:r>
+              <w:rPr>
+                <w:rFonts w:eastAsiaTheme="minorEastAsia"/>
+              </w:rPr>
+              <w:t>Difficile</w:t>
+            </w:r>
+          </w:p>
+        </w:tc>
+        <w:tc>
+          <w:tcPr>
+            <w:tcW w:w="2055" w:type="dxa"/>
+          </w:tcPr>
+          <w:p>
+            <w:pPr>
+              <w:jc w:val="center"/>
+              <w:rPr>
+                <w:rFonts w:eastAsia="Calibri" w:cs="Calibri"/>
+                <w:b/>
+                <w:color w:val="00B050"/>
+              </w:rPr>
+            </w:pPr>
+            <w:r>
+              <w:rPr>
+                <w:b/>
+                <w:bCs/>
+                <w:color w:val="FF0000"/>
+              </w:rPr>
+              <w:t>Python</w:t>
+            </w:r>
+          </w:p>
+        </w:tc>
+      </w:tr>
+      <w:tr>
+        <w:trPr>
+          <w:trHeight w:val="452"/>
+          <w:jc w:val="center"/>
+        </w:trPr>
+        <w:tc>
+          <w:tcPr>
+            <w:tcW w:w="2689" w:type="dxa"/>
+          </w:tcPr>
+          <w:p>
+            <w:pPr>
+              <w:rPr>
+                <w:rFonts w:eastAsia="Calibri" w:cs="Calibri"/>
+                <w:b/>
+              </w:rPr>
+            </w:pPr>
+            <w:r>
+              <w:rPr>
+                <w:rFonts w:eastAsia="Calibri" w:cs="Calibri"/>
+                <w:b/>
+                <w:bCs/>
+              </w:rPr>
+              <w:t>Collection des déchets</w:t>
+            </w:r>
+          </w:p>
+        </w:tc>
+        <w:tc>
+          <w:tcPr>
+            <w:tcW w:w="2121" w:type="dxa"/>
+          </w:tcPr>
+          <w:p>
+            <w:pPr>
+              <w:jc w:val="center"/>
+              <w:rPr>
+                <w:rFonts w:eastAsiaTheme="minorEastAsia"/>
+              </w:rPr>
+            </w:pPr>
+            <w:r>
+              <w:rPr>
+                <w:rFonts w:eastAsiaTheme="minorEastAsia"/>
+              </w:rPr>
+              <w:t>Oui</w:t>
+            </w:r>
+          </w:p>
+        </w:tc>
+        <w:tc>
+          <w:tcPr>
+            <w:tcW w:w="2273" w:type="dxa"/>
+          </w:tcPr>
+          <w:p>
+            <w:pPr>
+              <w:jc w:val="center"/>
+              <w:rPr>
+                <w:rFonts w:eastAsiaTheme="minorEastAsia"/>
+              </w:rPr>
+            </w:pPr>
+            <w:r>
+              <w:rPr>
+                <w:rFonts w:eastAsiaTheme="minorEastAsia"/>
+              </w:rPr>
+              <w:t>Non</w:t>
+            </w:r>
+          </w:p>
+        </w:tc>
+        <w:tc>
+          <w:tcPr>
+            <w:tcW w:w="2055" w:type="dxa"/>
+          </w:tcPr>
+          <w:p>
+            <w:pPr>
+              <w:jc w:val="center"/>
+              <w:rPr>
+                <w:rFonts w:eastAsia="Calibri" w:cs="Calibri"/>
+                <w:b/>
+                <w:color w:val="00B050"/>
+              </w:rPr>
+            </w:pPr>
+            <w:r>
+              <w:rPr>
+                <w:b/>
+                <w:bCs/>
+                <w:color w:val="FF0000"/>
+              </w:rPr>
+              <w:t>Python</w:t>
+            </w:r>
+          </w:p>
+        </w:tc>
+      </w:tr>
+      <w:tr>
+        <w:trPr>
+          <w:jc w:val="center"/>
+        </w:trPr>
+        <w:tc>
+          <w:tcPr>
+            <w:tcW w:w="2689" w:type="dxa"/>
+          </w:tcPr>
+          <w:p>
+            <w:pPr>
+              <w:rPr>
+                <w:rFonts w:eastAsia="Calibri" w:cs="Calibri"/>
+                <w:b/>
+              </w:rPr>
+            </w:pPr>
+            <w:r>
+              <w:rPr>
+                <w:rFonts w:eastAsia="Calibri" w:cs="Calibri"/>
+                <w:b/>
+                <w:bCs/>
+              </w:rPr>
+              <w:t>Cross-platform</w:t>
+            </w:r>
+          </w:p>
+        </w:tc>
+        <w:tc>
+          <w:tcPr>
+            <w:tcW w:w="2121" w:type="dxa"/>
+          </w:tcPr>
+          <w:p>
+            <w:pPr>
+              <w:jc w:val="center"/>
+              <w:rPr>
+                <w:rFonts w:eastAsia="Calibri" w:cs="Calibri"/>
+                <w:color w:val="70AD47" w:themeColor="accent6"/>
+              </w:rPr>
+            </w:pPr>
+            <w:r>
+              <w:rPr>
+                <w:rFonts w:eastAsiaTheme="minorEastAsia"/>
+              </w:rPr>
+              <w:t>Oui</w:t>
+            </w:r>
+          </w:p>
+        </w:tc>
+        <w:tc>
+          <w:tcPr>
+            <w:tcW w:w="2273" w:type="dxa"/>
+          </w:tcPr>
+          <w:p>
+            <w:pPr>
+              <w:jc w:val="center"/>
+              <w:rPr>
+                <w:rFonts w:eastAsiaTheme="minorEastAsia"/>
+              </w:rPr>
+            </w:pPr>
+            <w:r>
+              <w:rPr>
+                <w:rFonts w:eastAsiaTheme="minorEastAsia"/>
+              </w:rPr>
+              <w:t>Non</w:t>
+            </w:r>
+          </w:p>
+        </w:tc>
+        <w:tc>
+          <w:tcPr>
+            <w:tcW w:w="2055" w:type="dxa"/>
+          </w:tcPr>
+          <w:p>
+            <w:pPr>
+              <w:jc w:val="center"/>
+              <w:rPr>
+                <w:rFonts w:eastAsia="Calibri" w:cs="Calibri"/>
+                <w:color w:val="FF0000"/>
+              </w:rPr>
+            </w:pPr>
+            <w:proofErr w:type="spellStart"/>
+            <w:r>
+              <w:rPr>
+                <w:b/>
+                <w:bCs/>
+                <w:color w:val="00B050"/>
+              </w:rPr>
+              <w:t>Raspad</w:t>
+            </w:r>
+            <w:proofErr w:type="spellEnd"/>
+          </w:p>
+        </w:tc>
+      </w:tr>
+      <w:tr>
+        <w:trPr>
+          <w:jc w:val="center"/>
+        </w:trPr>
+        <w:tc>
+          <w:tcPr>
+            <w:tcW w:w="2689" w:type="dxa"/>
+          </w:tcPr>
+          <w:p>
+            <w:pPr>
+              <w:rPr>
+                <w:rFonts w:eastAsia="Calibri" w:cs="Calibri"/>
+                <w:b/>
+              </w:rPr>
+            </w:pPr>
+            <w:proofErr w:type="spellStart"/>
+            <w:r>
+              <w:rPr>
+                <w:rFonts w:eastAsia="Calibri" w:cs="Calibri"/>
+                <w:b/>
+                <w:bCs/>
+              </w:rPr>
               <w:t>Language</w:t>
             </w:r>
             <w:proofErr w:type="spellEnd"/>
@@ -7853,9 +8616,16 @@
       </w:tr>
     </w:tbl>
     <w:p>
-      <w:r>
+      <w:pPr>
         <w:rPr>
           <w:rFonts w:eastAsia="Calibri" w:cs="Calibri"/>
+          <w:b/>
+          <w:bCs/>
+        </w:rPr>
+      </w:pPr>
+      <w:r>
+        <w:rPr>
+          <w:rFonts w:eastAsia="Calibri" w:cs="Calibri"/>
         </w:rPr>
         <w:t xml:space="preserve">On choisira par conséquent </w:t>
       </w:r>
@@ -7910,6 +8680,7 @@
         <w:t>.</w:t>
       </w:r>
     </w:p>
+    <w:p/>
     <w:p>
       <w:pPr>
         <w:pStyle w:val="Titre1"/>
@@ -7929,7 +8700,7 @@
       <w:pPr>
         <w:pStyle w:val="Titre2"/>
       </w:pPr>
-      <w:bookmarkStart w:id="6" w:name="_Toc30148979"/>
+      <w:bookmarkStart w:id="7" w:name="_Toc30148979"/>
       <w:r>
         <w:t>2</w:t>
       </w:r>
@@ -7942,7 +8713,7 @@
       <w:r>
         <w:t xml:space="preserve"> Le diagramme de cas d’utilisation</w:t>
       </w:r>
-      <w:bookmarkEnd w:id="6"/>
+      <w:bookmarkEnd w:id="7"/>
     </w:p>
     <w:p>
       <w:r>
@@ -8017,6 +8788,7 @@
         <w:rPr>
           <w:noProof/>
         </w:rPr>
+        <w:lastRenderedPageBreak/>
         <w:drawing>
           <wp:inline distT="0" distB="0" distL="0" distR="0" wp14:anchorId="761832CD" wp14:editId="3BE47E56">
             <wp:extent cx="5759450" cy="4082415"/>
@@ -8061,14 +8833,27 @@
       <w:r>
         <w:t xml:space="preserve">Figure </w:t>
       </w:r>
-      <w:fldSimple w:instr=" SEQ Figure \* ARABIC ">
-        <w:r>
-          <w:rPr>
-            <w:noProof/>
-          </w:rPr>
-          <w:t>1</w:t>
-        </w:r>
-      </w:fldSimple>
+      <w:r>
+        <w:fldChar w:fldCharType="begin"/>
+      </w:r>
+      <w:r>
+        <w:instrText xml:space="preserve"> SEQ Figure \* ARABIC </w:instrText>
+      </w:r>
+      <w:r>
+        <w:fldChar w:fldCharType="separate"/>
+      </w:r>
+      <w:r>
+        <w:rPr>
+          <w:noProof/>
+        </w:rPr>
+        <w:t>1</w:t>
+      </w:r>
+      <w:r>
+        <w:rPr>
+          <w:noProof/>
+        </w:rPr>
+        <w:fldChar w:fldCharType="end"/>
+      </w:r>
       <w:r>
         <w:t xml:space="preserve"> Diagramme de cas d'utilisation du projet</w:t>
       </w:r>
@@ -8077,11 +8862,11 @@
       <w:pPr>
         <w:pStyle w:val="Titre2"/>
       </w:pPr>
-      <w:bookmarkStart w:id="7" w:name="_Toc30148980"/>
+      <w:bookmarkStart w:id="8" w:name="_Toc30148980"/>
       <w:r>
         <w:t>2.2 Les diagrammes de séquences</w:t>
       </w:r>
-      <w:bookmarkEnd w:id="7"/>
+      <w:bookmarkEnd w:id="8"/>
     </w:p>
     <w:p>
       <w:r>
@@ -8147,14 +8932,27 @@
       <w:r>
         <w:t xml:space="preserve">Figure </w:t>
       </w:r>
-      <w:fldSimple w:instr=" SEQ Figure \* ARABIC ">
-        <w:r>
-          <w:rPr>
-            <w:noProof/>
-          </w:rPr>
-          <w:t>2</w:t>
-        </w:r>
-      </w:fldSimple>
+      <w:r>
+        <w:fldChar w:fldCharType="begin"/>
+      </w:r>
+      <w:r>
+        <w:instrText xml:space="preserve"> SEQ Figure \* ARABIC </w:instrText>
+      </w:r>
+      <w:r>
+        <w:fldChar w:fldCharType="separate"/>
+      </w:r>
+      <w:r>
+        <w:rPr>
+          <w:noProof/>
+        </w:rPr>
+        <w:t>2</w:t>
+      </w:r>
+      <w:r>
+        <w:rPr>
+          <w:noProof/>
+        </w:rPr>
+        <w:fldChar w:fldCharType="end"/>
+      </w:r>
       <w:r>
         <w:t xml:space="preserve"> Diagramme de séquence pour la consultation des données</w:t>
       </w:r>
@@ -8220,14 +9018,27 @@
       <w:r>
         <w:t xml:space="preserve">Figure </w:t>
       </w:r>
-      <w:fldSimple w:instr=" SEQ Figure \* ARABIC ">
-        <w:r>
-          <w:rPr>
-            <w:noProof/>
-          </w:rPr>
-          <w:t>3</w:t>
-        </w:r>
-      </w:fldSimple>
+      <w:r>
+        <w:fldChar w:fldCharType="begin"/>
+      </w:r>
+      <w:r>
+        <w:instrText xml:space="preserve"> SEQ Figure \* ARABIC </w:instrText>
+      </w:r>
+      <w:r>
+        <w:fldChar w:fldCharType="separate"/>
+      </w:r>
+      <w:r>
+        <w:rPr>
+          <w:noProof/>
+        </w:rPr>
+        <w:t>3</w:t>
+      </w:r>
+      <w:r>
+        <w:rPr>
+          <w:noProof/>
+        </w:rPr>
+        <w:fldChar w:fldCharType="end"/>
+      </w:r>
       <w:r>
         <w:rPr>
           <w:noProof/>
@@ -8302,14 +9113,27 @@
       <w:r>
         <w:t xml:space="preserve">Figure </w:t>
       </w:r>
-      <w:fldSimple w:instr=" SEQ Figure \* ARABIC ">
-        <w:r>
-          <w:rPr>
-            <w:noProof/>
-          </w:rPr>
-          <w:t>4</w:t>
-        </w:r>
-      </w:fldSimple>
+      <w:r>
+        <w:fldChar w:fldCharType="begin"/>
+      </w:r>
+      <w:r>
+        <w:instrText xml:space="preserve"> SEQ Figure \* ARABIC </w:instrText>
+      </w:r>
+      <w:r>
+        <w:fldChar w:fldCharType="separate"/>
+      </w:r>
+      <w:r>
+        <w:rPr>
+          <w:noProof/>
+        </w:rPr>
+        <w:t>4</w:t>
+      </w:r>
+      <w:r>
+        <w:rPr>
+          <w:noProof/>
+        </w:rPr>
+        <w:fldChar w:fldCharType="end"/>
+      </w:r>
       <w:r>
         <w:rPr>
           <w:noProof/>
@@ -8373,14 +9197,27 @@
       <w:r>
         <w:t xml:space="preserve">Figure </w:t>
       </w:r>
-      <w:fldSimple w:instr=" SEQ Figure \* ARABIC ">
-        <w:r>
-          <w:rPr>
-            <w:noProof/>
-          </w:rPr>
-          <w:t>5</w:t>
-        </w:r>
-      </w:fldSimple>
+      <w:r>
+        <w:fldChar w:fldCharType="begin"/>
+      </w:r>
+      <w:r>
+        <w:instrText xml:space="preserve"> SEQ Figure \* ARABIC </w:instrText>
+      </w:r>
+      <w:r>
+        <w:fldChar w:fldCharType="separate"/>
+      </w:r>
+      <w:r>
+        <w:rPr>
+          <w:noProof/>
+        </w:rPr>
+        <w:t>5</w:t>
+      </w:r>
+      <w:r>
+        <w:rPr>
+          <w:noProof/>
+        </w:rPr>
+        <w:fldChar w:fldCharType="end"/>
+      </w:r>
       <w:r>
         <w:t xml:space="preserve"> </w:t>
       </w:r>
@@ -8457,14 +9294,27 @@
       <w:r>
         <w:t xml:space="preserve">Figure </w:t>
       </w:r>
-      <w:fldSimple w:instr=" SEQ Figure \* ARABIC ">
-        <w:r>
-          <w:rPr>
-            <w:noProof/>
-          </w:rPr>
-          <w:t>6</w:t>
-        </w:r>
-      </w:fldSimple>
+      <w:r>
+        <w:fldChar w:fldCharType="begin"/>
+      </w:r>
+      <w:r>
+        <w:instrText xml:space="preserve"> SEQ Figure \* ARABIC </w:instrText>
+      </w:r>
+      <w:r>
+        <w:fldChar w:fldCharType="separate"/>
+      </w:r>
+      <w:r>
+        <w:rPr>
+          <w:noProof/>
+        </w:rPr>
+        <w:t>6</w:t>
+      </w:r>
+      <w:r>
+        <w:rPr>
+          <w:noProof/>
+        </w:rPr>
+        <w:fldChar w:fldCharType="end"/>
+      </w:r>
       <w:r>
         <w:rPr>
           <w:noProof/>
@@ -8525,22 +9375,33 @@
       <w:r>
         <w:t xml:space="preserve">Figure </w:t>
       </w:r>
-      <w:fldSimple w:instr=" SEQ Figure \* ARABIC ">
-        <w:r>
-          <w:rPr>
-            <w:noProof/>
-          </w:rPr>
-          <w:t>7</w:t>
-        </w:r>
-      </w:fldSimple>
+      <w:r>
+        <w:fldChar w:fldCharType="begin"/>
+      </w:r>
+      <w:r>
+        <w:instrText xml:space="preserve"> SEQ Figure \* ARABIC </w:instrText>
+      </w:r>
+      <w:r>
+        <w:fldChar w:fldCharType="separate"/>
+      </w:r>
       <w:r>
         <w:rPr>
           <w:noProof/>
         </w:rPr>
+        <w:t>7</w:t>
+      </w:r>
+      <w:r>
+        <w:rPr>
+          <w:noProof/>
+        </w:rPr>
+        <w:fldChar w:fldCharType="end"/>
+      </w:r>
+      <w:r>
+        <w:rPr>
+          <w:noProof/>
+        </w:rPr>
         <w:t xml:space="preserve"> Diagramme de séquence afin de faire une synchronisation des données</w:t>
       </w:r>
-      <w:bookmarkStart w:id="8" w:name="_GoBack"/>
-      <w:bookmarkEnd w:id="8"/>
     </w:p>
     <w:sectPr>
       <w:headerReference w:type="default" r:id="rId19"/>
@@ -8594,27 +9455,14 @@
     <w:pPr>
       <w:pStyle w:val="Pieddepage"/>
     </w:pPr>
-    <w:r>
-      <w:fldChar w:fldCharType="begin"/>
-    </w:r>
-    <w:r>
-      <w:instrText xml:space="preserve"> DATE   \* MERGEFORMAT </w:instrText>
-    </w:r>
-    <w:r>
-      <w:fldChar w:fldCharType="separate"/>
-    </w:r>
-    <w:r>
-      <w:rPr>
-        <w:noProof/>
-      </w:rPr>
-      <w:t>17/01/2020</w:t>
-    </w:r>
-    <w:r>
-      <w:rPr>
-        <w:noProof/>
-      </w:rPr>
-      <w:fldChar w:fldCharType="end"/>
-    </w:r>
+    <w:fldSimple w:instr=" DATE   \* MERGEFORMAT ">
+      <w:r>
+        <w:rPr>
+          <w:noProof/>
+        </w:rPr>
+        <w:t>17/01/2020</w:t>
+      </w:r>
+    </w:fldSimple>
     <w:r>
       <w:ptab w:relativeTo="margin" w:alignment="center" w:leader="none"/>
     </w:r>
@@ -8648,14 +9496,27 @@
     <w:r>
       <w:t>/</w:t>
     </w:r>
-    <w:fldSimple w:instr=" NUMPAGES  \* Arabic  \* MERGEFORMAT ">
-      <w:r>
-        <w:rPr>
-          <w:noProof/>
-        </w:rPr>
-        <w:t>1</w:t>
-      </w:r>
-    </w:fldSimple>
+    <w:r>
+      <w:fldChar w:fldCharType="begin"/>
+    </w:r>
+    <w:r>
+      <w:instrText xml:space="preserve"> NUMPAGES  \* Arabic  \* MERGEFORMAT </w:instrText>
+    </w:r>
+    <w:r>
+      <w:fldChar w:fldCharType="separate"/>
+    </w:r>
+    <w:r>
+      <w:rPr>
+        <w:noProof/>
+      </w:rPr>
+      <w:t>1</w:t>
+    </w:r>
+    <w:r>
+      <w:rPr>
+        <w:noProof/>
+      </w:rPr>
+      <w:fldChar w:fldCharType="end"/>
+    </w:r>
   </w:p>
 </w:ftr>
 </file>
@@ -11225,6 +12086,27 @@
       <w:szCs w:val="26"/>
     </w:rPr>
   </w:style>
+  <w:style w:type="paragraph" w:styleId="Titre3">
+    <w:name w:val="heading 3"/>
+    <w:basedOn w:val="Normal"/>
+    <w:next w:val="Normal"/>
+    <w:link w:val="Titre3Car"/>
+    <w:uiPriority w:val="9"/>
+    <w:unhideWhenUsed/>
+    <w:qFormat/>
+    <w:rsid w:val="00AE3CE9"/>
+    <w:pPr>
+      <w:keepNext/>
+      <w:keepLines/>
+      <w:spacing w:before="40" w:after="0"/>
+      <w:outlineLvl w:val="2"/>
+    </w:pPr>
+    <w:rPr>
+      <w:rFonts w:asciiTheme="majorHAnsi" w:eastAsiaTheme="majorEastAsia" w:hAnsiTheme="majorHAnsi" w:cstheme="majorBidi"/>
+      <w:color w:val="1F3763" w:themeColor="accent1" w:themeShade="7F"/>
+      <w:szCs w:val="24"/>
+    </w:rPr>
+  </w:style>
   <w:style w:type="character" w:default="1" w:styleId="Policepardfaut">
     <w:name w:val="Default Paragraph Font"/>
     <w:uiPriority w:val="1"/>
@@ -11453,6 +12335,20 @@
     <w:rPr>
       <w:rFonts w:eastAsiaTheme="minorEastAsia"/>
       <w:lang w:eastAsia="fr-FR"/>
+    </w:rPr>
+  </w:style>
+  <w:style w:type="character" w:customStyle="1" w:styleId="Titre3Car">
+    <w:name w:val="Titre 3 Car"/>
+    <w:basedOn w:val="Policepardfaut"/>
+    <w:link w:val="Titre3"/>
+    <w:uiPriority w:val="9"/>
+    <w:rsid w:val="00AE3CE9"/>
+    <w:rPr>
+      <w:rFonts w:asciiTheme="majorHAnsi" w:eastAsiaTheme="majorEastAsia" w:hAnsiTheme="majorHAnsi" w:cstheme="majorBidi"/>
+      <w:color w:val="1F3763" w:themeColor="accent1" w:themeShade="7F"/>
+      <w:spacing w:val="20"/>
+      <w:sz w:val="24"/>
+      <w:szCs w:val="24"/>
     </w:rPr>
   </w:style>
 </w:styles>
@@ -11765,6 +12661,21 @@
 </file>
 
 <file path=customXml/item2.xml><?xml version="1.0" encoding="utf-8"?>
+<?mso-contentType ?>
+<FormTemplates xmlns="http://schemas.microsoft.com/sharepoint/v3/contenttype/forms">
+  <Display>DocumentLibraryForm</Display>
+  <Edit>DocumentLibraryForm</Edit>
+  <New>DocumentLibraryForm</New>
+</FormTemplates>
+</file>
+
+<file path=customXml/item3.xml><?xml version="1.0" encoding="utf-8"?>
+<p:properties xmlns:p="http://schemas.microsoft.com/office/2006/metadata/properties" xmlns:xsi="http://www.w3.org/2001/XMLSchema-instance" xmlns:pc="http://schemas.microsoft.com/office/infopath/2007/PartnerControls">
+  <documentManagement/>
+</p:properties>
+</file>
+
+<file path=customXml/item4.xml><?xml version="1.0" encoding="utf-8"?>
 <ct:contentTypeSchema xmlns:ct="http://schemas.microsoft.com/office/2006/metadata/contentType" xmlns:ma="http://schemas.microsoft.com/office/2006/metadata/properties/metaAttributes" ct:_="" ma:_="" ma:contentTypeName="Document" ma:contentTypeID="0x01010049B64C029DFC7146B92EC8B13441A387" ma:contentTypeVersion="5" ma:contentTypeDescription="Crée un document." ma:contentTypeScope="" ma:versionID="b67437bec75b7a5539e1be515d80bf83">
   <xsd:schema xmlns:xsd="http://www.w3.org/2001/XMLSchema" xmlns:xs="http://www.w3.org/2001/XMLSchema" xmlns:p="http://schemas.microsoft.com/office/2006/metadata/properties" xmlns:ns3="bb49ec10-4b83-46f3-966c-a960cdd8b7eb" xmlns:ns4="d8cf3dac-1a13-45cb-8a21-e6db2b4bdd1c" targetNamespace="http://schemas.microsoft.com/office/2006/metadata/properties" ma:root="true" ma:fieldsID="f24b8158d973d68ee6a57e50fb7345fd" ns3:_="" ns4:_="">
     <xsd:import namespace="bb49ec10-4b83-46f3-966c-a960cdd8b7eb"/>
@@ -11935,21 +12846,6 @@
 </ct:contentTypeSchema>
 </file>
 
-<file path=customXml/item3.xml><?xml version="1.0" encoding="utf-8"?>
-<p:properties xmlns:p="http://schemas.microsoft.com/office/2006/metadata/properties" xmlns:xsi="http://www.w3.org/2001/XMLSchema-instance" xmlns:pc="http://schemas.microsoft.com/office/infopath/2007/PartnerControls">
-  <documentManagement/>
-</p:properties>
-</file>
-
-<file path=customXml/item4.xml><?xml version="1.0" encoding="utf-8"?>
-<?mso-contentType ?>
-<FormTemplates xmlns="http://schemas.microsoft.com/sharepoint/v3/contenttype/forms">
-  <Display>DocumentLibraryForm</Display>
-  <Edit>DocumentLibraryForm</Edit>
-  <New>DocumentLibraryForm</New>
-</FormTemplates>
-</file>
-
 <file path=customXml/item5.xml><?xml version="1.0" encoding="utf-8"?>
 <b:Sources xmlns:b="http://schemas.openxmlformats.org/officeDocument/2006/bibliography" xmlns="http://schemas.openxmlformats.org/officeDocument/2006/bibliography" SelectedStyle="\APASixthEditionOfficeOnline.xsl" StyleName="APA" Version="6"/>
 </file>
@@ -11963,6 +12859,23 @@
 </file>
 
 <file path=customXml/itemProps2.xml><?xml version="1.0" encoding="utf-8"?>
+<ds:datastoreItem xmlns:ds="http://schemas.openxmlformats.org/officeDocument/2006/customXml" ds:itemID="{D2E39440-A5CF-401A-B280-A932E0B682AF}">
+  <ds:schemaRefs>
+    <ds:schemaRef ds:uri="http://schemas.microsoft.com/sharepoint/v3/contenttype/forms"/>
+  </ds:schemaRefs>
+</ds:datastoreItem>
+</file>
+
+<file path=customXml/itemProps3.xml><?xml version="1.0" encoding="utf-8"?>
+<ds:datastoreItem xmlns:ds="http://schemas.openxmlformats.org/officeDocument/2006/customXml" ds:itemID="{00F5D373-BCAE-4EE5-8E93-308A6F9F3C7B}">
+  <ds:schemaRefs>
+    <ds:schemaRef ds:uri="http://schemas.microsoft.com/office/2006/metadata/properties"/>
+    <ds:schemaRef ds:uri="http://schemas.microsoft.com/office/infopath/2007/PartnerControls"/>
+  </ds:schemaRefs>
+</ds:datastoreItem>
+</file>
+
+<file path=customXml/itemProps4.xml><?xml version="1.0" encoding="utf-8"?>
 <ds:datastoreItem xmlns:ds="http://schemas.openxmlformats.org/officeDocument/2006/customXml" ds:itemID="{FB96B99A-CE45-4F48-BEEC-341543621315}">
   <ds:schemaRefs>
     <ds:schemaRef ds:uri="http://schemas.microsoft.com/office/2006/metadata/contentType"/>
@@ -11981,25 +12894,8 @@
 </ds:datastoreItem>
 </file>
 
-<file path=customXml/itemProps3.xml><?xml version="1.0" encoding="utf-8"?>
-<ds:datastoreItem xmlns:ds="http://schemas.openxmlformats.org/officeDocument/2006/customXml" ds:itemID="{00F5D373-BCAE-4EE5-8E93-308A6F9F3C7B}">
-  <ds:schemaRefs>
-    <ds:schemaRef ds:uri="http://schemas.microsoft.com/office/2006/metadata/properties"/>
-    <ds:schemaRef ds:uri="http://schemas.microsoft.com/office/infopath/2007/PartnerControls"/>
-  </ds:schemaRefs>
-</ds:datastoreItem>
-</file>
-
-<file path=customXml/itemProps4.xml><?xml version="1.0" encoding="utf-8"?>
-<ds:datastoreItem xmlns:ds="http://schemas.openxmlformats.org/officeDocument/2006/customXml" ds:itemID="{D2E39440-A5CF-401A-B280-A932E0B682AF}">
-  <ds:schemaRefs>
-    <ds:schemaRef ds:uri="http://schemas.microsoft.com/sharepoint/v3/contenttype/forms"/>
-  </ds:schemaRefs>
-</ds:datastoreItem>
-</file>
-
 <file path=customXml/itemProps5.xml><?xml version="1.0" encoding="utf-8"?>
-<ds:datastoreItem xmlns:ds="http://schemas.openxmlformats.org/officeDocument/2006/customXml" ds:itemID="{FA52399B-99B4-4C2F-9F5E-16518C93FA15}">
+<ds:datastoreItem xmlns:ds="http://schemas.openxmlformats.org/officeDocument/2006/customXml" ds:itemID="{3A625BB0-CFC2-43C9-99F4-374771C6E6F1}">
   <ds:schemaRefs>
     <ds:schemaRef ds:uri="http://schemas.openxmlformats.org/officeDocument/2006/bibliography"/>
   </ds:schemaRefs>

</xml_diff>

<commit_message>
Tableau comparatif API fini
</commit_message>
<xml_diff>
--- a/Documents Word/Spécifications Techniques.docx
+++ b/Documents Word/Spécifications Techniques.docx
@@ -2769,13 +2769,8 @@
               <w:jc w:val="center"/>
             </w:pPr>
             <w:r>
-              <w:t xml:space="preserve">2 </w:t>
-            </w:r>
-            <w:proofErr w:type="spellStart"/>
-            <w:r>
-              <w:t>kB</w:t>
-            </w:r>
-            <w:proofErr w:type="spellEnd"/>
+              <w:t>2 kB</w:t>
+            </w:r>
           </w:p>
         </w:tc>
         <w:tc>
@@ -3511,16 +3506,8 @@
         <w:rPr>
           <w:b/>
         </w:rPr>
-        <w:t xml:space="preserve"> </w:t>
-      </w:r>
-      <w:proofErr w:type="spellStart"/>
-      <w:r>
-        <w:rPr>
-          <w:b/>
-        </w:rPr>
-        <w:t>integrated</w:t>
-      </w:r>
-      <w:proofErr w:type="spellEnd"/>
+        <w:t xml:space="preserve"> integrated</w:t>
+      </w:r>
       <w:r>
         <w:t xml:space="preserve">. </w:t>
       </w:r>
@@ -4565,23 +4552,13 @@
           <w:numId w:val="5"/>
         </w:numPr>
       </w:pPr>
-      <w:proofErr w:type="spellStart"/>
       <w:r>
         <w:rPr>
           <w:rFonts w:eastAsia="Calibri" w:cs="Calibri"/>
           <w:b/>
           <w:bCs/>
         </w:rPr>
-        <w:t>Here</w:t>
-      </w:r>
-      <w:proofErr w:type="spellEnd"/>
-      <w:r>
-        <w:rPr>
-          <w:rFonts w:eastAsia="Calibri" w:cs="Calibri"/>
-          <w:b/>
-          <w:bCs/>
-        </w:rPr>
-        <w:t xml:space="preserve"> 2 </w:t>
+        <w:t xml:space="preserve">Here 2 </w:t>
       </w:r>
     </w:p>
     <w:p>
@@ -4610,7 +4587,6 @@
         </w:rPr>
         <w:t xml:space="preserve"> GPS BU-353 est produit par </w:t>
       </w:r>
-      <w:proofErr w:type="spellStart"/>
       <w:r>
         <w:rPr>
           <w:rFonts w:eastAsia="Calibri" w:cs="Calibri"/>
@@ -4619,7 +4595,6 @@
         </w:rPr>
         <w:t>Globalsat</w:t>
       </w:r>
-      <w:proofErr w:type="spellEnd"/>
       <w:r>
         <w:rPr>
           <w:rFonts w:eastAsia="Calibri" w:cs="Calibri"/>
@@ -4681,23 +4656,13 @@
           <w:rFonts w:eastAsia="Calibri" w:cs="Calibri"/>
         </w:rPr>
       </w:pPr>
-      <w:proofErr w:type="spellStart"/>
       <w:r>
         <w:rPr>
           <w:rFonts w:eastAsia="Calibri" w:cs="Calibri"/>
           <w:b/>
           <w:bCs/>
         </w:rPr>
-        <w:t>Pixhawk</w:t>
-      </w:r>
-      <w:proofErr w:type="spellEnd"/>
-      <w:r>
-        <w:rPr>
-          <w:rFonts w:eastAsia="Calibri" w:cs="Calibri"/>
-          <w:b/>
-          <w:bCs/>
-        </w:rPr>
-        <w:t xml:space="preserve"> 2</w:t>
+        <w:t>Pixhawk 2</w:t>
       </w:r>
       <w:r>
         <w:rPr>
@@ -4850,23 +4815,13 @@
                 <w:color w:val="00B050"/>
               </w:rPr>
             </w:pPr>
-            <w:proofErr w:type="spellStart"/>
             <w:r>
               <w:rPr>
                 <w:rFonts w:eastAsia="Calibri" w:cs="Calibri"/>
                 <w:b/>
                 <w:color w:val="00B050"/>
               </w:rPr>
-              <w:t>Here</w:t>
-            </w:r>
-            <w:proofErr w:type="spellEnd"/>
-            <w:r>
-              <w:rPr>
-                <w:rFonts w:eastAsia="Calibri" w:cs="Calibri"/>
-                <w:b/>
-                <w:color w:val="00B050"/>
-              </w:rPr>
-              <w:t xml:space="preserve"> 2 </w:t>
+              <w:t xml:space="preserve">Here 2 </w:t>
             </w:r>
           </w:p>
         </w:tc>
@@ -4925,21 +4880,7 @@
               <w:rPr>
                 <w:rFonts w:eastAsiaTheme="minorEastAsia"/>
               </w:rPr>
-              <w:t xml:space="preserve">L1 </w:t>
-            </w:r>
-            <w:proofErr w:type="spellStart"/>
-            <w:r>
-              <w:rPr>
-                <w:rFonts w:eastAsiaTheme="minorEastAsia"/>
-              </w:rPr>
-              <w:t>SiRF</w:t>
-            </w:r>
-            <w:proofErr w:type="spellEnd"/>
-            <w:r>
-              <w:rPr>
-                <w:rFonts w:eastAsiaTheme="minorEastAsia"/>
-              </w:rPr>
-              <w:t xml:space="preserve"> Star III</w:t>
+              <w:t>L1 SiRF Star III</w:t>
             </w:r>
           </w:p>
         </w:tc>
@@ -5144,7 +5085,6 @@
                 <w:color w:val="00B050"/>
               </w:rPr>
             </w:pPr>
-            <w:proofErr w:type="spellStart"/>
             <w:r>
               <w:rPr>
                 <w:rFonts w:eastAsia="Calibri" w:cs="Calibri"/>
@@ -5152,17 +5092,7 @@
                 <w:bCs/>
                 <w:color w:val="00B050"/>
               </w:rPr>
-              <w:t>Here</w:t>
-            </w:r>
-            <w:proofErr w:type="spellEnd"/>
-            <w:r>
-              <w:rPr>
-                <w:rFonts w:eastAsia="Calibri" w:cs="Calibri"/>
-                <w:b/>
-                <w:bCs/>
-                <w:color w:val="00B050"/>
-              </w:rPr>
-              <w:t xml:space="preserve"> 2</w:t>
+              <w:t>Here 2</w:t>
             </w:r>
           </w:p>
         </w:tc>
@@ -5244,7 +5174,6 @@
                 <w:color w:val="00B050"/>
               </w:rPr>
             </w:pPr>
-            <w:proofErr w:type="spellStart"/>
             <w:r>
               <w:rPr>
                 <w:rFonts w:eastAsia="Calibri" w:cs="Calibri"/>
@@ -5252,17 +5181,7 @@
                 <w:bCs/>
                 <w:color w:val="00B050"/>
               </w:rPr>
-              <w:t>Here</w:t>
-            </w:r>
-            <w:proofErr w:type="spellEnd"/>
-            <w:r>
-              <w:rPr>
-                <w:rFonts w:eastAsia="Calibri" w:cs="Calibri"/>
-                <w:b/>
-                <w:bCs/>
-                <w:color w:val="00B050"/>
-              </w:rPr>
-              <w:t xml:space="preserve"> 2</w:t>
+              <w:t>Here 2</w:t>
             </w:r>
           </w:p>
         </w:tc>
@@ -5536,7 +5455,6 @@
                 <w:color w:val="00B050"/>
               </w:rPr>
             </w:pPr>
-            <w:proofErr w:type="spellStart"/>
             <w:r>
               <w:rPr>
                 <w:rFonts w:eastAsia="Calibri" w:cs="Calibri"/>
@@ -5544,17 +5462,7 @@
                 <w:bCs/>
                 <w:color w:val="00B050"/>
               </w:rPr>
-              <w:t>Here</w:t>
-            </w:r>
-            <w:proofErr w:type="spellEnd"/>
-            <w:r>
-              <w:rPr>
-                <w:rFonts w:eastAsia="Calibri" w:cs="Calibri"/>
-                <w:b/>
-                <w:bCs/>
-                <w:color w:val="00B050"/>
-              </w:rPr>
-              <w:t xml:space="preserve"> 2</w:t>
+              <w:t>Here 2</w:t>
             </w:r>
           </w:p>
         </w:tc>
@@ -5670,23 +5578,13 @@
         </w:rPr>
         <w:t xml:space="preserve">Le </w:t>
       </w:r>
-      <w:proofErr w:type="spellStart"/>
       <w:r>
         <w:rPr>
           <w:rFonts w:eastAsia="Calibri" w:cs="Calibri"/>
           <w:b/>
           <w:bCs/>
         </w:rPr>
-        <w:t>Globalsat</w:t>
-      </w:r>
-      <w:proofErr w:type="spellEnd"/>
-      <w:r>
-        <w:rPr>
-          <w:rFonts w:eastAsia="Calibri" w:cs="Calibri"/>
-          <w:b/>
-          <w:bCs/>
-        </w:rPr>
-        <w:t xml:space="preserve"> BU-353</w:t>
+        <w:t>Globalsat BU-353</w:t>
       </w:r>
       <w:r>
         <w:rPr>
@@ -5948,25 +5846,7 @@
           <w:b/>
           <w:bCs/>
         </w:rPr>
-        <w:t xml:space="preserve">Raspberry Pi 7’’ </w:t>
-      </w:r>
-      <w:proofErr w:type="spellStart"/>
-      <w:r>
-        <w:rPr>
-          <w:rFonts w:eastAsia="Calibri" w:cs="Calibri"/>
-          <w:b/>
-          <w:bCs/>
-        </w:rPr>
-        <w:t>Touchscreen</w:t>
-      </w:r>
-      <w:proofErr w:type="spellEnd"/>
-      <w:r>
-        <w:rPr>
-          <w:rFonts w:eastAsia="Calibri" w:cs="Calibri"/>
-          <w:b/>
-          <w:bCs/>
-        </w:rPr>
-        <w:t xml:space="preserve"> Display</w:t>
+        <w:t>Raspberry Pi 7’’ Touchscreen Display</w:t>
       </w:r>
     </w:p>
     <w:p>
@@ -5977,7 +5857,6 @@
           <w:numId w:val="5"/>
         </w:numPr>
       </w:pPr>
-      <w:proofErr w:type="spellStart"/>
       <w:r>
         <w:rPr>
           <w:rFonts w:eastAsia="Calibri" w:cs="Calibri"/>
@@ -5986,7 +5865,6 @@
         </w:rPr>
         <w:t>Raspad</w:t>
       </w:r>
-      <w:proofErr w:type="spellEnd"/>
     </w:p>
     <w:p>
       <w:pPr>
@@ -6002,7 +5880,6 @@
         </w:rPr>
         <w:t xml:space="preserve">Le récepteur GPS BU-353 est produit par </w:t>
       </w:r>
-      <w:proofErr w:type="spellStart"/>
       <w:r>
         <w:rPr>
           <w:rFonts w:eastAsia="Calibri" w:cs="Calibri"/>
@@ -6011,7 +5888,6 @@
         </w:rPr>
         <w:t>Globalsat</w:t>
       </w:r>
-      <w:proofErr w:type="spellEnd"/>
       <w:r>
         <w:rPr>
           <w:rFonts w:eastAsia="Calibri" w:cs="Calibri"/>
@@ -6024,25 +5900,7 @@
           <w:b/>
           <w:bCs/>
         </w:rPr>
-        <w:t xml:space="preserve">GPS Tracker, récepteurs </w:t>
-      </w:r>
-      <w:proofErr w:type="spellStart"/>
-      <w:r>
-        <w:rPr>
-          <w:rFonts w:eastAsia="Calibri" w:cs="Calibri"/>
-          <w:b/>
-          <w:bCs/>
-        </w:rPr>
-        <w:t>Gps</w:t>
-      </w:r>
-      <w:proofErr w:type="spellEnd"/>
-      <w:r>
-        <w:rPr>
-          <w:rFonts w:eastAsia="Calibri" w:cs="Calibri"/>
-          <w:b/>
-          <w:bCs/>
-        </w:rPr>
-        <w:t>...</w:t>
+        <w:t>GPS Tracker, récepteurs Gps...</w:t>
       </w:r>
     </w:p>
     <w:p>
@@ -6051,23 +5909,13 @@
           <w:rFonts w:eastAsia="Calibri" w:cs="Calibri"/>
         </w:rPr>
       </w:pPr>
-      <w:proofErr w:type="spellStart"/>
       <w:r>
         <w:rPr>
           <w:rFonts w:eastAsia="Calibri" w:cs="Calibri"/>
           <w:b/>
           <w:bCs/>
         </w:rPr>
-        <w:t>Pixhawk</w:t>
-      </w:r>
-      <w:proofErr w:type="spellEnd"/>
-      <w:r>
-        <w:rPr>
-          <w:rFonts w:eastAsia="Calibri" w:cs="Calibri"/>
-          <w:b/>
-          <w:bCs/>
-        </w:rPr>
-        <w:t xml:space="preserve"> 2</w:t>
+        <w:t>Pixhawk 2</w:t>
       </w:r>
       <w:r>
         <w:rPr>
@@ -6199,23 +6047,13 @@
                 <w:color w:val="FF0000"/>
               </w:rPr>
             </w:pPr>
-            <w:proofErr w:type="spellStart"/>
             <w:r>
               <w:rPr>
                 <w:b/>
                 <w:bCs/>
                 <w:color w:val="FF0000"/>
               </w:rPr>
-              <w:t>Touchscreen</w:t>
-            </w:r>
-            <w:proofErr w:type="spellEnd"/>
-            <w:r>
-              <w:rPr>
-                <w:b/>
-                <w:bCs/>
-                <w:color w:val="FF0000"/>
-              </w:rPr>
-              <w:t xml:space="preserve"> Display</w:t>
+              <w:t>Touchscreen Display</w:t>
             </w:r>
           </w:p>
         </w:tc>
@@ -6233,7 +6071,6 @@
                 <w:color w:val="00B050"/>
               </w:rPr>
             </w:pPr>
-            <w:proofErr w:type="spellStart"/>
             <w:r>
               <w:rPr>
                 <w:b/>
@@ -6242,7 +6079,6 @@
               </w:rPr>
               <w:t>Raspad</w:t>
             </w:r>
-            <w:proofErr w:type="spellEnd"/>
           </w:p>
         </w:tc>
         <w:tc>
@@ -6333,23 +6169,13 @@
                 <w:color w:val="FF0000"/>
               </w:rPr>
             </w:pPr>
-            <w:proofErr w:type="spellStart"/>
             <w:r>
               <w:rPr>
                 <w:b/>
                 <w:bCs/>
                 <w:color w:val="FF0000"/>
               </w:rPr>
-              <w:t>Touchscreen</w:t>
-            </w:r>
-            <w:proofErr w:type="spellEnd"/>
-            <w:r>
-              <w:rPr>
-                <w:b/>
-                <w:bCs/>
-                <w:color w:val="FF0000"/>
-              </w:rPr>
-              <w:t xml:space="preserve"> Display</w:t>
+              <w:t>Touchscreen Display</w:t>
             </w:r>
           </w:p>
         </w:tc>
@@ -6420,23 +6246,13 @@
                 <w:color w:val="FF0000"/>
               </w:rPr>
             </w:pPr>
-            <w:proofErr w:type="spellStart"/>
             <w:r>
               <w:rPr>
                 <w:b/>
                 <w:bCs/>
                 <w:color w:val="FF0000"/>
               </w:rPr>
-              <w:t>Touchscreen</w:t>
-            </w:r>
-            <w:proofErr w:type="spellEnd"/>
-            <w:r>
-              <w:rPr>
-                <w:b/>
-                <w:bCs/>
-                <w:color w:val="FF0000"/>
-              </w:rPr>
-              <w:t xml:space="preserve"> Display</w:t>
+              <w:t>Touchscreen Display</w:t>
             </w:r>
           </w:p>
         </w:tc>
@@ -6606,23 +6422,13 @@
                 <w:color w:val="00B050"/>
               </w:rPr>
             </w:pPr>
-            <w:proofErr w:type="spellStart"/>
             <w:r>
               <w:rPr>
                 <w:b/>
                 <w:bCs/>
                 <w:color w:val="FF0000"/>
               </w:rPr>
-              <w:t>Touchscreen</w:t>
-            </w:r>
-            <w:proofErr w:type="spellEnd"/>
-            <w:r>
-              <w:rPr>
-                <w:b/>
-                <w:bCs/>
-                <w:color w:val="FF0000"/>
-              </w:rPr>
-              <w:t xml:space="preserve"> Display</w:t>
+              <w:t>Touchscreen Display</w:t>
             </w:r>
           </w:p>
         </w:tc>
@@ -6703,7 +6509,6 @@
                 <w:color w:val="FF0000"/>
               </w:rPr>
             </w:pPr>
-            <w:proofErr w:type="spellStart"/>
             <w:r>
               <w:rPr>
                 <w:b/>
@@ -6712,7 +6517,6 @@
               </w:rPr>
               <w:t>Raspad</w:t>
             </w:r>
-            <w:proofErr w:type="spellEnd"/>
           </w:p>
         </w:tc>
       </w:tr>
@@ -6877,23 +6681,13 @@
                 <w:color w:val="538135" w:themeColor="accent6" w:themeShade="BF"/>
               </w:rPr>
             </w:pPr>
-            <w:proofErr w:type="spellStart"/>
             <w:r>
               <w:rPr>
                 <w:b/>
                 <w:bCs/>
                 <w:color w:val="FF0000"/>
               </w:rPr>
-              <w:t>Touchscreen</w:t>
-            </w:r>
-            <w:proofErr w:type="spellEnd"/>
-            <w:r>
-              <w:rPr>
-                <w:b/>
-                <w:bCs/>
-                <w:color w:val="FF0000"/>
-              </w:rPr>
-              <w:t xml:space="preserve"> Display</w:t>
+              <w:t>Touchscreen Display</w:t>
             </w:r>
           </w:p>
         </w:tc>
@@ -6912,25 +6706,7 @@
           <w:b/>
           <w:bCs/>
         </w:rPr>
-        <w:t xml:space="preserve">Raspberry Pi 7’’ </w:t>
-      </w:r>
-      <w:proofErr w:type="spellStart"/>
-      <w:r>
-        <w:rPr>
-          <w:rFonts w:eastAsia="Calibri" w:cs="Calibri"/>
-          <w:b/>
-          <w:bCs/>
-        </w:rPr>
-        <w:t>Touchscreen</w:t>
-      </w:r>
-      <w:proofErr w:type="spellEnd"/>
-      <w:r>
-        <w:rPr>
-          <w:rFonts w:eastAsia="Calibri" w:cs="Calibri"/>
-          <w:b/>
-          <w:bCs/>
-        </w:rPr>
-        <w:t xml:space="preserve"> Display</w:t>
+        <w:t>Raspberry Pi 7’’ Touchscreen Display</w:t>
       </w:r>
       <w:r>
         <w:rPr>
@@ -7005,15 +6781,7 @@
     </w:p>
     <w:p>
       <w:r>
-        <w:t xml:space="preserve">Afin de permettre la géolocalisation de nos livreurs, il va nous falloir un Application </w:t>
-      </w:r>
-      <w:proofErr w:type="spellStart"/>
-      <w:r>
-        <w:t>Programming</w:t>
-      </w:r>
-      <w:proofErr w:type="spellEnd"/>
-      <w:r>
-        <w:t xml:space="preserve"> Interface ou une interface de programmation et d’application. Cette API permettra d’afficher les différents livreurs lors de leurs tournées</w:t>
+        <w:t>Afin de permettre la géolocalisation de nos livreurs, il va nous falloir un Application Programming Interface ou une interface de programmation et d’application. Cette API permettra d’afficher les différents livreurs lors de leurs tournées</w:t>
       </w:r>
       <w:r>
         <w:t xml:space="preserve"> sur une carte en temps réel</w:t>
@@ -7022,12 +6790,41 @@
         <w:t>.</w:t>
       </w:r>
       <w:r>
-        <w:t xml:space="preserve"> Il y a plusieurs possibilités d’API pour la géolocalisation. Vous trouverez ci-dessous un tableau comparatif de deux API utilisable pour ce projet : </w:t>
+        <w:t xml:space="preserve"> Il y a plusieurs possibilités d’API pour la géolocalisation. </w:t>
       </w:r>
     </w:p>
     <w:p>
       <w:r>
-        <w:t xml:space="preserve"> </w:t>
+        <w:t>Ces API devront avoir ces restrictions :</w:t>
+      </w:r>
+    </w:p>
+    <w:p>
+      <w:pPr>
+        <w:pStyle w:val="Paragraphedeliste"/>
+        <w:numPr>
+          <w:ilvl w:val="0"/>
+          <w:numId w:val="18"/>
+        </w:numPr>
+      </w:pPr>
+      <w:r>
+        <w:t>Affichage WEB</w:t>
+      </w:r>
+    </w:p>
+    <w:p>
+      <w:pPr>
+        <w:pStyle w:val="Paragraphedeliste"/>
+        <w:numPr>
+          <w:ilvl w:val="0"/>
+          <w:numId w:val="18"/>
+        </w:numPr>
+      </w:pPr>
+      <w:r>
+        <w:t>Puisse faire de la géolocalisation</w:t>
+      </w:r>
+    </w:p>
+    <w:p>
+      <w:r>
+        <w:t xml:space="preserve">Vous trouverez ci-dessous un tableau comparatif de deux API utilisable pour ce projet : </w:t>
       </w:r>
     </w:p>
     <w:tbl>
@@ -7051,7 +6848,11 @@
           <w:tcPr>
             <w:tcW w:w="2689" w:type="dxa"/>
           </w:tcPr>
-          <w:p/>
+          <w:p>
+            <w:r>
+              <w:t xml:space="preserve"> </w:t>
+            </w:r>
+          </w:p>
         </w:tc>
         <w:tc>
           <w:tcPr>
@@ -7091,7 +6892,6 @@
                 <w:color w:val="00B050"/>
               </w:rPr>
             </w:pPr>
-            <w:proofErr w:type="spellStart"/>
             <w:r>
               <w:rPr>
                 <w:b/>
@@ -7100,7 +6900,6 @@
               </w:rPr>
               <w:t>OpenLayers</w:t>
             </w:r>
-            <w:proofErr w:type="spellEnd"/>
           </w:p>
         </w:tc>
         <w:tc>
@@ -7199,9 +6998,6 @@
                 <w:color w:val="FF0000"/>
               </w:rPr>
             </w:pPr>
-            <w:bookmarkStart w:id="6" w:name="_GoBack"/>
-            <w:bookmarkEnd w:id="6"/>
-            <w:proofErr w:type="spellStart"/>
             <w:r>
               <w:rPr>
                 <w:b/>
@@ -7210,7 +7006,6 @@
               </w:rPr>
               <w:t>OpenLayers</w:t>
             </w:r>
-            <w:proofErr w:type="spellEnd"/>
           </w:p>
         </w:tc>
       </w:tr>
@@ -7228,7 +7023,7 @@
                 <w:b/>
                 <w:bCs/>
               </w:rPr>
-              <w:t>Dimension</w:t>
+              <w:t>Plateforme</w:t>
             </w:r>
           </w:p>
         </w:tc>
@@ -7247,7 +7042,7 @@
               <w:rPr>
                 <w:rFonts w:eastAsia="Calibri" w:cs="Calibri"/>
               </w:rPr>
-              <w:t>194mm x 110mm x 20mm</w:t>
+              <w:t>Web, iOS &amp; Android</w:t>
             </w:r>
           </w:p>
         </w:tc>
@@ -7263,7 +7058,7 @@
               </w:rPr>
             </w:pPr>
             <w:r>
-              <w:t>25,4 cm de diagonale</w:t>
+              <w:t>Web</w:t>
             </w:r>
           </w:p>
         </w:tc>
@@ -7279,23 +7074,13 @@
                 <w:color w:val="FF0000"/>
               </w:rPr>
             </w:pPr>
-            <w:proofErr w:type="spellStart"/>
             <w:r>
               <w:rPr>
                 <w:b/>
                 <w:bCs/>
                 <w:color w:val="FF0000"/>
               </w:rPr>
-              <w:t>Touchscreen</w:t>
-            </w:r>
-            <w:proofErr w:type="spellEnd"/>
-            <w:r>
-              <w:rPr>
-                <w:b/>
-                <w:bCs/>
-                <w:color w:val="FF0000"/>
-              </w:rPr>
-              <w:t xml:space="preserve"> Display</w:t>
+              <w:t>TomTom</w:t>
             </w:r>
           </w:p>
         </w:tc>
@@ -7322,7 +7107,7 @@
                 <w:b/>
                 <w:szCs w:val="24"/>
               </w:rPr>
-              <w:t>Tactile</w:t>
+              <w:t>Géolocalisation</w:t>
             </w:r>
           </w:p>
         </w:tc>
@@ -7384,421 +7169,58 @@
                 <w:szCs w:val="24"/>
               </w:rPr>
               <w:t>Equivalent</w:t>
-            </w:r>
-          </w:p>
-        </w:tc>
-      </w:tr>
-      <w:tr>
-        <w:trPr>
-          <w:trHeight w:val="452"/>
-          <w:jc w:val="center"/>
-        </w:trPr>
-        <w:tc>
-          <w:tcPr>
-            <w:tcW w:w="2689" w:type="dxa"/>
-          </w:tcPr>
-          <w:p>
-            <w:pPr>
-              <w:rPr>
-                <w:rFonts w:eastAsia="Calibri" w:cs="Calibri"/>
-                <w:b/>
-              </w:rPr>
-            </w:pPr>
-            <w:r>
-              <w:rPr>
-                <w:rFonts w:eastAsia="Calibri" w:cs="Calibri"/>
-                <w:b/>
-                <w:bCs/>
-              </w:rPr>
-              <w:t>Connectique</w:t>
-            </w:r>
-          </w:p>
-        </w:tc>
-        <w:tc>
-          <w:tcPr>
-            <w:tcW w:w="2121" w:type="dxa"/>
-          </w:tcPr>
-          <w:p>
-            <w:pPr>
-              <w:jc w:val="center"/>
-              <w:rPr>
-                <w:rFonts w:eastAsiaTheme="minorEastAsia"/>
-              </w:rPr>
-            </w:pPr>
-            <w:r>
-              <w:rPr>
-                <w:rFonts w:eastAsiaTheme="minorEastAsia"/>
-              </w:rPr>
-              <w:t>DSI port</w:t>
-            </w:r>
-          </w:p>
-        </w:tc>
-        <w:tc>
-          <w:tcPr>
-            <w:tcW w:w="2273" w:type="dxa"/>
-          </w:tcPr>
-          <w:p>
-            <w:pPr>
-              <w:jc w:val="center"/>
-              <w:rPr>
-                <w:rFonts w:eastAsiaTheme="minorEastAsia"/>
-              </w:rPr>
-            </w:pPr>
-            <w:r>
-              <w:rPr>
-                <w:rFonts w:eastAsiaTheme="minorEastAsia"/>
-              </w:rPr>
-              <w:t>USB</w:t>
-            </w:r>
-          </w:p>
-        </w:tc>
-        <w:tc>
-          <w:tcPr>
-            <w:tcW w:w="2055" w:type="dxa"/>
-          </w:tcPr>
-          <w:p>
-            <w:pPr>
-              <w:jc w:val="center"/>
-              <w:rPr>
-                <w:rFonts w:eastAsia="Calibri" w:cs="Calibri"/>
-                <w:b/>
-                <w:color w:val="00B050"/>
-              </w:rPr>
-            </w:pPr>
-            <w:proofErr w:type="spellStart"/>
-            <w:r>
-              <w:rPr>
-                <w:b/>
-                <w:bCs/>
-                <w:color w:val="FF0000"/>
-              </w:rPr>
-              <w:t>Touchscreen</w:t>
-            </w:r>
-            <w:proofErr w:type="spellEnd"/>
-            <w:r>
-              <w:rPr>
-                <w:b/>
-                <w:bCs/>
-                <w:color w:val="FF0000"/>
-              </w:rPr>
-              <w:t xml:space="preserve"> Display</w:t>
-            </w:r>
-          </w:p>
-        </w:tc>
-      </w:tr>
-      <w:tr>
-        <w:trPr>
-          <w:jc w:val="center"/>
-        </w:trPr>
-        <w:tc>
-          <w:tcPr>
-            <w:tcW w:w="2689" w:type="dxa"/>
-          </w:tcPr>
-          <w:p>
-            <w:pPr>
-              <w:rPr>
-                <w:rFonts w:eastAsia="Calibri" w:cs="Calibri"/>
-                <w:b/>
-              </w:rPr>
-            </w:pPr>
-            <w:r>
-              <w:rPr>
-                <w:rFonts w:eastAsia="Calibri" w:cs="Calibri"/>
-                <w:b/>
-                <w:bCs/>
-              </w:rPr>
-              <w:t>Résolution</w:t>
-            </w:r>
-          </w:p>
-        </w:tc>
-        <w:tc>
-          <w:tcPr>
-            <w:tcW w:w="2121" w:type="dxa"/>
-          </w:tcPr>
-          <w:p>
-            <w:pPr>
-              <w:jc w:val="center"/>
-              <w:rPr>
-                <w:rFonts w:eastAsia="Calibri" w:cs="Calibri"/>
-                <w:color w:val="70AD47" w:themeColor="accent6"/>
-              </w:rPr>
-            </w:pPr>
-            <w:r>
-              <w:rPr>
-                <w:rFonts w:eastAsiaTheme="minorEastAsia"/>
-              </w:rPr>
-              <w:t>800*480 pixels</w:t>
-            </w:r>
-          </w:p>
-        </w:tc>
-        <w:tc>
-          <w:tcPr>
-            <w:tcW w:w="2273" w:type="dxa"/>
-          </w:tcPr>
-          <w:p>
-            <w:pPr>
-              <w:jc w:val="center"/>
-              <w:rPr>
-                <w:rFonts w:eastAsiaTheme="minorEastAsia"/>
-              </w:rPr>
-            </w:pPr>
-            <w:r>
-              <w:rPr>
-                <w:rFonts w:eastAsiaTheme="minorEastAsia"/>
-              </w:rPr>
-              <w:t>1280*800 pixels</w:t>
-            </w:r>
-          </w:p>
-        </w:tc>
-        <w:tc>
-          <w:tcPr>
-            <w:tcW w:w="2055" w:type="dxa"/>
-          </w:tcPr>
-          <w:p>
-            <w:pPr>
-              <w:jc w:val="center"/>
-              <w:rPr>
-                <w:rFonts w:eastAsia="Calibri" w:cs="Calibri"/>
-                <w:color w:val="FF0000"/>
-              </w:rPr>
-            </w:pPr>
-            <w:proofErr w:type="spellStart"/>
-            <w:r>
-              <w:rPr>
-                <w:b/>
-                <w:bCs/>
-                <w:color w:val="00B050"/>
-              </w:rPr>
-              <w:t>Raspad</w:t>
-            </w:r>
-            <w:proofErr w:type="spellEnd"/>
-          </w:p>
-        </w:tc>
-      </w:tr>
-      <w:tr>
-        <w:trPr>
-          <w:jc w:val="center"/>
-        </w:trPr>
-        <w:tc>
-          <w:tcPr>
-            <w:tcW w:w="2689" w:type="dxa"/>
-          </w:tcPr>
-          <w:p>
-            <w:pPr>
-              <w:rPr>
-                <w:rFonts w:eastAsia="Calibri" w:cs="Calibri"/>
-                <w:b/>
-              </w:rPr>
-            </w:pPr>
-            <w:r>
-              <w:rPr>
-                <w:rFonts w:eastAsia="Calibri" w:cs="Calibri"/>
-                <w:b/>
-                <w:bCs/>
-              </w:rPr>
-              <w:t>Fréquence</w:t>
-            </w:r>
-          </w:p>
-        </w:tc>
-        <w:tc>
-          <w:tcPr>
-            <w:tcW w:w="2121" w:type="dxa"/>
-          </w:tcPr>
-          <w:p>
-            <w:pPr>
-              <w:jc w:val="center"/>
-              <w:rPr>
-                <w:rFonts w:eastAsiaTheme="minorEastAsia"/>
-              </w:rPr>
-            </w:pPr>
-            <w:r>
-              <w:rPr>
-                <w:rFonts w:eastAsiaTheme="minorEastAsia"/>
-              </w:rPr>
-              <w:t>60Hz</w:t>
-            </w:r>
-          </w:p>
-        </w:tc>
-        <w:tc>
-          <w:tcPr>
-            <w:tcW w:w="2273" w:type="dxa"/>
-          </w:tcPr>
-          <w:p>
-            <w:pPr>
-              <w:jc w:val="center"/>
-              <w:rPr>
-                <w:rFonts w:eastAsiaTheme="minorEastAsia"/>
-              </w:rPr>
-            </w:pPr>
-            <w:r>
-              <w:rPr>
-                <w:rFonts w:eastAsiaTheme="minorEastAsia"/>
-              </w:rPr>
-              <w:t>60Hz</w:t>
-            </w:r>
-          </w:p>
-        </w:tc>
-        <w:tc>
-          <w:tcPr>
-            <w:tcW w:w="2055" w:type="dxa"/>
-          </w:tcPr>
-          <w:p>
-            <w:pPr>
-              <w:jc w:val="center"/>
-              <w:rPr>
-                <w:rFonts w:eastAsia="Calibri" w:cs="Calibri"/>
-                <w:color w:val="FF0000"/>
-              </w:rPr>
-            </w:pPr>
-            <w:r>
-              <w:rPr>
-                <w:rFonts w:eastAsiaTheme="minorEastAsia"/>
-                <w:b/>
-                <w:szCs w:val="24"/>
-              </w:rPr>
-              <w:t>Equivalent</w:t>
-            </w:r>
-          </w:p>
-        </w:tc>
-      </w:tr>
-      <w:tr>
-        <w:trPr>
-          <w:jc w:val="center"/>
-        </w:trPr>
-        <w:tc>
-          <w:tcPr>
-            <w:tcW w:w="2689" w:type="dxa"/>
-          </w:tcPr>
-          <w:p>
-            <w:pPr>
-              <w:rPr>
-                <w:rFonts w:eastAsia="Calibri" w:cs="Calibri"/>
-                <w:b/>
-                <w:bCs/>
-              </w:rPr>
-            </w:pPr>
-            <w:r>
-              <w:rPr>
-                <w:rFonts w:eastAsia="Calibri" w:cs="Calibri"/>
-                <w:b/>
-                <w:bCs/>
-              </w:rPr>
-              <w:t>Prix</w:t>
-            </w:r>
-          </w:p>
-        </w:tc>
-        <w:tc>
-          <w:tcPr>
-            <w:tcW w:w="2121" w:type="dxa"/>
-          </w:tcPr>
-          <w:p>
-            <w:pPr>
-              <w:jc w:val="center"/>
-              <w:rPr>
-                <w:rFonts w:eastAsiaTheme="minorEastAsia"/>
-              </w:rPr>
-            </w:pPr>
-            <w:r>
-              <w:rPr>
-                <w:rFonts w:eastAsiaTheme="minorEastAsia"/>
-              </w:rPr>
-              <w:t>60€</w:t>
-            </w:r>
-          </w:p>
-        </w:tc>
-        <w:tc>
-          <w:tcPr>
-            <w:tcW w:w="2273" w:type="dxa"/>
-          </w:tcPr>
-          <w:p>
-            <w:pPr>
-              <w:jc w:val="center"/>
-              <w:rPr>
-                <w:rFonts w:eastAsiaTheme="minorEastAsia"/>
-              </w:rPr>
-            </w:pPr>
-            <w:r>
-              <w:rPr>
-                <w:rFonts w:eastAsiaTheme="minorEastAsia"/>
-              </w:rPr>
-              <w:t>200€</w:t>
-            </w:r>
-          </w:p>
-        </w:tc>
-        <w:tc>
-          <w:tcPr>
-            <w:tcW w:w="2055" w:type="dxa"/>
-          </w:tcPr>
-          <w:p>
-            <w:pPr>
-              <w:jc w:val="center"/>
-              <w:rPr>
-                <w:color w:val="538135" w:themeColor="accent6" w:themeShade="BF"/>
-              </w:rPr>
-            </w:pPr>
-            <w:proofErr w:type="spellStart"/>
-            <w:r>
-              <w:rPr>
-                <w:b/>
-                <w:bCs/>
-                <w:color w:val="FF0000"/>
-              </w:rPr>
-              <w:t>Touchscreen</w:t>
-            </w:r>
-            <w:proofErr w:type="spellEnd"/>
-            <w:r>
-              <w:rPr>
-                <w:b/>
-                <w:bCs/>
-                <w:color w:val="FF0000"/>
-              </w:rPr>
-              <w:t xml:space="preserve"> Display</w:t>
             </w:r>
           </w:p>
         </w:tc>
       </w:tr>
     </w:tbl>
-    <w:p/>
     <w:p>
-      <w:pPr>
-        <w:pStyle w:val="Titre2"/>
-      </w:pPr>
-      <w:r>
-        <w:lastRenderedPageBreak/>
-        <w:t>1.</w:t>
-      </w:r>
-      <w:r>
-        <w:t>6</w:t>
-      </w:r>
-      <w:r>
-        <w:t xml:space="preserve"> </w:t>
-      </w:r>
-      <w:r>
-        <w:t>Langage</w:t>
-      </w:r>
-      <w:r>
-        <w:t xml:space="preserve"> De Programmation</w:t>
-      </w:r>
+      <w:r>
+        <w:t>Nous choisirons OpenLayers car il est totalement gratuit et possède à peu près les mêmes fonctionnalités que TomTom.</w:t>
+      </w:r>
+      <w:bookmarkStart w:id="6" w:name="_GoBack"/>
+      <w:bookmarkEnd w:id="6"/>
     </w:p>
     <w:p>
-      <w:r>
-        <w:t xml:space="preserve">Enfin la partie la plus importante </w:t>
-      </w:r>
-      <w:r>
-        <w:t>à</w:t>
-      </w:r>
-      <w:r>
-        <w:t xml:space="preserve"> nos yeux</w:t>
-      </w:r>
-      <w:r>
-        <w:t>, nous devons choisir un langage de programmation dans lequel</w:t>
-      </w:r>
-      <w:r>
-        <w:t xml:space="preserve"> : </w:t>
+      <w:pPr>
+        <w:pStyle w:val="Titre2"/>
+      </w:pPr>
+      <w:r>
+        <w:t>1.</w:t>
+      </w:r>
+      <w:r>
+        <w:t>6</w:t>
+      </w:r>
+      <w:r>
+        <w:t xml:space="preserve"> </w:t>
+      </w:r>
+      <w:r>
+        <w:t>Langage</w:t>
+      </w:r>
+      <w:r>
+        <w:t xml:space="preserve"> De Programmation</w:t>
       </w:r>
     </w:p>
     <w:p>
       <w:r>
+        <w:t xml:space="preserve">Enfin la partie la plus importante </w:t>
+      </w:r>
+      <w:r>
+        <w:t>à</w:t>
+      </w:r>
+      <w:r>
+        <w:t xml:space="preserve"> nos yeux</w:t>
+      </w:r>
+      <w:r>
+        <w:t>, nous devons choisir un langage de programmation dans lequel</w:t>
+      </w:r>
+      <w:r>
+        <w:t xml:space="preserve"> : </w:t>
+      </w:r>
+    </w:p>
+    <w:p>
+      <w:r>
+        <w:lastRenderedPageBreak/>
         <w:t xml:space="preserve">Les différents </w:t>
       </w:r>
       <w:r>
@@ -8129,19 +7551,11 @@
                 <w:rFonts w:eastAsiaTheme="minorEastAsia"/>
               </w:rPr>
             </w:pPr>
-            <w:proofErr w:type="spellStart"/>
             <w:r>
               <w:rPr>
                 <w:rFonts w:eastAsia="Calibri" w:cs="Calibri"/>
               </w:rPr>
-              <w:t>Pré-compilé</w:t>
-            </w:r>
-            <w:proofErr w:type="spellEnd"/>
-            <w:r>
-              <w:rPr>
-                <w:rFonts w:eastAsia="Calibri" w:cs="Calibri"/>
-              </w:rPr>
-              <w:t xml:space="preserve"> avant exécution</w:t>
+              <w:t>Pré-compilé avant exécution</w:t>
             </w:r>
           </w:p>
         </w:tc>
@@ -8193,40 +7607,27 @@
                 <w:rFonts w:eastAsiaTheme="minorEastAsia"/>
               </w:rPr>
             </w:pPr>
-            <w:proofErr w:type="spellStart"/>
             <w:r>
               <w:rPr>
                 <w:rFonts w:eastAsiaTheme="minorEastAsia"/>
               </w:rPr>
-              <w:t>Language</w:t>
-            </w:r>
-            <w:proofErr w:type="spellEnd"/>
-            <w:r>
+              <w:t>Language Simplifié</w:t>
+            </w:r>
+          </w:p>
+        </w:tc>
+        <w:tc>
+          <w:tcPr>
+            <w:tcW w:w="2273" w:type="dxa"/>
+          </w:tcPr>
+          <w:p>
+            <w:pPr>
+              <w:jc w:val="center"/>
               <w:rPr>
                 <w:rFonts w:eastAsiaTheme="minorEastAsia"/>
               </w:rPr>
-              <w:t xml:space="preserve"> Simplifié</w:t>
-            </w:r>
-          </w:p>
-        </w:tc>
-        <w:tc>
-          <w:tcPr>
-            <w:tcW w:w="2273" w:type="dxa"/>
-          </w:tcPr>
-          <w:p>
-            <w:pPr>
-              <w:jc w:val="center"/>
-              <w:rPr>
-                <w:rFonts w:eastAsiaTheme="minorEastAsia"/>
-              </w:rPr>
-            </w:pPr>
-            <w:proofErr w:type="spellStart"/>
-            <w:r>
-              <w:t>Language</w:t>
-            </w:r>
-            <w:proofErr w:type="spellEnd"/>
-            <w:r>
-              <w:t xml:space="preserve"> traditionnel</w:t>
+            </w:pPr>
+            <w:r>
+              <w:t>Language traditionnel</w:t>
             </w:r>
           </w:p>
         </w:tc>
@@ -8505,7 +7906,6 @@
                 <w:color w:val="FF0000"/>
               </w:rPr>
             </w:pPr>
-            <w:proofErr w:type="spellStart"/>
             <w:r>
               <w:rPr>
                 <w:b/>
@@ -8514,7 +7914,6 @@
               </w:rPr>
               <w:t>Raspad</w:t>
             </w:r>
-            <w:proofErr w:type="spellEnd"/>
           </w:p>
         </w:tc>
       </w:tr>
@@ -8533,23 +7932,13 @@
                 <w:b/>
               </w:rPr>
             </w:pPr>
-            <w:proofErr w:type="spellStart"/>
             <w:r>
               <w:rPr>
                 <w:rFonts w:eastAsia="Calibri" w:cs="Calibri"/>
                 <w:b/>
                 <w:bCs/>
               </w:rPr>
-              <w:t>Language</w:t>
-            </w:r>
-            <w:proofErr w:type="spellEnd"/>
-            <w:r>
-              <w:rPr>
-                <w:rFonts w:eastAsia="Calibri" w:cs="Calibri"/>
-                <w:b/>
-                <w:bCs/>
-              </w:rPr>
-              <w:t xml:space="preserve"> Dynamique</w:t>
+              <w:t>Language Dynamique</w:t>
             </w:r>
           </w:p>
         </w:tc>
@@ -8833,27 +8222,14 @@
       <w:r>
         <w:t xml:space="preserve">Figure </w:t>
       </w:r>
-      <w:r>
-        <w:fldChar w:fldCharType="begin"/>
-      </w:r>
-      <w:r>
-        <w:instrText xml:space="preserve"> SEQ Figure \* ARABIC </w:instrText>
-      </w:r>
-      <w:r>
-        <w:fldChar w:fldCharType="separate"/>
-      </w:r>
-      <w:r>
-        <w:rPr>
-          <w:noProof/>
-        </w:rPr>
-        <w:t>1</w:t>
-      </w:r>
-      <w:r>
-        <w:rPr>
-          <w:noProof/>
-        </w:rPr>
-        <w:fldChar w:fldCharType="end"/>
-      </w:r>
+      <w:fldSimple w:instr=" SEQ Figure \* ARABIC ">
+        <w:r>
+          <w:rPr>
+            <w:noProof/>
+          </w:rPr>
+          <w:t>1</w:t>
+        </w:r>
+      </w:fldSimple>
       <w:r>
         <w:t xml:space="preserve"> Diagramme de cas d'utilisation du projet</w:t>
       </w:r>
@@ -8932,27 +8308,14 @@
       <w:r>
         <w:t xml:space="preserve">Figure </w:t>
       </w:r>
-      <w:r>
-        <w:fldChar w:fldCharType="begin"/>
-      </w:r>
-      <w:r>
-        <w:instrText xml:space="preserve"> SEQ Figure \* ARABIC </w:instrText>
-      </w:r>
-      <w:r>
-        <w:fldChar w:fldCharType="separate"/>
-      </w:r>
-      <w:r>
-        <w:rPr>
-          <w:noProof/>
-        </w:rPr>
-        <w:t>2</w:t>
-      </w:r>
-      <w:r>
-        <w:rPr>
-          <w:noProof/>
-        </w:rPr>
-        <w:fldChar w:fldCharType="end"/>
-      </w:r>
+      <w:fldSimple w:instr=" SEQ Figure \* ARABIC ">
+        <w:r>
+          <w:rPr>
+            <w:noProof/>
+          </w:rPr>
+          <w:t>2</w:t>
+        </w:r>
+      </w:fldSimple>
       <w:r>
         <w:t xml:space="preserve"> Diagramme de séquence pour la consultation des données</w:t>
       </w:r>
@@ -9018,27 +8381,14 @@
       <w:r>
         <w:t xml:space="preserve">Figure </w:t>
       </w:r>
-      <w:r>
-        <w:fldChar w:fldCharType="begin"/>
-      </w:r>
-      <w:r>
-        <w:instrText xml:space="preserve"> SEQ Figure \* ARABIC </w:instrText>
-      </w:r>
-      <w:r>
-        <w:fldChar w:fldCharType="separate"/>
-      </w:r>
-      <w:r>
-        <w:rPr>
-          <w:noProof/>
-        </w:rPr>
-        <w:t>3</w:t>
-      </w:r>
-      <w:r>
-        <w:rPr>
-          <w:noProof/>
-        </w:rPr>
-        <w:fldChar w:fldCharType="end"/>
-      </w:r>
+      <w:fldSimple w:instr=" SEQ Figure \* ARABIC ">
+        <w:r>
+          <w:rPr>
+            <w:noProof/>
+          </w:rPr>
+          <w:t>3</w:t>
+        </w:r>
+      </w:fldSimple>
       <w:r>
         <w:rPr>
           <w:noProof/>
@@ -9113,27 +8463,14 @@
       <w:r>
         <w:t xml:space="preserve">Figure </w:t>
       </w:r>
-      <w:r>
-        <w:fldChar w:fldCharType="begin"/>
-      </w:r>
-      <w:r>
-        <w:instrText xml:space="preserve"> SEQ Figure \* ARABIC </w:instrText>
-      </w:r>
-      <w:r>
-        <w:fldChar w:fldCharType="separate"/>
-      </w:r>
-      <w:r>
-        <w:rPr>
-          <w:noProof/>
-        </w:rPr>
-        <w:t>4</w:t>
-      </w:r>
-      <w:r>
-        <w:rPr>
-          <w:noProof/>
-        </w:rPr>
-        <w:fldChar w:fldCharType="end"/>
-      </w:r>
+      <w:fldSimple w:instr=" SEQ Figure \* ARABIC ">
+        <w:r>
+          <w:rPr>
+            <w:noProof/>
+          </w:rPr>
+          <w:t>4</w:t>
+        </w:r>
+      </w:fldSimple>
       <w:r>
         <w:rPr>
           <w:noProof/>
@@ -9197,27 +8534,14 @@
       <w:r>
         <w:t xml:space="preserve">Figure </w:t>
       </w:r>
-      <w:r>
-        <w:fldChar w:fldCharType="begin"/>
-      </w:r>
-      <w:r>
-        <w:instrText xml:space="preserve"> SEQ Figure \* ARABIC </w:instrText>
-      </w:r>
-      <w:r>
-        <w:fldChar w:fldCharType="separate"/>
-      </w:r>
-      <w:r>
-        <w:rPr>
-          <w:noProof/>
-        </w:rPr>
-        <w:t>5</w:t>
-      </w:r>
-      <w:r>
-        <w:rPr>
-          <w:noProof/>
-        </w:rPr>
-        <w:fldChar w:fldCharType="end"/>
-      </w:r>
+      <w:fldSimple w:instr=" SEQ Figure \* ARABIC ">
+        <w:r>
+          <w:rPr>
+            <w:noProof/>
+          </w:rPr>
+          <w:t>5</w:t>
+        </w:r>
+      </w:fldSimple>
       <w:r>
         <w:t xml:space="preserve"> </w:t>
       </w:r>
@@ -9294,27 +8618,14 @@
       <w:r>
         <w:t xml:space="preserve">Figure </w:t>
       </w:r>
-      <w:r>
-        <w:fldChar w:fldCharType="begin"/>
-      </w:r>
-      <w:r>
-        <w:instrText xml:space="preserve"> SEQ Figure \* ARABIC </w:instrText>
-      </w:r>
-      <w:r>
-        <w:fldChar w:fldCharType="separate"/>
-      </w:r>
-      <w:r>
-        <w:rPr>
-          <w:noProof/>
-        </w:rPr>
-        <w:t>6</w:t>
-      </w:r>
-      <w:r>
-        <w:rPr>
-          <w:noProof/>
-        </w:rPr>
-        <w:fldChar w:fldCharType="end"/>
-      </w:r>
+      <w:fldSimple w:instr=" SEQ Figure \* ARABIC ">
+        <w:r>
+          <w:rPr>
+            <w:noProof/>
+          </w:rPr>
+          <w:t>6</w:t>
+        </w:r>
+      </w:fldSimple>
       <w:r>
         <w:rPr>
           <w:noProof/>
@@ -9375,27 +8686,14 @@
       <w:r>
         <w:t xml:space="preserve">Figure </w:t>
       </w:r>
-      <w:r>
-        <w:fldChar w:fldCharType="begin"/>
-      </w:r>
-      <w:r>
-        <w:instrText xml:space="preserve"> SEQ Figure \* ARABIC </w:instrText>
-      </w:r>
-      <w:r>
-        <w:fldChar w:fldCharType="separate"/>
-      </w:r>
-      <w:r>
-        <w:rPr>
-          <w:noProof/>
-        </w:rPr>
-        <w:t>7</w:t>
-      </w:r>
-      <w:r>
-        <w:rPr>
-          <w:noProof/>
-        </w:rPr>
-        <w:fldChar w:fldCharType="end"/>
-      </w:r>
+      <w:fldSimple w:instr=" SEQ Figure \* ARABIC ">
+        <w:r>
+          <w:rPr>
+            <w:noProof/>
+          </w:rPr>
+          <w:t>7</w:t>
+        </w:r>
+      </w:fldSimple>
       <w:r>
         <w:rPr>
           <w:noProof/>
@@ -9455,14 +8753,27 @@
     <w:pPr>
       <w:pStyle w:val="Pieddepage"/>
     </w:pPr>
-    <w:fldSimple w:instr=" DATE   \* MERGEFORMAT ">
-      <w:r>
-        <w:rPr>
-          <w:noProof/>
-        </w:rPr>
-        <w:t>17/01/2020</w:t>
-      </w:r>
-    </w:fldSimple>
+    <w:r>
+      <w:fldChar w:fldCharType="begin"/>
+    </w:r>
+    <w:r>
+      <w:instrText xml:space="preserve"> DATE   \* MERGEFORMAT </w:instrText>
+    </w:r>
+    <w:r>
+      <w:fldChar w:fldCharType="separate"/>
+    </w:r>
+    <w:r>
+      <w:rPr>
+        <w:noProof/>
+      </w:rPr>
+      <w:t>21/01/2020</w:t>
+    </w:r>
+    <w:r>
+      <w:rPr>
+        <w:noProof/>
+      </w:rPr>
+      <w:fldChar w:fldCharType="end"/>
+    </w:r>
     <w:r>
       <w:ptab w:relativeTo="margin" w:alignment="center" w:leader="none"/>
     </w:r>
@@ -9496,27 +8807,14 @@
     <w:r>
       <w:t>/</w:t>
     </w:r>
-    <w:r>
-      <w:fldChar w:fldCharType="begin"/>
-    </w:r>
-    <w:r>
-      <w:instrText xml:space="preserve"> NUMPAGES  \* Arabic  \* MERGEFORMAT </w:instrText>
-    </w:r>
-    <w:r>
-      <w:fldChar w:fldCharType="separate"/>
-    </w:r>
-    <w:r>
-      <w:rPr>
-        <w:noProof/>
-      </w:rPr>
-      <w:t>1</w:t>
-    </w:r>
-    <w:r>
-      <w:rPr>
-        <w:noProof/>
-      </w:rPr>
-      <w:fldChar w:fldCharType="end"/>
-    </w:r>
+    <w:fldSimple w:instr=" NUMPAGES  \* Arabic  \* MERGEFORMAT ">
+      <w:r>
+        <w:rPr>
+          <w:noProof/>
+        </w:rPr>
+        <w:t>1</w:t>
+      </w:r>
+    </w:fldSimple>
   </w:p>
 </w:ftr>
 </file>
@@ -10700,6 +9998,119 @@
     </w:lvl>
   </w:abstractNum>
   <w:abstractNum w:abstractNumId="9" w15:restartNumberingAfterBreak="0">
+    <w:nsid w:val="3BAC738C"/>
+    <w:multiLevelType w:val="hybridMultilevel"/>
+    <w:tmpl w:val="4286A030"/>
+    <w:lvl w:ilvl="0" w:tplc="040C0001">
+      <w:start w:val="1"/>
+      <w:numFmt w:val="bullet"/>
+      <w:lvlText w:val=""/>
+      <w:lvlJc w:val="left"/>
+      <w:pPr>
+        <w:ind w:left="720" w:hanging="360"/>
+      </w:pPr>
+      <w:rPr>
+        <w:rFonts w:ascii="Symbol" w:hAnsi="Symbol" w:hint="default"/>
+      </w:rPr>
+    </w:lvl>
+    <w:lvl w:ilvl="1" w:tplc="040C0003" w:tentative="1">
+      <w:start w:val="1"/>
+      <w:numFmt w:val="bullet"/>
+      <w:lvlText w:val="o"/>
+      <w:lvlJc w:val="left"/>
+      <w:pPr>
+        <w:ind w:left="1440" w:hanging="360"/>
+      </w:pPr>
+      <w:rPr>
+        <w:rFonts w:ascii="Courier New" w:hAnsi="Courier New" w:cs="Courier New" w:hint="default"/>
+      </w:rPr>
+    </w:lvl>
+    <w:lvl w:ilvl="2" w:tplc="040C0005" w:tentative="1">
+      <w:start w:val="1"/>
+      <w:numFmt w:val="bullet"/>
+      <w:lvlText w:val=""/>
+      <w:lvlJc w:val="left"/>
+      <w:pPr>
+        <w:ind w:left="2160" w:hanging="360"/>
+      </w:pPr>
+      <w:rPr>
+        <w:rFonts w:ascii="Wingdings" w:hAnsi="Wingdings" w:hint="default"/>
+      </w:rPr>
+    </w:lvl>
+    <w:lvl w:ilvl="3" w:tplc="040C0001" w:tentative="1">
+      <w:start w:val="1"/>
+      <w:numFmt w:val="bullet"/>
+      <w:lvlText w:val=""/>
+      <w:lvlJc w:val="left"/>
+      <w:pPr>
+        <w:ind w:left="2880" w:hanging="360"/>
+      </w:pPr>
+      <w:rPr>
+        <w:rFonts w:ascii="Symbol" w:hAnsi="Symbol" w:hint="default"/>
+      </w:rPr>
+    </w:lvl>
+    <w:lvl w:ilvl="4" w:tplc="040C0003" w:tentative="1">
+      <w:start w:val="1"/>
+      <w:numFmt w:val="bullet"/>
+      <w:lvlText w:val="o"/>
+      <w:lvlJc w:val="left"/>
+      <w:pPr>
+        <w:ind w:left="3600" w:hanging="360"/>
+      </w:pPr>
+      <w:rPr>
+        <w:rFonts w:ascii="Courier New" w:hAnsi="Courier New" w:cs="Courier New" w:hint="default"/>
+      </w:rPr>
+    </w:lvl>
+    <w:lvl w:ilvl="5" w:tplc="040C0005" w:tentative="1">
+      <w:start w:val="1"/>
+      <w:numFmt w:val="bullet"/>
+      <w:lvlText w:val=""/>
+      <w:lvlJc w:val="left"/>
+      <w:pPr>
+        <w:ind w:left="4320" w:hanging="360"/>
+      </w:pPr>
+      <w:rPr>
+        <w:rFonts w:ascii="Wingdings" w:hAnsi="Wingdings" w:hint="default"/>
+      </w:rPr>
+    </w:lvl>
+    <w:lvl w:ilvl="6" w:tplc="040C0001" w:tentative="1">
+      <w:start w:val="1"/>
+      <w:numFmt w:val="bullet"/>
+      <w:lvlText w:val=""/>
+      <w:lvlJc w:val="left"/>
+      <w:pPr>
+        <w:ind w:left="5040" w:hanging="360"/>
+      </w:pPr>
+      <w:rPr>
+        <w:rFonts w:ascii="Symbol" w:hAnsi="Symbol" w:hint="default"/>
+      </w:rPr>
+    </w:lvl>
+    <w:lvl w:ilvl="7" w:tplc="040C0003" w:tentative="1">
+      <w:start w:val="1"/>
+      <w:numFmt w:val="bullet"/>
+      <w:lvlText w:val="o"/>
+      <w:lvlJc w:val="left"/>
+      <w:pPr>
+        <w:ind w:left="5760" w:hanging="360"/>
+      </w:pPr>
+      <w:rPr>
+        <w:rFonts w:ascii="Courier New" w:hAnsi="Courier New" w:cs="Courier New" w:hint="default"/>
+      </w:rPr>
+    </w:lvl>
+    <w:lvl w:ilvl="8" w:tplc="040C0005" w:tentative="1">
+      <w:start w:val="1"/>
+      <w:numFmt w:val="bullet"/>
+      <w:lvlText w:val=""/>
+      <w:lvlJc w:val="left"/>
+      <w:pPr>
+        <w:ind w:left="6480" w:hanging="360"/>
+      </w:pPr>
+      <w:rPr>
+        <w:rFonts w:ascii="Wingdings" w:hAnsi="Wingdings" w:hint="default"/>
+      </w:rPr>
+    </w:lvl>
+  </w:abstractNum>
+  <w:abstractNum w:abstractNumId="10" w15:restartNumberingAfterBreak="0">
     <w:nsid w:val="489A753A"/>
     <w:multiLevelType w:val="hybridMultilevel"/>
     <w:tmpl w:val="FFFFFFFF"/>
@@ -10812,7 +10223,7 @@
       </w:rPr>
     </w:lvl>
   </w:abstractNum>
-  <w:abstractNum w:abstractNumId="10" w15:restartNumberingAfterBreak="0">
+  <w:abstractNum w:abstractNumId="11" w15:restartNumberingAfterBreak="0">
     <w:nsid w:val="4FB404D1"/>
     <w:multiLevelType w:val="hybridMultilevel"/>
     <w:tmpl w:val="A45CC4D2"/>
@@ -10901,7 +10312,7 @@
       </w:pPr>
     </w:lvl>
   </w:abstractNum>
-  <w:abstractNum w:abstractNumId="11" w15:restartNumberingAfterBreak="0">
+  <w:abstractNum w:abstractNumId="12" w15:restartNumberingAfterBreak="0">
     <w:nsid w:val="500C2730"/>
     <w:multiLevelType w:val="hybridMultilevel"/>
     <w:tmpl w:val="2070E9B0"/>
@@ -11014,7 +10425,7 @@
       </w:rPr>
     </w:lvl>
   </w:abstractNum>
-  <w:abstractNum w:abstractNumId="12" w15:restartNumberingAfterBreak="0">
+  <w:abstractNum w:abstractNumId="13" w15:restartNumberingAfterBreak="0">
     <w:nsid w:val="50FB7B24"/>
     <w:multiLevelType w:val="hybridMultilevel"/>
     <w:tmpl w:val="FFFFFFFF"/>
@@ -11127,7 +10538,7 @@
       </w:rPr>
     </w:lvl>
   </w:abstractNum>
-  <w:abstractNum w:abstractNumId="13" w15:restartNumberingAfterBreak="0">
+  <w:abstractNum w:abstractNumId="14" w15:restartNumberingAfterBreak="0">
     <w:nsid w:val="559C0CAA"/>
     <w:multiLevelType w:val="hybridMultilevel"/>
     <w:tmpl w:val="282453F6"/>
@@ -11240,7 +10651,7 @@
       </w:rPr>
     </w:lvl>
   </w:abstractNum>
-  <w:abstractNum w:abstractNumId="14" w15:restartNumberingAfterBreak="0">
+  <w:abstractNum w:abstractNumId="15" w15:restartNumberingAfterBreak="0">
     <w:nsid w:val="55DB0A43"/>
     <w:multiLevelType w:val="hybridMultilevel"/>
     <w:tmpl w:val="984C1E00"/>
@@ -11353,7 +10764,7 @@
       </w:rPr>
     </w:lvl>
   </w:abstractNum>
-  <w:abstractNum w:abstractNumId="15" w15:restartNumberingAfterBreak="0">
+  <w:abstractNum w:abstractNumId="16" w15:restartNumberingAfterBreak="0">
     <w:nsid w:val="56BF230F"/>
     <w:multiLevelType w:val="hybridMultilevel"/>
     <w:tmpl w:val="FFFFFFFF"/>
@@ -11466,7 +10877,7 @@
       </w:rPr>
     </w:lvl>
   </w:abstractNum>
-  <w:abstractNum w:abstractNumId="16" w15:restartNumberingAfterBreak="0">
+  <w:abstractNum w:abstractNumId="17" w15:restartNumberingAfterBreak="0">
     <w:nsid w:val="7CC27F2D"/>
     <w:multiLevelType w:val="hybridMultilevel"/>
     <w:tmpl w:val="7F8A6DB0"/>
@@ -11583,7 +10994,7 @@
     <w:abstractNumId w:val="1"/>
   </w:num>
   <w:num w:numId="2">
-    <w:abstractNumId w:val="10"/>
+    <w:abstractNumId w:val="11"/>
   </w:num>
   <w:num w:numId="3">
     <w:abstractNumId w:val="2"/>
@@ -11592,19 +11003,19 @@
     <w:abstractNumId w:val="8"/>
   </w:num>
   <w:num w:numId="5">
-    <w:abstractNumId w:val="15"/>
+    <w:abstractNumId w:val="16"/>
   </w:num>
   <w:num w:numId="6">
     <w:abstractNumId w:val="7"/>
   </w:num>
   <w:num w:numId="7">
-    <w:abstractNumId w:val="9"/>
+    <w:abstractNumId w:val="10"/>
   </w:num>
   <w:num w:numId="8">
     <w:abstractNumId w:val="6"/>
   </w:num>
   <w:num w:numId="9">
-    <w:abstractNumId w:val="12"/>
+    <w:abstractNumId w:val="13"/>
   </w:num>
   <w:num w:numId="10">
     <w:abstractNumId w:val="5"/>
@@ -11616,19 +11027,22 @@
     <w:abstractNumId w:val="4"/>
   </w:num>
   <w:num w:numId="13">
-    <w:abstractNumId w:val="11"/>
+    <w:abstractNumId w:val="12"/>
   </w:num>
   <w:num w:numId="14">
-    <w:abstractNumId w:val="13"/>
+    <w:abstractNumId w:val="14"/>
   </w:num>
   <w:num w:numId="15">
     <w:abstractNumId w:val="0"/>
   </w:num>
   <w:num w:numId="16">
-    <w:abstractNumId w:val="16"/>
+    <w:abstractNumId w:val="17"/>
   </w:num>
   <w:num w:numId="17">
-    <w:abstractNumId w:val="14"/>
+    <w:abstractNumId w:val="15"/>
+  </w:num>
+  <w:num w:numId="18">
+    <w:abstractNumId w:val="9"/>
   </w:num>
 </w:numbering>
 </file>
@@ -12661,18 +12075,18 @@
 </file>
 
 <file path=customXml/item2.xml><?xml version="1.0" encoding="utf-8"?>
+<p:properties xmlns:p="http://schemas.microsoft.com/office/2006/metadata/properties" xmlns:xsi="http://www.w3.org/2001/XMLSchema-instance" xmlns:pc="http://schemas.microsoft.com/office/infopath/2007/PartnerControls">
+  <documentManagement/>
+</p:properties>
+</file>
+
+<file path=customXml/item3.xml><?xml version="1.0" encoding="utf-8"?>
 <?mso-contentType ?>
 <FormTemplates xmlns="http://schemas.microsoft.com/sharepoint/v3/contenttype/forms">
   <Display>DocumentLibraryForm</Display>
   <Edit>DocumentLibraryForm</Edit>
   <New>DocumentLibraryForm</New>
 </FormTemplates>
-</file>
-
-<file path=customXml/item3.xml><?xml version="1.0" encoding="utf-8"?>
-<p:properties xmlns:p="http://schemas.microsoft.com/office/2006/metadata/properties" xmlns:xsi="http://www.w3.org/2001/XMLSchema-instance" xmlns:pc="http://schemas.microsoft.com/office/infopath/2007/PartnerControls">
-  <documentManagement/>
-</p:properties>
 </file>
 
 <file path=customXml/item4.xml><?xml version="1.0" encoding="utf-8"?>
@@ -12859,18 +12273,18 @@
 </file>
 
 <file path=customXml/itemProps2.xml><?xml version="1.0" encoding="utf-8"?>
-<ds:datastoreItem xmlns:ds="http://schemas.openxmlformats.org/officeDocument/2006/customXml" ds:itemID="{D2E39440-A5CF-401A-B280-A932E0B682AF}">
+<ds:datastoreItem xmlns:ds="http://schemas.openxmlformats.org/officeDocument/2006/customXml" ds:itemID="{00F5D373-BCAE-4EE5-8E93-308A6F9F3C7B}">
   <ds:schemaRefs>
-    <ds:schemaRef ds:uri="http://schemas.microsoft.com/sharepoint/v3/contenttype/forms"/>
+    <ds:schemaRef ds:uri="http://schemas.microsoft.com/office/2006/metadata/properties"/>
+    <ds:schemaRef ds:uri="http://schemas.microsoft.com/office/infopath/2007/PartnerControls"/>
   </ds:schemaRefs>
 </ds:datastoreItem>
 </file>
 
 <file path=customXml/itemProps3.xml><?xml version="1.0" encoding="utf-8"?>
-<ds:datastoreItem xmlns:ds="http://schemas.openxmlformats.org/officeDocument/2006/customXml" ds:itemID="{00F5D373-BCAE-4EE5-8E93-308A6F9F3C7B}">
+<ds:datastoreItem xmlns:ds="http://schemas.openxmlformats.org/officeDocument/2006/customXml" ds:itemID="{D2E39440-A5CF-401A-B280-A932E0B682AF}">
   <ds:schemaRefs>
-    <ds:schemaRef ds:uri="http://schemas.microsoft.com/office/2006/metadata/properties"/>
-    <ds:schemaRef ds:uri="http://schemas.microsoft.com/office/infopath/2007/PartnerControls"/>
+    <ds:schemaRef ds:uri="http://schemas.microsoft.com/sharepoint/v3/contenttype/forms"/>
   </ds:schemaRefs>
 </ds:datastoreItem>
 </file>
@@ -12895,7 +12309,7 @@
 </file>
 
 <file path=customXml/itemProps5.xml><?xml version="1.0" encoding="utf-8"?>
-<ds:datastoreItem xmlns:ds="http://schemas.openxmlformats.org/officeDocument/2006/customXml" ds:itemID="{3A625BB0-CFC2-43C9-99F4-374771C6E6F1}">
+<ds:datastoreItem xmlns:ds="http://schemas.openxmlformats.org/officeDocument/2006/customXml" ds:itemID="{B8187D93-E684-44E6-BD3D-79F6D6BEB0C5}">
   <ds:schemaRefs>
     <ds:schemaRef ds:uri="http://schemas.openxmlformats.org/officeDocument/2006/bibliography"/>
   </ds:schemaRefs>

</xml_diff>

<commit_message>
Reformulation d'une phrase dans le contexte :3
</commit_message>
<xml_diff>
--- a/Documents Word/Spécifications Techniques.docx
+++ b/Documents Word/Spécifications Techniques.docx
@@ -1878,10 +1878,18 @@
         <w:t xml:space="preserve">moyen de justifier que les aliments </w:t>
       </w:r>
       <w:r>
-        <w:t xml:space="preserve">ne dépassent pas la </w:t>
-      </w:r>
-      <w:r>
-        <w:t xml:space="preserve">chaîne du froid. Pour ceci nous allons </w:t>
+        <w:t>ne dépassent pas</w:t>
+      </w:r>
+      <w:r>
+        <w:t xml:space="preserve"> la température maximal</w:t>
+      </w:r>
+      <w:bookmarkStart w:id="2" w:name="_GoBack"/>
+      <w:bookmarkEnd w:id="2"/>
+      <w:r>
+        <w:t>e</w:t>
+      </w:r>
+      <w:r>
+        <w:t xml:space="preserve">. Pour ceci nous allons </w:t>
       </w:r>
       <w:r>
         <w:t xml:space="preserve">installer </w:t>
@@ -2038,14 +2046,14 @@
       <w:pPr>
         <w:pStyle w:val="Titre2"/>
       </w:pPr>
-      <w:bookmarkStart w:id="2" w:name="_Toc30148975"/>
+      <w:bookmarkStart w:id="3" w:name="_Toc30148975"/>
       <w:r>
         <w:t xml:space="preserve">1.2 – </w:t>
       </w:r>
       <w:r>
         <w:t>Micro-ordinateurs</w:t>
       </w:r>
-      <w:bookmarkEnd w:id="2"/>
+      <w:bookmarkEnd w:id="3"/>
     </w:p>
     <w:p>
       <w:r>
@@ -2769,8 +2777,13 @@
               <w:jc w:val="center"/>
             </w:pPr>
             <w:r>
-              <w:t>2 kB</w:t>
-            </w:r>
+              <w:t xml:space="preserve">2 </w:t>
+            </w:r>
+            <w:proofErr w:type="spellStart"/>
+            <w:r>
+              <w:t>kB</w:t>
+            </w:r>
+            <w:proofErr w:type="spellEnd"/>
           </w:p>
         </w:tc>
         <w:tc>
@@ -3216,7 +3229,7 @@
       <w:pPr>
         <w:pStyle w:val="Titre2"/>
       </w:pPr>
-      <w:bookmarkStart w:id="3" w:name="_Toc30148976"/>
+      <w:bookmarkStart w:id="4" w:name="_Toc30148976"/>
       <w:r>
         <w:t>1.</w:t>
       </w:r>
@@ -3226,7 +3239,7 @@
       <w:r>
         <w:t xml:space="preserve"> - Sonde de Température</w:t>
       </w:r>
-      <w:bookmarkEnd w:id="3"/>
+      <w:bookmarkEnd w:id="4"/>
     </w:p>
     <w:p>
       <w:r>
@@ -3506,8 +3519,16 @@
         <w:rPr>
           <w:b/>
         </w:rPr>
-        <w:t xml:space="preserve"> integrated</w:t>
-      </w:r>
+        <w:t xml:space="preserve"> </w:t>
+      </w:r>
+      <w:proofErr w:type="spellStart"/>
+      <w:r>
+        <w:rPr>
+          <w:b/>
+        </w:rPr>
+        <w:t>integrated</w:t>
+      </w:r>
+      <w:proofErr w:type="spellEnd"/>
       <w:r>
         <w:t xml:space="preserve">. </w:t>
       </w:r>
@@ -4552,13 +4573,23 @@
           <w:numId w:val="5"/>
         </w:numPr>
       </w:pPr>
+      <w:proofErr w:type="spellStart"/>
       <w:r>
         <w:rPr>
           <w:rFonts w:eastAsia="Calibri" w:cs="Calibri"/>
           <w:b/>
           <w:bCs/>
         </w:rPr>
-        <w:t xml:space="preserve">Here 2 </w:t>
+        <w:t>Here</w:t>
+      </w:r>
+      <w:proofErr w:type="spellEnd"/>
+      <w:r>
+        <w:rPr>
+          <w:rFonts w:eastAsia="Calibri" w:cs="Calibri"/>
+          <w:b/>
+          <w:bCs/>
+        </w:rPr>
+        <w:t xml:space="preserve"> 2 </w:t>
       </w:r>
     </w:p>
     <w:p>
@@ -4587,6 +4618,7 @@
         </w:rPr>
         <w:t xml:space="preserve"> GPS BU-353 est produit par </w:t>
       </w:r>
+      <w:proofErr w:type="spellStart"/>
       <w:r>
         <w:rPr>
           <w:rFonts w:eastAsia="Calibri" w:cs="Calibri"/>
@@ -4595,6 +4627,7 @@
         </w:rPr>
         <w:t>Globalsat</w:t>
       </w:r>
+      <w:proofErr w:type="spellEnd"/>
       <w:r>
         <w:rPr>
           <w:rFonts w:eastAsia="Calibri" w:cs="Calibri"/>
@@ -4656,13 +4689,23 @@
           <w:rFonts w:eastAsia="Calibri" w:cs="Calibri"/>
         </w:rPr>
       </w:pPr>
+      <w:proofErr w:type="spellStart"/>
       <w:r>
         <w:rPr>
           <w:rFonts w:eastAsia="Calibri" w:cs="Calibri"/>
           <w:b/>
           <w:bCs/>
         </w:rPr>
-        <w:t>Pixhawk 2</w:t>
+        <w:t>Pixhawk</w:t>
+      </w:r>
+      <w:proofErr w:type="spellEnd"/>
+      <w:r>
+        <w:rPr>
+          <w:rFonts w:eastAsia="Calibri" w:cs="Calibri"/>
+          <w:b/>
+          <w:bCs/>
+        </w:rPr>
+        <w:t xml:space="preserve"> 2</w:t>
       </w:r>
       <w:r>
         <w:rPr>
@@ -4815,13 +4858,23 @@
                 <w:color w:val="00B050"/>
               </w:rPr>
             </w:pPr>
+            <w:proofErr w:type="spellStart"/>
             <w:r>
               <w:rPr>
                 <w:rFonts w:eastAsia="Calibri" w:cs="Calibri"/>
                 <w:b/>
                 <w:color w:val="00B050"/>
               </w:rPr>
-              <w:t xml:space="preserve">Here 2 </w:t>
+              <w:t>Here</w:t>
+            </w:r>
+            <w:proofErr w:type="spellEnd"/>
+            <w:r>
+              <w:rPr>
+                <w:rFonts w:eastAsia="Calibri" w:cs="Calibri"/>
+                <w:b/>
+                <w:color w:val="00B050"/>
+              </w:rPr>
+              <w:t xml:space="preserve"> 2 </w:t>
             </w:r>
           </w:p>
         </w:tc>
@@ -4880,7 +4933,21 @@
               <w:rPr>
                 <w:rFonts w:eastAsiaTheme="minorEastAsia"/>
               </w:rPr>
-              <w:t>L1 SiRF Star III</w:t>
+              <w:t xml:space="preserve">L1 </w:t>
+            </w:r>
+            <w:proofErr w:type="spellStart"/>
+            <w:r>
+              <w:rPr>
+                <w:rFonts w:eastAsiaTheme="minorEastAsia"/>
+              </w:rPr>
+              <w:t>SiRF</w:t>
+            </w:r>
+            <w:proofErr w:type="spellEnd"/>
+            <w:r>
+              <w:rPr>
+                <w:rFonts w:eastAsiaTheme="minorEastAsia"/>
+              </w:rPr>
+              <w:t xml:space="preserve"> Star III</w:t>
             </w:r>
           </w:p>
         </w:tc>
@@ -5085,6 +5152,7 @@
                 <w:color w:val="00B050"/>
               </w:rPr>
             </w:pPr>
+            <w:proofErr w:type="spellStart"/>
             <w:r>
               <w:rPr>
                 <w:rFonts w:eastAsia="Calibri" w:cs="Calibri"/>
@@ -5092,7 +5160,17 @@
                 <w:bCs/>
                 <w:color w:val="00B050"/>
               </w:rPr>
-              <w:t>Here 2</w:t>
+              <w:t>Here</w:t>
+            </w:r>
+            <w:proofErr w:type="spellEnd"/>
+            <w:r>
+              <w:rPr>
+                <w:rFonts w:eastAsia="Calibri" w:cs="Calibri"/>
+                <w:b/>
+                <w:bCs/>
+                <w:color w:val="00B050"/>
+              </w:rPr>
+              <w:t xml:space="preserve"> 2</w:t>
             </w:r>
           </w:p>
         </w:tc>
@@ -5174,6 +5252,7 @@
                 <w:color w:val="00B050"/>
               </w:rPr>
             </w:pPr>
+            <w:proofErr w:type="spellStart"/>
             <w:r>
               <w:rPr>
                 <w:rFonts w:eastAsia="Calibri" w:cs="Calibri"/>
@@ -5181,7 +5260,17 @@
                 <w:bCs/>
                 <w:color w:val="00B050"/>
               </w:rPr>
-              <w:t>Here 2</w:t>
+              <w:t>Here</w:t>
+            </w:r>
+            <w:proofErr w:type="spellEnd"/>
+            <w:r>
+              <w:rPr>
+                <w:rFonts w:eastAsia="Calibri" w:cs="Calibri"/>
+                <w:b/>
+                <w:bCs/>
+                <w:color w:val="00B050"/>
+              </w:rPr>
+              <w:t xml:space="preserve"> 2</w:t>
             </w:r>
           </w:p>
         </w:tc>
@@ -5455,6 +5544,7 @@
                 <w:color w:val="00B050"/>
               </w:rPr>
             </w:pPr>
+            <w:proofErr w:type="spellStart"/>
             <w:r>
               <w:rPr>
                 <w:rFonts w:eastAsia="Calibri" w:cs="Calibri"/>
@@ -5462,7 +5552,17 @@
                 <w:bCs/>
                 <w:color w:val="00B050"/>
               </w:rPr>
-              <w:t>Here 2</w:t>
+              <w:t>Here</w:t>
+            </w:r>
+            <w:proofErr w:type="spellEnd"/>
+            <w:r>
+              <w:rPr>
+                <w:rFonts w:eastAsia="Calibri" w:cs="Calibri"/>
+                <w:b/>
+                <w:bCs/>
+                <w:color w:val="00B050"/>
+              </w:rPr>
+              <w:t xml:space="preserve"> 2</w:t>
             </w:r>
           </w:p>
         </w:tc>
@@ -5578,13 +5678,23 @@
         </w:rPr>
         <w:t xml:space="preserve">Le </w:t>
       </w:r>
+      <w:proofErr w:type="spellStart"/>
       <w:r>
         <w:rPr>
           <w:rFonts w:eastAsia="Calibri" w:cs="Calibri"/>
           <w:b/>
           <w:bCs/>
         </w:rPr>
-        <w:t>Globalsat BU-353</w:t>
+        <w:t>Globalsat</w:t>
+      </w:r>
+      <w:proofErr w:type="spellEnd"/>
+      <w:r>
+        <w:rPr>
+          <w:rFonts w:eastAsia="Calibri" w:cs="Calibri"/>
+          <w:b/>
+          <w:bCs/>
+        </w:rPr>
+        <w:t xml:space="preserve"> BU-353</w:t>
       </w:r>
       <w:r>
         <w:rPr>
@@ -5671,12 +5781,12 @@
       <w:pPr>
         <w:pStyle w:val="Titre2"/>
       </w:pPr>
-      <w:bookmarkStart w:id="4" w:name="_Toc30148977"/>
-      <w:bookmarkStart w:id="5" w:name="_Toc30148978"/>
+      <w:bookmarkStart w:id="5" w:name="_Toc30148977"/>
+      <w:bookmarkStart w:id="6" w:name="_Toc30148978"/>
       <w:r>
         <w:t>1.5 Afficheur</w:t>
       </w:r>
-      <w:bookmarkEnd w:id="4"/>
+      <w:bookmarkEnd w:id="5"/>
     </w:p>
     <w:p>
       <w:r>
@@ -5846,7 +5956,25 @@
           <w:b/>
           <w:bCs/>
         </w:rPr>
-        <w:t>Raspberry Pi 7’’ Touchscreen Display</w:t>
+        <w:t xml:space="preserve">Raspberry Pi 7’’ </w:t>
+      </w:r>
+      <w:proofErr w:type="spellStart"/>
+      <w:r>
+        <w:rPr>
+          <w:rFonts w:eastAsia="Calibri" w:cs="Calibri"/>
+          <w:b/>
+          <w:bCs/>
+        </w:rPr>
+        <w:t>Touchscreen</w:t>
+      </w:r>
+      <w:proofErr w:type="spellEnd"/>
+      <w:r>
+        <w:rPr>
+          <w:rFonts w:eastAsia="Calibri" w:cs="Calibri"/>
+          <w:b/>
+          <w:bCs/>
+        </w:rPr>
+        <w:t xml:space="preserve"> Display</w:t>
       </w:r>
     </w:p>
     <w:p>
@@ -5857,6 +5985,7 @@
           <w:numId w:val="5"/>
         </w:numPr>
       </w:pPr>
+      <w:proofErr w:type="spellStart"/>
       <w:r>
         <w:rPr>
           <w:rFonts w:eastAsia="Calibri" w:cs="Calibri"/>
@@ -5865,6 +5994,7 @@
         </w:rPr>
         <w:t>Raspad</w:t>
       </w:r>
+      <w:proofErr w:type="spellEnd"/>
     </w:p>
     <w:p>
       <w:pPr>
@@ -5880,6 +6010,7 @@
         </w:rPr>
         <w:t xml:space="preserve">Le récepteur GPS BU-353 est produit par </w:t>
       </w:r>
+      <w:proofErr w:type="spellStart"/>
       <w:r>
         <w:rPr>
           <w:rFonts w:eastAsia="Calibri" w:cs="Calibri"/>
@@ -5888,6 +6019,7 @@
         </w:rPr>
         <w:t>Globalsat</w:t>
       </w:r>
+      <w:proofErr w:type="spellEnd"/>
       <w:r>
         <w:rPr>
           <w:rFonts w:eastAsia="Calibri" w:cs="Calibri"/>
@@ -5900,7 +6032,25 @@
           <w:b/>
           <w:bCs/>
         </w:rPr>
-        <w:t>GPS Tracker, récepteurs Gps...</w:t>
+        <w:t xml:space="preserve">GPS Tracker, récepteurs </w:t>
+      </w:r>
+      <w:proofErr w:type="spellStart"/>
+      <w:r>
+        <w:rPr>
+          <w:rFonts w:eastAsia="Calibri" w:cs="Calibri"/>
+          <w:b/>
+          <w:bCs/>
+        </w:rPr>
+        <w:t>Gps</w:t>
+      </w:r>
+      <w:proofErr w:type="spellEnd"/>
+      <w:r>
+        <w:rPr>
+          <w:rFonts w:eastAsia="Calibri" w:cs="Calibri"/>
+          <w:b/>
+          <w:bCs/>
+        </w:rPr>
+        <w:t>...</w:t>
       </w:r>
     </w:p>
     <w:p>
@@ -5909,13 +6059,23 @@
           <w:rFonts w:eastAsia="Calibri" w:cs="Calibri"/>
         </w:rPr>
       </w:pPr>
+      <w:proofErr w:type="spellStart"/>
       <w:r>
         <w:rPr>
           <w:rFonts w:eastAsia="Calibri" w:cs="Calibri"/>
           <w:b/>
           <w:bCs/>
         </w:rPr>
-        <w:t>Pixhawk 2</w:t>
+        <w:t>Pixhawk</w:t>
+      </w:r>
+      <w:proofErr w:type="spellEnd"/>
+      <w:r>
+        <w:rPr>
+          <w:rFonts w:eastAsia="Calibri" w:cs="Calibri"/>
+          <w:b/>
+          <w:bCs/>
+        </w:rPr>
+        <w:t xml:space="preserve"> 2</w:t>
       </w:r>
       <w:r>
         <w:rPr>
@@ -6047,13 +6207,23 @@
                 <w:color w:val="FF0000"/>
               </w:rPr>
             </w:pPr>
+            <w:proofErr w:type="spellStart"/>
             <w:r>
               <w:rPr>
                 <w:b/>
                 <w:bCs/>
                 <w:color w:val="FF0000"/>
               </w:rPr>
-              <w:t>Touchscreen Display</w:t>
+              <w:t>Touchscreen</w:t>
+            </w:r>
+            <w:proofErr w:type="spellEnd"/>
+            <w:r>
+              <w:rPr>
+                <w:b/>
+                <w:bCs/>
+                <w:color w:val="FF0000"/>
+              </w:rPr>
+              <w:t xml:space="preserve"> Display</w:t>
             </w:r>
           </w:p>
         </w:tc>
@@ -6071,6 +6241,7 @@
                 <w:color w:val="00B050"/>
               </w:rPr>
             </w:pPr>
+            <w:proofErr w:type="spellStart"/>
             <w:r>
               <w:rPr>
                 <w:b/>
@@ -6079,6 +6250,7 @@
               </w:rPr>
               <w:t>Raspad</w:t>
             </w:r>
+            <w:proofErr w:type="spellEnd"/>
           </w:p>
         </w:tc>
         <w:tc>
@@ -6169,13 +6341,23 @@
                 <w:color w:val="FF0000"/>
               </w:rPr>
             </w:pPr>
+            <w:proofErr w:type="spellStart"/>
             <w:r>
               <w:rPr>
                 <w:b/>
                 <w:bCs/>
                 <w:color w:val="FF0000"/>
               </w:rPr>
-              <w:t>Touchscreen Display</w:t>
+              <w:t>Touchscreen</w:t>
+            </w:r>
+            <w:proofErr w:type="spellEnd"/>
+            <w:r>
+              <w:rPr>
+                <w:b/>
+                <w:bCs/>
+                <w:color w:val="FF0000"/>
+              </w:rPr>
+              <w:t xml:space="preserve"> Display</w:t>
             </w:r>
           </w:p>
         </w:tc>
@@ -6246,13 +6428,23 @@
                 <w:color w:val="FF0000"/>
               </w:rPr>
             </w:pPr>
+            <w:proofErr w:type="spellStart"/>
             <w:r>
               <w:rPr>
                 <w:b/>
                 <w:bCs/>
                 <w:color w:val="FF0000"/>
               </w:rPr>
-              <w:t>Touchscreen Display</w:t>
+              <w:t>Touchscreen</w:t>
+            </w:r>
+            <w:proofErr w:type="spellEnd"/>
+            <w:r>
+              <w:rPr>
+                <w:b/>
+                <w:bCs/>
+                <w:color w:val="FF0000"/>
+              </w:rPr>
+              <w:t xml:space="preserve"> Display</w:t>
             </w:r>
           </w:p>
         </w:tc>
@@ -6422,13 +6614,23 @@
                 <w:color w:val="00B050"/>
               </w:rPr>
             </w:pPr>
+            <w:proofErr w:type="spellStart"/>
             <w:r>
               <w:rPr>
                 <w:b/>
                 <w:bCs/>
                 <w:color w:val="FF0000"/>
               </w:rPr>
-              <w:t>Touchscreen Display</w:t>
+              <w:t>Touchscreen</w:t>
+            </w:r>
+            <w:proofErr w:type="spellEnd"/>
+            <w:r>
+              <w:rPr>
+                <w:b/>
+                <w:bCs/>
+                <w:color w:val="FF0000"/>
+              </w:rPr>
+              <w:t xml:space="preserve"> Display</w:t>
             </w:r>
           </w:p>
         </w:tc>
@@ -6509,6 +6711,7 @@
                 <w:color w:val="FF0000"/>
               </w:rPr>
             </w:pPr>
+            <w:proofErr w:type="spellStart"/>
             <w:r>
               <w:rPr>
                 <w:b/>
@@ -6517,6 +6720,7 @@
               </w:rPr>
               <w:t>Raspad</w:t>
             </w:r>
+            <w:proofErr w:type="spellEnd"/>
           </w:p>
         </w:tc>
       </w:tr>
@@ -6681,13 +6885,23 @@
                 <w:color w:val="538135" w:themeColor="accent6" w:themeShade="BF"/>
               </w:rPr>
             </w:pPr>
+            <w:proofErr w:type="spellStart"/>
             <w:r>
               <w:rPr>
                 <w:b/>
                 <w:bCs/>
                 <w:color w:val="FF0000"/>
               </w:rPr>
-              <w:t>Touchscreen Display</w:t>
+              <w:t>Touchscreen</w:t>
+            </w:r>
+            <w:proofErr w:type="spellEnd"/>
+            <w:r>
+              <w:rPr>
+                <w:b/>
+                <w:bCs/>
+                <w:color w:val="FF0000"/>
+              </w:rPr>
+              <w:t xml:space="preserve"> Display</w:t>
             </w:r>
           </w:p>
         </w:tc>
@@ -6706,7 +6920,25 @@
           <w:b/>
           <w:bCs/>
         </w:rPr>
-        <w:t>Raspberry Pi 7’’ Touchscreen Display</w:t>
+        <w:t xml:space="preserve">Raspberry Pi 7’’ </w:t>
+      </w:r>
+      <w:proofErr w:type="spellStart"/>
+      <w:r>
+        <w:rPr>
+          <w:rFonts w:eastAsia="Calibri" w:cs="Calibri"/>
+          <w:b/>
+          <w:bCs/>
+        </w:rPr>
+        <w:t>Touchscreen</w:t>
+      </w:r>
+      <w:proofErr w:type="spellEnd"/>
+      <w:r>
+        <w:rPr>
+          <w:rFonts w:eastAsia="Calibri" w:cs="Calibri"/>
+          <w:b/>
+          <w:bCs/>
+        </w:rPr>
+        <w:t xml:space="preserve"> Display</w:t>
       </w:r>
       <w:r>
         <w:rPr>
@@ -6781,7 +7013,15 @@
     </w:p>
     <w:p>
       <w:r>
-        <w:t>Afin de permettre la géolocalisation de nos livreurs, il va nous falloir un Application Programming Interface ou une interface de programmation et d’application. Cette API permettra d’afficher les différents livreurs lors de leurs tournées</w:t>
+        <w:t xml:space="preserve">Afin de permettre la géolocalisation de nos livreurs, il va nous falloir un Application </w:t>
+      </w:r>
+      <w:proofErr w:type="spellStart"/>
+      <w:r>
+        <w:t>Programming</w:t>
+      </w:r>
+      <w:proofErr w:type="spellEnd"/>
+      <w:r>
+        <w:t xml:space="preserve"> Interface ou une interface de programmation et d’application. Cette API permettra d’afficher les différents livreurs lors de leurs tournées</w:t>
       </w:r>
       <w:r>
         <w:t xml:space="preserve"> sur une carte en temps réel</w:t>
@@ -6892,6 +7132,7 @@
                 <w:color w:val="00B050"/>
               </w:rPr>
             </w:pPr>
+            <w:proofErr w:type="spellStart"/>
             <w:r>
               <w:rPr>
                 <w:b/>
@@ -6900,6 +7141,7 @@
               </w:rPr>
               <w:t>OpenLayers</w:t>
             </w:r>
+            <w:proofErr w:type="spellEnd"/>
           </w:p>
         </w:tc>
         <w:tc>
@@ -6998,6 +7240,7 @@
                 <w:color w:val="FF0000"/>
               </w:rPr>
             </w:pPr>
+            <w:proofErr w:type="spellStart"/>
             <w:r>
               <w:rPr>
                 <w:b/>
@@ -7006,6 +7249,7 @@
               </w:rPr>
               <w:t>OpenLayers</w:t>
             </w:r>
+            <w:proofErr w:type="spellEnd"/>
           </w:p>
         </w:tc>
       </w:tr>
@@ -7176,10 +7420,16 @@
     </w:tbl>
     <w:p>
       <w:r>
-        <w:t>Nous choisirons OpenLayers car il est totalement gratuit et possède à peu près les mêmes fonctionnalités que TomTom.</w:t>
-      </w:r>
-      <w:bookmarkStart w:id="6" w:name="_GoBack"/>
-      <w:bookmarkEnd w:id="6"/>
+        <w:t xml:space="preserve">Nous choisirons </w:t>
+      </w:r>
+      <w:proofErr w:type="spellStart"/>
+      <w:r>
+        <w:t>OpenLayers</w:t>
+      </w:r>
+      <w:proofErr w:type="spellEnd"/>
+      <w:r>
+        <w:t xml:space="preserve"> car il est totalement gratuit et possède à peu près les mêmes fonctionnalités que TomTom.</w:t>
+      </w:r>
     </w:p>
     <w:p>
       <w:pPr>
@@ -7551,11 +7801,19 @@
                 <w:rFonts w:eastAsiaTheme="minorEastAsia"/>
               </w:rPr>
             </w:pPr>
+            <w:proofErr w:type="spellStart"/>
             <w:r>
               <w:rPr>
                 <w:rFonts w:eastAsia="Calibri" w:cs="Calibri"/>
               </w:rPr>
-              <w:t>Pré-compilé avant exécution</w:t>
+              <w:t>Pré-compilé</w:t>
+            </w:r>
+            <w:proofErr w:type="spellEnd"/>
+            <w:r>
+              <w:rPr>
+                <w:rFonts w:eastAsia="Calibri" w:cs="Calibri"/>
+              </w:rPr>
+              <w:t xml:space="preserve"> avant exécution</w:t>
             </w:r>
           </w:p>
         </w:tc>
@@ -7607,11 +7865,19 @@
                 <w:rFonts w:eastAsiaTheme="minorEastAsia"/>
               </w:rPr>
             </w:pPr>
+            <w:proofErr w:type="spellStart"/>
             <w:r>
               <w:rPr>
                 <w:rFonts w:eastAsiaTheme="minorEastAsia"/>
               </w:rPr>
-              <w:t>Language Simplifié</w:t>
+              <w:t>Language</w:t>
+            </w:r>
+            <w:proofErr w:type="spellEnd"/>
+            <w:r>
+              <w:rPr>
+                <w:rFonts w:eastAsiaTheme="minorEastAsia"/>
+              </w:rPr>
+              <w:t xml:space="preserve"> Simplifié</w:t>
             </w:r>
           </w:p>
         </w:tc>
@@ -7626,8 +7892,13 @@
                 <w:rFonts w:eastAsiaTheme="minorEastAsia"/>
               </w:rPr>
             </w:pPr>
-            <w:r>
-              <w:t>Language traditionnel</w:t>
+            <w:proofErr w:type="spellStart"/>
+            <w:r>
+              <w:t>Language</w:t>
+            </w:r>
+            <w:proofErr w:type="spellEnd"/>
+            <w:r>
+              <w:t xml:space="preserve"> traditionnel</w:t>
             </w:r>
           </w:p>
         </w:tc>
@@ -7906,6 +8177,7 @@
                 <w:color w:val="FF0000"/>
               </w:rPr>
             </w:pPr>
+            <w:proofErr w:type="spellStart"/>
             <w:r>
               <w:rPr>
                 <w:b/>
@@ -7914,6 +8186,7 @@
               </w:rPr>
               <w:t>Raspad</w:t>
             </w:r>
+            <w:proofErr w:type="spellEnd"/>
           </w:p>
         </w:tc>
       </w:tr>
@@ -7932,13 +8205,23 @@
                 <w:b/>
               </w:rPr>
             </w:pPr>
+            <w:proofErr w:type="spellStart"/>
             <w:r>
               <w:rPr>
                 <w:rFonts w:eastAsia="Calibri" w:cs="Calibri"/>
                 <w:b/>
                 <w:bCs/>
               </w:rPr>
-              <w:t>Language Dynamique</w:t>
+              <w:t>Language</w:t>
+            </w:r>
+            <w:proofErr w:type="spellEnd"/>
+            <w:r>
+              <w:rPr>
+                <w:rFonts w:eastAsia="Calibri" w:cs="Calibri"/>
+                <w:b/>
+                <w:bCs/>
+              </w:rPr>
+              <w:t xml:space="preserve"> Dynamique</w:t>
             </w:r>
           </w:p>
         </w:tc>
@@ -8083,7 +8366,7 @@
       <w:r>
         <w:t>lyse</w:t>
       </w:r>
-      <w:bookmarkEnd w:id="5"/>
+      <w:bookmarkEnd w:id="6"/>
     </w:p>
     <w:p>
       <w:pPr>
@@ -8222,14 +8505,27 @@
       <w:r>
         <w:t xml:space="preserve">Figure </w:t>
       </w:r>
-      <w:fldSimple w:instr=" SEQ Figure \* ARABIC ">
-        <w:r>
-          <w:rPr>
-            <w:noProof/>
-          </w:rPr>
-          <w:t>1</w:t>
-        </w:r>
-      </w:fldSimple>
+      <w:r>
+        <w:fldChar w:fldCharType="begin"/>
+      </w:r>
+      <w:r>
+        <w:instrText xml:space="preserve"> SEQ Figure \* ARABIC </w:instrText>
+      </w:r>
+      <w:r>
+        <w:fldChar w:fldCharType="separate"/>
+      </w:r>
+      <w:r>
+        <w:rPr>
+          <w:noProof/>
+        </w:rPr>
+        <w:t>1</w:t>
+      </w:r>
+      <w:r>
+        <w:rPr>
+          <w:noProof/>
+        </w:rPr>
+        <w:fldChar w:fldCharType="end"/>
+      </w:r>
       <w:r>
         <w:t xml:space="preserve"> Diagramme de cas d'utilisation du projet</w:t>
       </w:r>
@@ -8308,14 +8604,27 @@
       <w:r>
         <w:t xml:space="preserve">Figure </w:t>
       </w:r>
-      <w:fldSimple w:instr=" SEQ Figure \* ARABIC ">
-        <w:r>
-          <w:rPr>
-            <w:noProof/>
-          </w:rPr>
-          <w:t>2</w:t>
-        </w:r>
-      </w:fldSimple>
+      <w:r>
+        <w:fldChar w:fldCharType="begin"/>
+      </w:r>
+      <w:r>
+        <w:instrText xml:space="preserve"> SEQ Figure \* ARABIC </w:instrText>
+      </w:r>
+      <w:r>
+        <w:fldChar w:fldCharType="separate"/>
+      </w:r>
+      <w:r>
+        <w:rPr>
+          <w:noProof/>
+        </w:rPr>
+        <w:t>2</w:t>
+      </w:r>
+      <w:r>
+        <w:rPr>
+          <w:noProof/>
+        </w:rPr>
+        <w:fldChar w:fldCharType="end"/>
+      </w:r>
       <w:r>
         <w:t xml:space="preserve"> Diagramme de séquence pour la consultation des données</w:t>
       </w:r>
@@ -8381,14 +8690,27 @@
       <w:r>
         <w:t xml:space="preserve">Figure </w:t>
       </w:r>
-      <w:fldSimple w:instr=" SEQ Figure \* ARABIC ">
-        <w:r>
-          <w:rPr>
-            <w:noProof/>
-          </w:rPr>
-          <w:t>3</w:t>
-        </w:r>
-      </w:fldSimple>
+      <w:r>
+        <w:fldChar w:fldCharType="begin"/>
+      </w:r>
+      <w:r>
+        <w:instrText xml:space="preserve"> SEQ Figure \* ARABIC </w:instrText>
+      </w:r>
+      <w:r>
+        <w:fldChar w:fldCharType="separate"/>
+      </w:r>
+      <w:r>
+        <w:rPr>
+          <w:noProof/>
+        </w:rPr>
+        <w:t>3</w:t>
+      </w:r>
+      <w:r>
+        <w:rPr>
+          <w:noProof/>
+        </w:rPr>
+        <w:fldChar w:fldCharType="end"/>
+      </w:r>
       <w:r>
         <w:rPr>
           <w:noProof/>
@@ -8463,14 +8785,27 @@
       <w:r>
         <w:t xml:space="preserve">Figure </w:t>
       </w:r>
-      <w:fldSimple w:instr=" SEQ Figure \* ARABIC ">
-        <w:r>
-          <w:rPr>
-            <w:noProof/>
-          </w:rPr>
-          <w:t>4</w:t>
-        </w:r>
-      </w:fldSimple>
+      <w:r>
+        <w:fldChar w:fldCharType="begin"/>
+      </w:r>
+      <w:r>
+        <w:instrText xml:space="preserve"> SEQ Figure \* ARABIC </w:instrText>
+      </w:r>
+      <w:r>
+        <w:fldChar w:fldCharType="separate"/>
+      </w:r>
+      <w:r>
+        <w:rPr>
+          <w:noProof/>
+        </w:rPr>
+        <w:t>4</w:t>
+      </w:r>
+      <w:r>
+        <w:rPr>
+          <w:noProof/>
+        </w:rPr>
+        <w:fldChar w:fldCharType="end"/>
+      </w:r>
       <w:r>
         <w:rPr>
           <w:noProof/>
@@ -8534,14 +8869,27 @@
       <w:r>
         <w:t xml:space="preserve">Figure </w:t>
       </w:r>
-      <w:fldSimple w:instr=" SEQ Figure \* ARABIC ">
-        <w:r>
-          <w:rPr>
-            <w:noProof/>
-          </w:rPr>
-          <w:t>5</w:t>
-        </w:r>
-      </w:fldSimple>
+      <w:r>
+        <w:fldChar w:fldCharType="begin"/>
+      </w:r>
+      <w:r>
+        <w:instrText xml:space="preserve"> SEQ Figure \* ARABIC </w:instrText>
+      </w:r>
+      <w:r>
+        <w:fldChar w:fldCharType="separate"/>
+      </w:r>
+      <w:r>
+        <w:rPr>
+          <w:noProof/>
+        </w:rPr>
+        <w:t>5</w:t>
+      </w:r>
+      <w:r>
+        <w:rPr>
+          <w:noProof/>
+        </w:rPr>
+        <w:fldChar w:fldCharType="end"/>
+      </w:r>
       <w:r>
         <w:t xml:space="preserve"> </w:t>
       </w:r>
@@ -8618,14 +8966,27 @@
       <w:r>
         <w:t xml:space="preserve">Figure </w:t>
       </w:r>
-      <w:fldSimple w:instr=" SEQ Figure \* ARABIC ">
-        <w:r>
-          <w:rPr>
-            <w:noProof/>
-          </w:rPr>
-          <w:t>6</w:t>
-        </w:r>
-      </w:fldSimple>
+      <w:r>
+        <w:fldChar w:fldCharType="begin"/>
+      </w:r>
+      <w:r>
+        <w:instrText xml:space="preserve"> SEQ Figure \* ARABIC </w:instrText>
+      </w:r>
+      <w:r>
+        <w:fldChar w:fldCharType="separate"/>
+      </w:r>
+      <w:r>
+        <w:rPr>
+          <w:noProof/>
+        </w:rPr>
+        <w:t>6</w:t>
+      </w:r>
+      <w:r>
+        <w:rPr>
+          <w:noProof/>
+        </w:rPr>
+        <w:fldChar w:fldCharType="end"/>
+      </w:r>
       <w:r>
         <w:rPr>
           <w:noProof/>
@@ -8686,14 +9047,27 @@
       <w:r>
         <w:t xml:space="preserve">Figure </w:t>
       </w:r>
-      <w:fldSimple w:instr=" SEQ Figure \* ARABIC ">
-        <w:r>
-          <w:rPr>
-            <w:noProof/>
-          </w:rPr>
-          <w:t>7</w:t>
-        </w:r>
-      </w:fldSimple>
+      <w:r>
+        <w:fldChar w:fldCharType="begin"/>
+      </w:r>
+      <w:r>
+        <w:instrText xml:space="preserve"> SEQ Figure \* ARABIC </w:instrText>
+      </w:r>
+      <w:r>
+        <w:fldChar w:fldCharType="separate"/>
+      </w:r>
+      <w:r>
+        <w:rPr>
+          <w:noProof/>
+        </w:rPr>
+        <w:t>7</w:t>
+      </w:r>
+      <w:r>
+        <w:rPr>
+          <w:noProof/>
+        </w:rPr>
+        <w:fldChar w:fldCharType="end"/>
+      </w:r>
       <w:r>
         <w:rPr>
           <w:noProof/>
@@ -8753,27 +9127,14 @@
     <w:pPr>
       <w:pStyle w:val="Pieddepage"/>
     </w:pPr>
-    <w:r>
-      <w:fldChar w:fldCharType="begin"/>
-    </w:r>
-    <w:r>
-      <w:instrText xml:space="preserve"> DATE   \* MERGEFORMAT </w:instrText>
-    </w:r>
-    <w:r>
-      <w:fldChar w:fldCharType="separate"/>
-    </w:r>
-    <w:r>
-      <w:rPr>
-        <w:noProof/>
-      </w:rPr>
-      <w:t>21/01/2020</w:t>
-    </w:r>
-    <w:r>
-      <w:rPr>
-        <w:noProof/>
-      </w:rPr>
-      <w:fldChar w:fldCharType="end"/>
-    </w:r>
+    <w:fldSimple w:instr=" DATE   \* MERGEFORMAT ">
+      <w:r>
+        <w:rPr>
+          <w:noProof/>
+        </w:rPr>
+        <w:t>21/01/2020</w:t>
+      </w:r>
+    </w:fldSimple>
     <w:r>
       <w:ptab w:relativeTo="margin" w:alignment="center" w:leader="none"/>
     </w:r>
@@ -8807,14 +9168,27 @@
     <w:r>
       <w:t>/</w:t>
     </w:r>
-    <w:fldSimple w:instr=" NUMPAGES  \* Arabic  \* MERGEFORMAT ">
-      <w:r>
-        <w:rPr>
-          <w:noProof/>
-        </w:rPr>
-        <w:t>1</w:t>
-      </w:r>
-    </w:fldSimple>
+    <w:r>
+      <w:fldChar w:fldCharType="begin"/>
+    </w:r>
+    <w:r>
+      <w:instrText xml:space="preserve"> NUMPAGES  \* Arabic  \* MERGEFORMAT </w:instrText>
+    </w:r>
+    <w:r>
+      <w:fldChar w:fldCharType="separate"/>
+    </w:r>
+    <w:r>
+      <w:rPr>
+        <w:noProof/>
+      </w:rPr>
+      <w:t>1</w:t>
+    </w:r>
+    <w:r>
+      <w:rPr>
+        <w:noProof/>
+      </w:rPr>
+      <w:fldChar w:fldCharType="end"/>
+    </w:r>
   </w:p>
 </w:ftr>
 </file>
@@ -12075,18 +12449,18 @@
 </file>
 
 <file path=customXml/item2.xml><?xml version="1.0" encoding="utf-8"?>
-<p:properties xmlns:p="http://schemas.microsoft.com/office/2006/metadata/properties" xmlns:xsi="http://www.w3.org/2001/XMLSchema-instance" xmlns:pc="http://schemas.microsoft.com/office/infopath/2007/PartnerControls">
-  <documentManagement/>
-</p:properties>
-</file>
-
-<file path=customXml/item3.xml><?xml version="1.0" encoding="utf-8"?>
 <?mso-contentType ?>
 <FormTemplates xmlns="http://schemas.microsoft.com/sharepoint/v3/contenttype/forms">
   <Display>DocumentLibraryForm</Display>
   <Edit>DocumentLibraryForm</Edit>
   <New>DocumentLibraryForm</New>
 </FormTemplates>
+</file>
+
+<file path=customXml/item3.xml><?xml version="1.0" encoding="utf-8"?>
+<p:properties xmlns:p="http://schemas.microsoft.com/office/2006/metadata/properties" xmlns:xsi="http://www.w3.org/2001/XMLSchema-instance" xmlns:pc="http://schemas.microsoft.com/office/infopath/2007/PartnerControls">
+  <documentManagement/>
+</p:properties>
 </file>
 
 <file path=customXml/item4.xml><?xml version="1.0" encoding="utf-8"?>
@@ -12273,18 +12647,18 @@
 </file>
 
 <file path=customXml/itemProps2.xml><?xml version="1.0" encoding="utf-8"?>
-<ds:datastoreItem xmlns:ds="http://schemas.openxmlformats.org/officeDocument/2006/customXml" ds:itemID="{00F5D373-BCAE-4EE5-8E93-308A6F9F3C7B}">
+<ds:datastoreItem xmlns:ds="http://schemas.openxmlformats.org/officeDocument/2006/customXml" ds:itemID="{D2E39440-A5CF-401A-B280-A932E0B682AF}">
   <ds:schemaRefs>
-    <ds:schemaRef ds:uri="http://schemas.microsoft.com/office/2006/metadata/properties"/>
-    <ds:schemaRef ds:uri="http://schemas.microsoft.com/office/infopath/2007/PartnerControls"/>
+    <ds:schemaRef ds:uri="http://schemas.microsoft.com/sharepoint/v3/contenttype/forms"/>
   </ds:schemaRefs>
 </ds:datastoreItem>
 </file>
 
 <file path=customXml/itemProps3.xml><?xml version="1.0" encoding="utf-8"?>
-<ds:datastoreItem xmlns:ds="http://schemas.openxmlformats.org/officeDocument/2006/customXml" ds:itemID="{D2E39440-A5CF-401A-B280-A932E0B682AF}">
+<ds:datastoreItem xmlns:ds="http://schemas.openxmlformats.org/officeDocument/2006/customXml" ds:itemID="{00F5D373-BCAE-4EE5-8E93-308A6F9F3C7B}">
   <ds:schemaRefs>
-    <ds:schemaRef ds:uri="http://schemas.microsoft.com/sharepoint/v3/contenttype/forms"/>
+    <ds:schemaRef ds:uri="http://schemas.microsoft.com/office/2006/metadata/properties"/>
+    <ds:schemaRef ds:uri="http://schemas.microsoft.com/office/infopath/2007/PartnerControls"/>
   </ds:schemaRefs>
 </ds:datastoreItem>
 </file>
@@ -12309,7 +12683,7 @@
 </file>
 
 <file path=customXml/itemProps5.xml><?xml version="1.0" encoding="utf-8"?>
-<ds:datastoreItem xmlns:ds="http://schemas.openxmlformats.org/officeDocument/2006/customXml" ds:itemID="{B8187D93-E684-44E6-BD3D-79F6D6BEB0C5}">
+<ds:datastoreItem xmlns:ds="http://schemas.openxmlformats.org/officeDocument/2006/customXml" ds:itemID="{60EFD574-CA5F-4B2B-BC10-1330B82E5030}">
   <ds:schemaRefs>
     <ds:schemaRef ds:uri="http://schemas.openxmlformats.org/officeDocument/2006/bibliography"/>
   </ds:schemaRefs>

</xml_diff>